<commit_message>
Updated CV Jan 2019
</commit_message>
<xml_diff>
--- a/CV_Buchkowski.docx
+++ b/CV_Buchkowski.docx
@@ -442,37 +442,24 @@
     </w:p>
     <w:p/>
     <w:p>
-      <w:pPr>
-        <w:rPr>
-          <w:b/>
-        </w:rPr>
-      </w:pPr>
-      <w:r>
-        <w:rPr>
-          <w:b/>
-        </w:rPr>
-        <w:t>Publications</w:t>
-      </w:r>
-      <w:r>
-        <w:rPr>
-          <w:b/>
-        </w:rPr>
-        <w:t xml:space="preserve"> in Review:</w:t>
-      </w:r>
-    </w:p>
-    <w:p>
-      <w:pPr>
-        <w:rPr>
-          <w:b/>
-        </w:rPr>
-      </w:pPr>
-    </w:p>
-    <w:p>
-      <w:pPr>
-        <w:pStyle w:val="ListParagraph"/>
-        <w:numPr>
-          <w:ilvl w:val="0"/>
-          <w:numId w:val="14"/>
+      <w:r>
+        <w:rPr>
+          <w:b/>
+        </w:rPr>
+        <w:t>Publications:</w:t>
+      </w:r>
+    </w:p>
+    <w:p>
+      <w:pPr>
+        <w:pStyle w:val="ListParagraph"/>
+      </w:pPr>
+    </w:p>
+    <w:p>
+      <w:pPr>
+        <w:pStyle w:val="ListParagraph"/>
+        <w:numPr>
+          <w:ilvl w:val="0"/>
+          <w:numId w:val="12"/>
         </w:numPr>
       </w:pPr>
       <w:r>
@@ -491,31 +478,91 @@
         <w:t xml:space="preserve"> </w:t>
       </w:r>
       <w:r>
-        <w:t>S.</w:t>
-      </w:r>
-      <w:r>
-        <w:t>J.</w:t>
-      </w:r>
-      <w:r>
-        <w:t xml:space="preserve"> Leroux, O.J. Schmitz. </w:t>
+        <w:t xml:space="preserve">S.J. Leroux, O.J. Schmitz. </w:t>
       </w:r>
       <w:r>
         <w:rPr>
           <w:i/>
         </w:rPr>
-        <w:t>in</w:t>
+        <w:t>accepted</w:t>
+      </w:r>
+      <w:r>
+        <w:t xml:space="preserve">. </w:t>
+      </w:r>
+      <w:r>
+        <w:t>Microbial and animal nutrient limitation change the distribution of nitrogen within coupled green and brown food chains</w:t>
+      </w:r>
+      <w:r>
+        <w:t xml:space="preserve">. </w:t>
       </w:r>
       <w:r>
         <w:rPr>
           <w:i/>
         </w:rPr>
-        <w:t xml:space="preserve"> review</w:t>
+        <w:t>Ecology</w:t>
+      </w:r>
+    </w:p>
+    <w:p>
+      <w:pPr>
+        <w:pStyle w:val="ListParagraph"/>
+        <w:numPr>
+          <w:ilvl w:val="0"/>
+          <w:numId w:val="12"/>
+        </w:numPr>
+      </w:pPr>
+      <w:r>
+        <w:rPr>
+          <w:b/>
+        </w:rPr>
+        <w:t>Buchkowski, R.W.</w:t>
+      </w:r>
+      <w:r>
+        <w:t>,</w:t>
+      </w:r>
+      <w:r>
+        <w:rPr>
+          <w:b/>
+        </w:rPr>
+        <w:t xml:space="preserve"> </w:t>
+      </w:r>
+      <w:r>
+        <w:t xml:space="preserve">Schmitz, </w:t>
+      </w:r>
+      <w:r>
+        <w:t xml:space="preserve">O.J., </w:t>
+      </w:r>
+      <w:r>
+        <w:t>Bradford</w:t>
+      </w:r>
+      <w:r>
+        <w:t>, M.A</w:t>
       </w:r>
       <w:r>
         <w:t xml:space="preserve">. </w:t>
       </w:r>
       <w:r>
-        <w:t>Microbial and animal nutrient limitation change the distribution of nitrogen within coupled green and brown food chains</w:t>
+        <w:rPr>
+          <w:i/>
+        </w:rPr>
+        <w:t>a</w:t>
+      </w:r>
+      <w:r>
+        <w:rPr>
+          <w:i/>
+        </w:rPr>
+        <w:t>ccepted</w:t>
+      </w:r>
+      <w:r>
+        <w:rPr>
+          <w:i/>
+        </w:rPr>
+        <w:t>.</w:t>
+      </w:r>
+      <w:r>
+        <w:t xml:space="preserve"> </w:t>
+      </w:r>
+      <w:r>
+        <w:t>Herbivore and detritivore effects on nitrogen recycling: implications for plant nitrogen uptake and growth</w:t>
       </w:r>
       <w:r>
         <w:t xml:space="preserve">. </w:t>
@@ -524,93 +571,15 @@
         <w:rPr>
           <w:i/>
         </w:rPr>
-        <w:t>Ecology</w:t>
-      </w:r>
-    </w:p>
-    <w:p/>
-    <w:p>
-      <w:r>
-        <w:rPr>
-          <w:b/>
-        </w:rPr>
-        <w:t>Publications:</w:t>
-      </w:r>
-    </w:p>
-    <w:p>
-      <w:pPr>
-        <w:pStyle w:val="ListParagraph"/>
-      </w:pPr>
-    </w:p>
-    <w:p>
-      <w:pPr>
-        <w:pStyle w:val="ListParagraph"/>
-        <w:numPr>
-          <w:ilvl w:val="0"/>
-          <w:numId w:val="12"/>
-        </w:numPr>
-      </w:pPr>
-      <w:r>
-        <w:rPr>
-          <w:b/>
-        </w:rPr>
-        <w:t>Buchkowski, R.W.</w:t>
-      </w:r>
-      <w:r>
-        <w:t>,</w:t>
-      </w:r>
-      <w:r>
-        <w:rPr>
-          <w:b/>
-        </w:rPr>
-        <w:t xml:space="preserve"> </w:t>
-      </w:r>
-      <w:r>
-        <w:t xml:space="preserve">Schmitz, </w:t>
-      </w:r>
-      <w:r>
-        <w:t xml:space="preserve">O.J., </w:t>
-      </w:r>
-      <w:r>
-        <w:t>Bradford</w:t>
-      </w:r>
-      <w:r>
-        <w:t>, M.A</w:t>
-      </w:r>
-      <w:r>
-        <w:t xml:space="preserve">. </w:t>
-      </w:r>
+        <w:t>Journal of Ec</w:t>
+      </w:r>
+      <w:bookmarkStart w:id="0" w:name="_GoBack"/>
+      <w:bookmarkEnd w:id="0"/>
       <w:r>
         <w:rPr>
           <w:i/>
         </w:rPr>
-        <w:t>a</w:t>
-      </w:r>
-      <w:r>
-        <w:rPr>
-          <w:i/>
-        </w:rPr>
-        <w:t>ccepted</w:t>
-      </w:r>
-      <w:r>
-        <w:rPr>
-          <w:i/>
-        </w:rPr>
-        <w:t>.</w:t>
-      </w:r>
-      <w:r>
-        <w:t xml:space="preserve"> </w:t>
-      </w:r>
-      <w:r>
-        <w:t>Herbivore and detritivore effects on nitrogen recycling: implications for plant nitrogen uptake and growth</w:t>
-      </w:r>
-      <w:r>
-        <w:t xml:space="preserve">. </w:t>
-      </w:r>
-      <w:r>
-        <w:rPr>
-          <w:i/>
-        </w:rPr>
-        <w:t>Journal of Ecology</w:t>
+        <w:t>ology</w:t>
       </w:r>
       <w:r>
         <w:t xml:space="preserve">. </w:t>
@@ -757,7 +726,6 @@
         <w:rPr>
           <w:b/>
         </w:rPr>
-        <w:lastRenderedPageBreak/>
         <w:t>Buchkowski, R.W.</w:t>
       </w:r>
       <w:r>
@@ -797,6 +765,7 @@
         </w:numPr>
       </w:pPr>
       <w:r>
+        <w:lastRenderedPageBreak/>
         <w:t xml:space="preserve">Mendelsohn, R., Prentice, I.C., Schmitz, O., Stocker, B., </w:t>
       </w:r>
       <w:r>
@@ -889,8 +858,6 @@
       <w:r>
         <w:t>6</w:t>
       </w:r>
-      <w:bookmarkStart w:id="0" w:name="_GoBack"/>
-      <w:bookmarkEnd w:id="0"/>
       <w:r>
         <w:t xml:space="preserve">. Nanosilver and Nano Zero-Valent Iron Exposure Affects Nutrient Exchange Across the Sediment–Water Interface. </w:t>
       </w:r>
@@ -1466,25 +1433,25 @@
         </w:numPr>
       </w:pPr>
       <w:r>
+        <w:t xml:space="preserve">Co-organized the symposium </w:t>
+      </w:r>
+      <w:r>
+        <w:t>“Merging theory and empirical research on ecosystem functioning of connected ecosystems” with S.J. Leroux</w:t>
+      </w:r>
+    </w:p>
+    <w:p>
+      <w:pPr>
+        <w:pStyle w:val="ListParagraph"/>
+        <w:numPr>
+          <w:ilvl w:val="0"/>
+          <w:numId w:val="10"/>
+        </w:numPr>
+      </w:pPr>
+      <w:r>
+        <w:rPr>
+          <w:b/>
+        </w:rPr>
         <w:lastRenderedPageBreak/>
-        <w:t xml:space="preserve">Co-organized the symposium </w:t>
-      </w:r>
-      <w:r>
-        <w:t>“Merging theory and empirical research on ecosystem functioning of connected ecosystems” with S.J. Leroux</w:t>
-      </w:r>
-    </w:p>
-    <w:p>
-      <w:pPr>
-        <w:pStyle w:val="ListParagraph"/>
-        <w:numPr>
-          <w:ilvl w:val="0"/>
-          <w:numId w:val="10"/>
-        </w:numPr>
-      </w:pPr>
-      <w:r>
-        <w:rPr>
-          <w:b/>
-        </w:rPr>
         <w:t>Buchkowski, R.W.</w:t>
       </w:r>
       <w:r>
@@ -1965,52 +1932,52 @@
         </w:numPr>
       </w:pPr>
       <w:r>
+        <w:t>Research Assistant, September 2012-</w:t>
+      </w:r>
+      <w:r>
+        <w:t xml:space="preserve"> September </w:t>
+      </w:r>
+      <w:r>
+        <w:t>2013</w:t>
+      </w:r>
+      <w:r>
+        <w:t xml:space="preserve">, </w:t>
+      </w:r>
+      <w:r>
+        <w:t>Yale University</w:t>
+      </w:r>
+    </w:p>
+    <w:p>
+      <w:pPr>
+        <w:pStyle w:val="ListParagraph"/>
+        <w:numPr>
+          <w:ilvl w:val="0"/>
+          <w:numId w:val="1"/>
+        </w:numPr>
+      </w:pPr>
+      <w:r>
+        <w:t xml:space="preserve">Ecology and Evolution Intern, </w:t>
+      </w:r>
+      <w:r>
+        <w:t>Summer 2011 and 2012</w:t>
+      </w:r>
+      <w:r>
+        <w:t xml:space="preserve">, </w:t>
+      </w:r>
+      <w:r>
+        <w:t>Lakehead University</w:t>
+      </w:r>
+    </w:p>
+    <w:p>
+      <w:pPr>
+        <w:pStyle w:val="ListParagraph"/>
+        <w:numPr>
+          <w:ilvl w:val="0"/>
+          <w:numId w:val="1"/>
+        </w:numPr>
+      </w:pPr>
+      <w:r>
         <w:lastRenderedPageBreak/>
-        <w:t>Research Assistant, September 2012-</w:t>
-      </w:r>
-      <w:r>
-        <w:t xml:space="preserve"> September </w:t>
-      </w:r>
-      <w:r>
-        <w:t>2013</w:t>
-      </w:r>
-      <w:r>
-        <w:t xml:space="preserve">, </w:t>
-      </w:r>
-      <w:r>
-        <w:t>Yale University</w:t>
-      </w:r>
-    </w:p>
-    <w:p>
-      <w:pPr>
-        <w:pStyle w:val="ListParagraph"/>
-        <w:numPr>
-          <w:ilvl w:val="0"/>
-          <w:numId w:val="1"/>
-        </w:numPr>
-      </w:pPr>
-      <w:r>
-        <w:t xml:space="preserve">Ecology and Evolution Intern, </w:t>
-      </w:r>
-      <w:r>
-        <w:t>Summer 2011 and 2012</w:t>
-      </w:r>
-      <w:r>
-        <w:t xml:space="preserve">, </w:t>
-      </w:r>
-      <w:r>
-        <w:t>Lakehead University</w:t>
-      </w:r>
-    </w:p>
-    <w:p>
-      <w:pPr>
-        <w:pStyle w:val="ListParagraph"/>
-        <w:numPr>
-          <w:ilvl w:val="0"/>
-          <w:numId w:val="1"/>
-        </w:numPr>
-      </w:pPr>
-      <w:r>
         <w:t xml:space="preserve">Limnology Intern, </w:t>
       </w:r>
       <w:r>
@@ -2573,8 +2540,20 @@
         </w:numPr>
       </w:pPr>
       <w:r>
+        <w:t>Postgraduate Scholarship for Masters Students, Natural Science and Engineering Research Council of Canada 2012, $17,300</w:t>
+      </w:r>
+    </w:p>
+    <w:p>
+      <w:pPr>
+        <w:pStyle w:val="ListParagraph"/>
+        <w:numPr>
+          <w:ilvl w:val="0"/>
+          <w:numId w:val="2"/>
+        </w:numPr>
+      </w:pPr>
+      <w:r>
         <w:lastRenderedPageBreak/>
-        <w:t>Postgraduate Scholarship for Masters Students, Natural Science and Engineering Research Council of Canada 2012, $17,300</w:t>
+        <w:t xml:space="preserve">Undergraduate Student Research Award, Natural Science and Engineering Research Council of Canada 2011, $4,500 </w:t>
       </w:r>
     </w:p>
     <w:p>
@@ -2586,7 +2565,7 @@
         </w:numPr>
       </w:pPr>
       <w:r>
-        <w:t xml:space="preserve">Undergraduate Student Research Award, Natural Science and Engineering Research Council of Canada 2011, $4,500 </w:t>
+        <w:t>Undergraduate Student Research Award, Natural Science and Engineering Research Council of Canada 2010, $4,500</w:t>
       </w:r>
     </w:p>
     <w:p>
@@ -2598,7 +2577,7 @@
         </w:numPr>
       </w:pPr>
       <w:r>
-        <w:t>Undergraduate Student Research Award, Natural Science and Engineering Research Council of Canada 2010, $4,500</w:t>
+        <w:t>Undergraduate Student Research Award, Canada Wide Science Fair 2009, $4,500</w:t>
       </w:r>
     </w:p>
     <w:p>
@@ -2610,7 +2589,7 @@
         </w:numPr>
       </w:pPr>
       <w:r>
-        <w:t>Undergraduate Student Research Award, Canada Wide Science Fair 2009, $4,500</w:t>
+        <w:t>President’s Scholarship, Lakehead University 2008</w:t>
       </w:r>
     </w:p>
     <w:p>
@@ -2622,7 +2601,16 @@
         </w:numPr>
       </w:pPr>
       <w:r>
-        <w:t>President’s Scholarship, Lakehead University 2008</w:t>
+        <w:t>Local Excellence Award, Canada Millennium Scholarship Program 2008</w:t>
+      </w:r>
+      <w:r>
+        <w:t>, $4</w:t>
+      </w:r>
+      <w:r>
+        <w:t>,</w:t>
+      </w:r>
+      <w:r>
+        <w:t>000</w:t>
       </w:r>
     </w:p>
     <w:p>
@@ -2634,7 +2622,144 @@
         </w:numPr>
       </w:pPr>
       <w:r>
-        <w:t>Local Excellence Award, Canada Millennium Scholarship Program 2008</w:t>
+        <w:t xml:space="preserve">Queen Elizabeth II: Aim </w:t>
+      </w:r>
+      <w:proofErr w:type="gramStart"/>
+      <w:r>
+        <w:t>For</w:t>
+      </w:r>
+      <w:proofErr w:type="gramEnd"/>
+      <w:r>
+        <w:t xml:space="preserve"> The Top Tuition Scholarship, Ontario Student Assistance Program 2008</w:t>
+      </w:r>
+      <w:r>
+        <w:t>, $500</w:t>
+      </w:r>
+    </w:p>
+    <w:p>
+      <w:pPr>
+        <w:rPr>
+          <w:b/>
+        </w:rPr>
+      </w:pPr>
+    </w:p>
+    <w:p>
+      <w:pPr>
+        <w:rPr>
+          <w:b/>
+        </w:rPr>
+      </w:pPr>
+      <w:r>
+        <w:rPr>
+          <w:b/>
+        </w:rPr>
+        <w:t>Grants</w:t>
+      </w:r>
+      <w:r>
+        <w:rPr>
+          <w:b/>
+        </w:rPr>
+        <w:t>/ Fellowships</w:t>
+      </w:r>
+      <w:r>
+        <w:rPr>
+          <w:b/>
+        </w:rPr>
+        <w:t>:</w:t>
+      </w:r>
+    </w:p>
+    <w:p>
+      <w:pPr>
+        <w:rPr>
+          <w:b/>
+        </w:rPr>
+      </w:pPr>
+    </w:p>
+    <w:p>
+      <w:pPr>
+        <w:pStyle w:val="ListParagraph"/>
+        <w:numPr>
+          <w:ilvl w:val="0"/>
+          <w:numId w:val="9"/>
+        </w:numPr>
+      </w:pPr>
+      <w:r>
+        <w:t xml:space="preserve">Yale Institute for Biospheric Studies Fellowship, </w:t>
+      </w:r>
+      <w:r>
+        <w:t>2017, $1,5</w:t>
+      </w:r>
+      <w:r>
+        <w:t>00</w:t>
+      </w:r>
+    </w:p>
+    <w:p>
+      <w:pPr>
+        <w:pStyle w:val="ListParagraph"/>
+        <w:numPr>
+          <w:ilvl w:val="0"/>
+          <w:numId w:val="9"/>
+        </w:numPr>
+      </w:pPr>
+      <w:r>
+        <w:t>Kohlberg Fellowship, 2016, $1000</w:t>
+      </w:r>
+    </w:p>
+    <w:p>
+      <w:pPr>
+        <w:pStyle w:val="ListParagraph"/>
+        <w:numPr>
+          <w:ilvl w:val="0"/>
+          <w:numId w:val="9"/>
+        </w:numPr>
+      </w:pPr>
+      <w:r>
+        <w:t>Schiff</w:t>
+      </w:r>
+      <w:r>
+        <w:t xml:space="preserve"> Fund, Yale University, 2016</w:t>
+      </w:r>
+      <w:r>
+        <w:t>, $8,500</w:t>
+      </w:r>
+    </w:p>
+    <w:p>
+      <w:pPr>
+        <w:pStyle w:val="ListParagraph"/>
+        <w:numPr>
+          <w:ilvl w:val="0"/>
+          <w:numId w:val="9"/>
+        </w:numPr>
+      </w:pPr>
+      <w:r>
+        <w:t>Yale Institute for Biospheric Studies Fellowship, 2015, $4,000</w:t>
+      </w:r>
+    </w:p>
+    <w:p>
+      <w:pPr>
+        <w:pStyle w:val="ListParagraph"/>
+        <w:numPr>
+          <w:ilvl w:val="0"/>
+          <w:numId w:val="9"/>
+        </w:numPr>
+      </w:pPr>
+      <w:r>
+        <w:t>Yale Institute for Biospheric Studies Matching Funds, 2015, $750</w:t>
+      </w:r>
+    </w:p>
+    <w:p>
+      <w:pPr>
+        <w:pStyle w:val="ListParagraph"/>
+        <w:numPr>
+          <w:ilvl w:val="0"/>
+          <w:numId w:val="9"/>
+        </w:numPr>
+      </w:pPr>
+      <w:r>
+        <w:t>Yale Institute for Bio</w:t>
+      </w:r>
+      <w:r>
+        <w:t>spheric Studies Fellowship, 2014</w:t>
       </w:r>
       <w:r>
         <w:t>, $4</w:t>
@@ -2643,48 +2768,51 @@
         <w:t>,</w:t>
       </w:r>
       <w:r>
-        <w:t>000</w:t>
-      </w:r>
-    </w:p>
-    <w:p>
-      <w:pPr>
-        <w:pStyle w:val="ListParagraph"/>
-        <w:numPr>
-          <w:ilvl w:val="0"/>
-          <w:numId w:val="2"/>
-        </w:numPr>
-      </w:pPr>
-      <w:r>
-        <w:t>Queen Elizabeth II: Aim For The Top Tuition Scholarship, Ontario Student Assistance Program 2008</w:t>
-      </w:r>
-      <w:r>
-        <w:t>, $500</w:t>
-      </w:r>
-    </w:p>
-    <w:p>
-      <w:pPr>
-        <w:rPr>
-          <w:b/>
-        </w:rPr>
-      </w:pPr>
-    </w:p>
-    <w:p>
-      <w:pPr>
-        <w:rPr>
-          <w:b/>
-        </w:rPr>
-      </w:pPr>
-      <w:r>
-        <w:rPr>
-          <w:b/>
-        </w:rPr>
-        <w:t>Grants</w:t>
-      </w:r>
-      <w:r>
-        <w:rPr>
-          <w:b/>
-        </w:rPr>
-        <w:t>/ Fellowships</w:t>
+        <w:t>500</w:t>
+      </w:r>
+    </w:p>
+    <w:p>
+      <w:pPr>
+        <w:pStyle w:val="ListParagraph"/>
+        <w:numPr>
+          <w:ilvl w:val="0"/>
+          <w:numId w:val="9"/>
+        </w:numPr>
+      </w:pPr>
+      <w:r>
+        <w:t>Edna Bailey Sussman Fund, 2013, $6,300</w:t>
+      </w:r>
+    </w:p>
+    <w:p>
+      <w:pPr>
+        <w:pStyle w:val="ListParagraph"/>
+        <w:numPr>
+          <w:ilvl w:val="0"/>
+          <w:numId w:val="9"/>
+        </w:numPr>
+      </w:pPr>
+      <w:r>
+        <w:t>Schiff Fund, Yale University, 2013, $3</w:t>
+      </w:r>
+      <w:r>
+        <w:t>,</w:t>
+      </w:r>
+      <w:r>
+        <w:t>500</w:t>
+      </w:r>
+    </w:p>
+    <w:p/>
+    <w:p>
+      <w:pPr>
+        <w:rPr>
+          <w:b/>
+        </w:rPr>
+      </w:pPr>
+      <w:r>
+        <w:rPr>
+          <w:b/>
+        </w:rPr>
+        <w:t>Memberships in Professional Societies</w:t>
       </w:r>
       <w:r>
         <w:rPr>
@@ -2705,159 +2833,6 @@
         <w:pStyle w:val="ListParagraph"/>
         <w:numPr>
           <w:ilvl w:val="0"/>
-          <w:numId w:val="9"/>
-        </w:numPr>
-      </w:pPr>
-      <w:r>
-        <w:t xml:space="preserve">Yale Institute for Biospheric Studies Fellowship, </w:t>
-      </w:r>
-      <w:r>
-        <w:t>2017, $1,5</w:t>
-      </w:r>
-      <w:r>
-        <w:t>00</w:t>
-      </w:r>
-    </w:p>
-    <w:p>
-      <w:pPr>
-        <w:pStyle w:val="ListParagraph"/>
-        <w:numPr>
-          <w:ilvl w:val="0"/>
-          <w:numId w:val="9"/>
-        </w:numPr>
-      </w:pPr>
-      <w:r>
-        <w:t>Kohlberg Fellowship, 2016, $1000</w:t>
-      </w:r>
-    </w:p>
-    <w:p>
-      <w:pPr>
-        <w:pStyle w:val="ListParagraph"/>
-        <w:numPr>
-          <w:ilvl w:val="0"/>
-          <w:numId w:val="9"/>
-        </w:numPr>
-      </w:pPr>
-      <w:r>
-        <w:t>Schiff</w:t>
-      </w:r>
-      <w:r>
-        <w:t xml:space="preserve"> Fund, Yale University, 2016</w:t>
-      </w:r>
-      <w:r>
-        <w:t>, $8,500</w:t>
-      </w:r>
-    </w:p>
-    <w:p>
-      <w:pPr>
-        <w:pStyle w:val="ListParagraph"/>
-        <w:numPr>
-          <w:ilvl w:val="0"/>
-          <w:numId w:val="9"/>
-        </w:numPr>
-      </w:pPr>
-      <w:r>
-        <w:t>Yale Institute for Biospheric Studies Fellowship, 2015, $4,000</w:t>
-      </w:r>
-    </w:p>
-    <w:p>
-      <w:pPr>
-        <w:pStyle w:val="ListParagraph"/>
-        <w:numPr>
-          <w:ilvl w:val="0"/>
-          <w:numId w:val="9"/>
-        </w:numPr>
-      </w:pPr>
-      <w:r>
-        <w:t>Yale Institute for Biospheric Studies Matching Funds, 2015, $750</w:t>
-      </w:r>
-    </w:p>
-    <w:p>
-      <w:pPr>
-        <w:pStyle w:val="ListParagraph"/>
-        <w:numPr>
-          <w:ilvl w:val="0"/>
-          <w:numId w:val="9"/>
-        </w:numPr>
-      </w:pPr>
-      <w:r>
-        <w:t>Yale Institute for Bio</w:t>
-      </w:r>
-      <w:r>
-        <w:t>spheric Studies Fellowship, 2014</w:t>
-      </w:r>
-      <w:r>
-        <w:t>, $4</w:t>
-      </w:r>
-      <w:r>
-        <w:t>,</w:t>
-      </w:r>
-      <w:r>
-        <w:t>500</w:t>
-      </w:r>
-    </w:p>
-    <w:p>
-      <w:pPr>
-        <w:pStyle w:val="ListParagraph"/>
-        <w:numPr>
-          <w:ilvl w:val="0"/>
-          <w:numId w:val="9"/>
-        </w:numPr>
-      </w:pPr>
-      <w:r>
-        <w:t>Edna Bailey Sussman Fund, 2013, $6,300</w:t>
-      </w:r>
-    </w:p>
-    <w:p>
-      <w:pPr>
-        <w:pStyle w:val="ListParagraph"/>
-        <w:numPr>
-          <w:ilvl w:val="0"/>
-          <w:numId w:val="9"/>
-        </w:numPr>
-      </w:pPr>
-      <w:r>
-        <w:t>Schiff Fund, Yale University, 2013, $3</w:t>
-      </w:r>
-      <w:r>
-        <w:t>,</w:t>
-      </w:r>
-      <w:r>
-        <w:t>500</w:t>
-      </w:r>
-    </w:p>
-    <w:p/>
-    <w:p>
-      <w:pPr>
-        <w:rPr>
-          <w:b/>
-        </w:rPr>
-      </w:pPr>
-      <w:r>
-        <w:rPr>
-          <w:b/>
-        </w:rPr>
-        <w:t>Memberships in Professional Societies</w:t>
-      </w:r>
-      <w:r>
-        <w:rPr>
-          <w:b/>
-        </w:rPr>
-        <w:t>:</w:t>
-      </w:r>
-    </w:p>
-    <w:p>
-      <w:pPr>
-        <w:rPr>
-          <w:b/>
-        </w:rPr>
-      </w:pPr>
-    </w:p>
-    <w:p>
-      <w:pPr>
-        <w:pStyle w:val="ListParagraph"/>
-        <w:numPr>
-          <w:ilvl w:val="0"/>
           <w:numId w:val="5"/>
         </w:numPr>
       </w:pPr>
@@ -3166,43 +3141,51 @@
         </w:numPr>
       </w:pPr>
       <w:r>
+        <w:t xml:space="preserve">Co-organized a </w:t>
+      </w:r>
+      <w:r>
+        <w:t>Science Communication</w:t>
+      </w:r>
+      <w:r>
+        <w:t xml:space="preserve"> Workshop, Yale University, 2017</w:t>
+      </w:r>
+    </w:p>
+    <w:p>
+      <w:pPr>
+        <w:pStyle w:val="ListParagraph"/>
+        <w:numPr>
+          <w:ilvl w:val="0"/>
+          <w:numId w:val="6"/>
+        </w:numPr>
+      </w:pPr>
+      <w:r>
+        <w:t xml:space="preserve">Student </w:t>
+      </w:r>
+      <w:r>
+        <w:t>Presenter</w:t>
+      </w:r>
+      <w:r>
+        <w:t xml:space="preserve">, Yale University Science </w:t>
+      </w:r>
+      <w:proofErr w:type="gramStart"/>
+      <w:r>
+        <w:t>In</w:t>
+      </w:r>
+      <w:proofErr w:type="gramEnd"/>
+      <w:r>
+        <w:t xml:space="preserve"> The News, 2013</w:t>
+      </w:r>
+    </w:p>
+    <w:p>
+      <w:pPr>
+        <w:pStyle w:val="ListParagraph"/>
+        <w:numPr>
+          <w:ilvl w:val="0"/>
+          <w:numId w:val="6"/>
+        </w:numPr>
+      </w:pPr>
+      <w:r>
         <w:lastRenderedPageBreak/>
-        <w:t xml:space="preserve">Co-organized a </w:t>
-      </w:r>
-      <w:r>
-        <w:t>Science Communication</w:t>
-      </w:r>
-      <w:r>
-        <w:t xml:space="preserve"> Workshop, Yale University, 2017</w:t>
-      </w:r>
-    </w:p>
-    <w:p>
-      <w:pPr>
-        <w:pStyle w:val="ListParagraph"/>
-        <w:numPr>
-          <w:ilvl w:val="0"/>
-          <w:numId w:val="6"/>
-        </w:numPr>
-      </w:pPr>
-      <w:r>
-        <w:t xml:space="preserve">Student </w:t>
-      </w:r>
-      <w:r>
-        <w:t>Presenter</w:t>
-      </w:r>
-      <w:r>
-        <w:t>, Yale University Science In The News, 2013</w:t>
-      </w:r>
-    </w:p>
-    <w:p>
-      <w:pPr>
-        <w:pStyle w:val="ListParagraph"/>
-        <w:numPr>
-          <w:ilvl w:val="0"/>
-          <w:numId w:val="6"/>
-        </w:numPr>
-      </w:pPr>
-      <w:r>
         <w:t>Volunteer, New Haven Science Fair, 2013</w:t>
       </w:r>
     </w:p>
@@ -3395,10 +3378,16 @@
       <w:t xml:space="preserve">                                                                  R.W. Buchkowski (</w:t>
     </w:r>
     <w:r>
-      <w:t>November</w:t>
+      <w:t>January</w:t>
     </w:r>
     <w:r>
-      <w:t xml:space="preserve"> 2018)      |</w:t>
+      <w:t xml:space="preserve"> 201</w:t>
+    </w:r>
+    <w:r>
+      <w:t>9</w:t>
+    </w:r>
+    <w:r>
+      <w:t>)      |</w:t>
     </w:r>
   </w:p>
 </w:ftr>

</xml_diff>

<commit_message>
Updated links and CV
</commit_message>
<xml_diff>
--- a/CV_Buchkowski.docx
+++ b/CV_Buchkowski.docx
@@ -235,10 +235,10 @@
         <w:t>Expected</w:t>
       </w:r>
       <w:r>
-        <w:t xml:space="preserve"> May</w:t>
-      </w:r>
-      <w:r>
-        <w:t xml:space="preserve"> 2019</w:t>
+        <w:t xml:space="preserve"> </w:t>
+      </w:r>
+      <w:r>
+        <w:t>December 2019</w:t>
       </w:r>
     </w:p>
     <w:p>
@@ -566,12 +566,7 @@
         <w:t xml:space="preserve">2019. </w:t>
       </w:r>
       <w:r>
-        <w:t>Herbivore and detritivore effects on nitrogen recy</w:t>
-      </w:r>
-      <w:bookmarkStart w:id="0" w:name="_GoBack"/>
-      <w:bookmarkEnd w:id="0"/>
-      <w:r>
-        <w:t>cling: implications for plant nitrogen uptake and growth</w:t>
+        <w:t>Herbivore and detritivore effects on nitrogen recycling: implications for plant nitrogen uptake and growth</w:t>
       </w:r>
       <w:r>
         <w:t xml:space="preserve">. </w:t>
@@ -1174,7 +1169,7 @@
         </w:rPr>
         <w:fldChar w:fldCharType="separate"/>
       </w:r>
-      <w:bookmarkStart w:id="1" w:name="_ENREF_1"/>
+      <w:bookmarkStart w:id="0" w:name="_ENREF_1"/>
       <w:r>
         <w:rPr>
           <w:noProof/>
@@ -1265,7 +1260,7 @@
         </w:rPr>
         <w:t xml:space="preserve"> 2:274-286.</w:t>
       </w:r>
-      <w:bookmarkEnd w:id="1"/>
+      <w:bookmarkEnd w:id="0"/>
       <w:r>
         <w:rPr>
           <w:noProof/>
@@ -2624,6 +2619,30 @@
         </w:numPr>
       </w:pPr>
       <w:r>
+        <w:t xml:space="preserve">Postdoctoral </w:t>
+      </w:r>
+      <w:r>
+        <w:t>Fellowships</w:t>
+      </w:r>
+      <w:r>
+        <w:t xml:space="preserve"> Program</w:t>
+      </w:r>
+      <w:r>
+        <w:t>,</w:t>
+      </w:r>
+      <w:r>
+        <w:t xml:space="preserve"> Natural Science and Engineering Research Council of Canada 2019, $90,000</w:t>
+      </w:r>
+    </w:p>
+    <w:p>
+      <w:pPr>
+        <w:pStyle w:val="ListParagraph"/>
+        <w:numPr>
+          <w:ilvl w:val="0"/>
+          <w:numId w:val="2"/>
+        </w:numPr>
+      </w:pPr>
+      <w:r>
         <w:t>Postgraduate Scholarship for Doctoral Students, Natural Science and Engineering Research Council of Canada 2014, $63,000</w:t>
       </w:r>
     </w:p>
@@ -2690,6 +2709,7 @@
         </w:numPr>
       </w:pPr>
       <w:r>
+        <w:lastRenderedPageBreak/>
         <w:t>Postgraduate Scholarship for Masters Students, Natural Science and Engineering Research Council of Canada 2012, $17,300</w:t>
       </w:r>
     </w:p>
@@ -2702,581 +2722,707 @@
         </w:numPr>
       </w:pPr>
       <w:r>
+        <w:t xml:space="preserve">Undergraduate Student Research Award, Natural Science and Engineering Research Council of Canada 2011, $4,500 </w:t>
+      </w:r>
+    </w:p>
+    <w:p>
+      <w:pPr>
+        <w:pStyle w:val="ListParagraph"/>
+        <w:numPr>
+          <w:ilvl w:val="0"/>
+          <w:numId w:val="2"/>
+        </w:numPr>
+      </w:pPr>
+      <w:r>
+        <w:t>Undergraduate Student Research Award, Natural Science and Engineering Research Council of Canada 2010, $4,500</w:t>
+      </w:r>
+    </w:p>
+    <w:p>
+      <w:pPr>
+        <w:pStyle w:val="ListParagraph"/>
+        <w:numPr>
+          <w:ilvl w:val="0"/>
+          <w:numId w:val="2"/>
+        </w:numPr>
+      </w:pPr>
+      <w:r>
+        <w:t>Undergraduate Student Research Award, Canada Wide Science Fair 2009, $4,500</w:t>
+      </w:r>
+    </w:p>
+    <w:p>
+      <w:pPr>
+        <w:pStyle w:val="ListParagraph"/>
+        <w:numPr>
+          <w:ilvl w:val="0"/>
+          <w:numId w:val="2"/>
+        </w:numPr>
+      </w:pPr>
+      <w:r>
+        <w:t>President’s Scholarship, Lakehead University 2008</w:t>
+      </w:r>
+    </w:p>
+    <w:p>
+      <w:pPr>
+        <w:pStyle w:val="ListParagraph"/>
+        <w:numPr>
+          <w:ilvl w:val="0"/>
+          <w:numId w:val="2"/>
+        </w:numPr>
+      </w:pPr>
+      <w:r>
+        <w:t>Local Excellence Award, Canada Millennium Scholarship Program 2008</w:t>
+      </w:r>
+      <w:r>
+        <w:t>, $4</w:t>
+      </w:r>
+      <w:r>
+        <w:t>,</w:t>
+      </w:r>
+      <w:r>
+        <w:t>000</w:t>
+      </w:r>
+    </w:p>
+    <w:p>
+      <w:pPr>
+        <w:pStyle w:val="ListParagraph"/>
+        <w:numPr>
+          <w:ilvl w:val="0"/>
+          <w:numId w:val="2"/>
+        </w:numPr>
+      </w:pPr>
+      <w:r>
+        <w:t xml:space="preserve">Queen Elizabeth II: Aim </w:t>
+      </w:r>
+      <w:proofErr w:type="gramStart"/>
+      <w:r>
+        <w:t>For</w:t>
+      </w:r>
+      <w:proofErr w:type="gramEnd"/>
+      <w:r>
+        <w:t xml:space="preserve"> The Top Tuition Scholarship, Ontario Student Assistance Program 2008</w:t>
+      </w:r>
+      <w:r>
+        <w:t>, $500</w:t>
+      </w:r>
+    </w:p>
+    <w:p>
+      <w:pPr>
+        <w:rPr>
+          <w:b/>
+        </w:rPr>
+      </w:pPr>
+    </w:p>
+    <w:p>
+      <w:pPr>
+        <w:rPr>
+          <w:b/>
+        </w:rPr>
+      </w:pPr>
+      <w:r>
+        <w:rPr>
+          <w:b/>
+        </w:rPr>
+        <w:t>Grants</w:t>
+      </w:r>
+      <w:r>
+        <w:rPr>
+          <w:b/>
+        </w:rPr>
+        <w:t>/ Fellowships</w:t>
+      </w:r>
+      <w:r>
+        <w:rPr>
+          <w:b/>
+        </w:rPr>
+        <w:t>:</w:t>
+      </w:r>
+    </w:p>
+    <w:p>
+      <w:pPr>
+        <w:rPr>
+          <w:b/>
+        </w:rPr>
+      </w:pPr>
+    </w:p>
+    <w:p>
+      <w:pPr>
+        <w:pStyle w:val="ListParagraph"/>
+        <w:numPr>
+          <w:ilvl w:val="0"/>
+          <w:numId w:val="9"/>
+        </w:numPr>
+      </w:pPr>
+      <w:r>
+        <w:t>Kohlberg Fellowship, 201</w:t>
+      </w:r>
+      <w:r>
+        <w:t>8</w:t>
+      </w:r>
+      <w:r>
+        <w:t>, $1000</w:t>
+      </w:r>
+    </w:p>
+    <w:p>
+      <w:pPr>
+        <w:pStyle w:val="ListParagraph"/>
+        <w:numPr>
+          <w:ilvl w:val="0"/>
+          <w:numId w:val="9"/>
+        </w:numPr>
+      </w:pPr>
+      <w:r>
+        <w:t xml:space="preserve">Yale Institute for </w:t>
+      </w:r>
+      <w:proofErr w:type="spellStart"/>
+      <w:r>
+        <w:t>Biospheric</w:t>
+      </w:r>
+      <w:proofErr w:type="spellEnd"/>
+      <w:r>
+        <w:t xml:space="preserve"> Studies Fellowship, </w:t>
+      </w:r>
+      <w:r>
+        <w:t>2017, $1,5</w:t>
+      </w:r>
+      <w:r>
+        <w:t>00</w:t>
+      </w:r>
+    </w:p>
+    <w:p>
+      <w:pPr>
+        <w:pStyle w:val="ListParagraph"/>
+        <w:numPr>
+          <w:ilvl w:val="0"/>
+          <w:numId w:val="9"/>
+        </w:numPr>
+      </w:pPr>
+      <w:r>
+        <w:t>Kohlberg Fellowship, 201</w:t>
+      </w:r>
+      <w:r>
+        <w:t>7</w:t>
+      </w:r>
+      <w:r>
+        <w:t>, $1000</w:t>
+      </w:r>
+    </w:p>
+    <w:p>
+      <w:pPr>
+        <w:pStyle w:val="ListParagraph"/>
+        <w:numPr>
+          <w:ilvl w:val="0"/>
+          <w:numId w:val="9"/>
+        </w:numPr>
+      </w:pPr>
+      <w:r>
+        <w:t>Schiff</w:t>
+      </w:r>
+      <w:r>
+        <w:t xml:space="preserve"> Fund, Yale University, 2016</w:t>
+      </w:r>
+      <w:r>
+        <w:t>, $8,500</w:t>
+      </w:r>
+    </w:p>
+    <w:p>
+      <w:pPr>
+        <w:pStyle w:val="ListParagraph"/>
+        <w:numPr>
+          <w:ilvl w:val="0"/>
+          <w:numId w:val="9"/>
+        </w:numPr>
+      </w:pPr>
+      <w:r>
+        <w:t xml:space="preserve">Yale Institute for </w:t>
+      </w:r>
+      <w:proofErr w:type="spellStart"/>
+      <w:r>
+        <w:t>Biospheric</w:t>
+      </w:r>
+      <w:proofErr w:type="spellEnd"/>
+      <w:r>
+        <w:t xml:space="preserve"> Studies Fellowship, 2015, $4,000</w:t>
+      </w:r>
+    </w:p>
+    <w:p>
+      <w:pPr>
+        <w:pStyle w:val="ListParagraph"/>
+        <w:numPr>
+          <w:ilvl w:val="0"/>
+          <w:numId w:val="9"/>
+        </w:numPr>
+      </w:pPr>
+      <w:r>
+        <w:t xml:space="preserve">Yale Institute for </w:t>
+      </w:r>
+      <w:proofErr w:type="spellStart"/>
+      <w:r>
+        <w:t>Biospheric</w:t>
+      </w:r>
+      <w:proofErr w:type="spellEnd"/>
+      <w:r>
+        <w:t xml:space="preserve"> Studies Matching Funds, 2015, $750</w:t>
+      </w:r>
+    </w:p>
+    <w:p>
+      <w:pPr>
+        <w:pStyle w:val="ListParagraph"/>
+        <w:numPr>
+          <w:ilvl w:val="0"/>
+          <w:numId w:val="9"/>
+        </w:numPr>
+      </w:pPr>
+      <w:r>
+        <w:t xml:space="preserve">Yale Institute for </w:t>
+      </w:r>
+      <w:proofErr w:type="spellStart"/>
+      <w:r>
+        <w:t>Bio</w:t>
+      </w:r>
+      <w:r>
+        <w:t>spheric</w:t>
+      </w:r>
+      <w:proofErr w:type="spellEnd"/>
+      <w:r>
+        <w:t xml:space="preserve"> Studies Fellowship, 2014</w:t>
+      </w:r>
+      <w:r>
+        <w:t>, $4</w:t>
+      </w:r>
+      <w:r>
+        <w:t>,</w:t>
+      </w:r>
+      <w:r>
+        <w:t>500</w:t>
+      </w:r>
+    </w:p>
+    <w:p>
+      <w:pPr>
+        <w:pStyle w:val="ListParagraph"/>
+        <w:numPr>
+          <w:ilvl w:val="0"/>
+          <w:numId w:val="9"/>
+        </w:numPr>
+      </w:pPr>
+      <w:r>
+        <w:t>Edna Bailey Sussman Fund, 2013, $6,300</w:t>
+      </w:r>
+    </w:p>
+    <w:p>
+      <w:pPr>
+        <w:pStyle w:val="ListParagraph"/>
+        <w:numPr>
+          <w:ilvl w:val="0"/>
+          <w:numId w:val="9"/>
+        </w:numPr>
+      </w:pPr>
+      <w:r>
+        <w:t>Schiff Fund, Yale University, 2013, $3</w:t>
+      </w:r>
+      <w:r>
+        <w:t>,</w:t>
+      </w:r>
+      <w:r>
+        <w:t>500</w:t>
+      </w:r>
+    </w:p>
+    <w:p/>
+    <w:p>
+      <w:pPr>
+        <w:rPr>
+          <w:b/>
+        </w:rPr>
+      </w:pPr>
+      <w:r>
+        <w:rPr>
+          <w:b/>
+        </w:rPr>
+        <w:t>Memberships in Professional Societies</w:t>
+      </w:r>
+      <w:r>
+        <w:rPr>
+          <w:b/>
+        </w:rPr>
+        <w:t>:</w:t>
+      </w:r>
+    </w:p>
+    <w:p>
+      <w:pPr>
+        <w:rPr>
+          <w:b/>
+        </w:rPr>
+      </w:pPr>
+    </w:p>
+    <w:p>
+      <w:pPr>
+        <w:pStyle w:val="ListParagraph"/>
+        <w:numPr>
+          <w:ilvl w:val="0"/>
+          <w:numId w:val="5"/>
+        </w:numPr>
+      </w:pPr>
+      <w:r>
+        <w:t>Canadian Society for Ecology and Evolution 2017-present</w:t>
+      </w:r>
+    </w:p>
+    <w:p>
+      <w:pPr>
+        <w:pStyle w:val="ListParagraph"/>
+        <w:numPr>
+          <w:ilvl w:val="0"/>
+          <w:numId w:val="5"/>
+        </w:numPr>
+      </w:pPr>
+      <w:r>
+        <w:t>Ecological Society of America 2012-present</w:t>
+      </w:r>
+    </w:p>
+    <w:p>
+      <w:pPr>
+        <w:rPr>
+          <w:b/>
+        </w:rPr>
+      </w:pPr>
+    </w:p>
+    <w:p>
+      <w:pPr>
+        <w:rPr>
+          <w:b/>
+        </w:rPr>
+      </w:pPr>
+      <w:r>
+        <w:rPr>
+          <w:b/>
+        </w:rPr>
+        <w:t>Professional Service:</w:t>
+      </w:r>
+    </w:p>
+    <w:p>
+      <w:pPr>
+        <w:rPr>
+          <w:b/>
+        </w:rPr>
+      </w:pPr>
+    </w:p>
+    <w:p>
+      <w:pPr>
+        <w:pStyle w:val="ListParagraph"/>
+        <w:numPr>
+          <w:ilvl w:val="0"/>
+          <w:numId w:val="5"/>
+        </w:numPr>
+      </w:pPr>
+      <w:r>
+        <w:t xml:space="preserve">Reviewer: </w:t>
+      </w:r>
+      <w:r>
+        <w:rPr>
+          <w:i/>
+        </w:rPr>
+        <w:t>Applied Soil Ecology, Basic and Applied Ecology</w:t>
+      </w:r>
+      <w:r>
+        <w:t xml:space="preserve">, </w:t>
+      </w:r>
+      <w:r>
+        <w:rPr>
+          <w:i/>
+        </w:rPr>
+        <w:t>Biology and Fertility of Soils</w:t>
+      </w:r>
+      <w:r>
+        <w:rPr>
+          <w:i/>
+        </w:rPr>
+        <w:t xml:space="preserve">, </w:t>
+      </w:r>
+      <w:r>
+        <w:rPr>
+          <w:i/>
+        </w:rPr>
+        <w:t xml:space="preserve">Ecology, </w:t>
+      </w:r>
+      <w:r>
+        <w:rPr>
+          <w:i/>
+        </w:rPr>
+        <w:t>Ecosphere,</w:t>
+      </w:r>
+      <w:r>
+        <w:rPr>
+          <w:i/>
+        </w:rPr>
+        <w:t xml:space="preserve"> </w:t>
+      </w:r>
+      <w:r>
+        <w:rPr>
+          <w:i/>
+        </w:rPr>
+        <w:t>Environmental Microbiology</w:t>
+      </w:r>
+      <w:r>
+        <w:rPr>
+          <w:i/>
+        </w:rPr>
+        <w:t xml:space="preserve">, </w:t>
+      </w:r>
+      <w:r>
+        <w:rPr>
+          <w:i/>
+        </w:rPr>
+        <w:t>Environmental Toxicology Reports, Evolution, Functional Ecology,</w:t>
+      </w:r>
+      <w:r>
+        <w:rPr>
+          <w:i/>
+        </w:rPr>
+        <w:t xml:space="preserve"> </w:t>
+      </w:r>
+      <w:r>
+        <w:t xml:space="preserve">and </w:t>
+      </w:r>
+      <w:r>
+        <w:rPr>
+          <w:i/>
+        </w:rPr>
+        <w:t xml:space="preserve">Soil Biology and </w:t>
+      </w:r>
+      <w:r>
+        <w:rPr>
+          <w:i/>
+        </w:rPr>
+        <w:t>Biochemistry</w:t>
+      </w:r>
+    </w:p>
+    <w:p>
+      <w:pPr>
+        <w:pStyle w:val="ListParagraph"/>
+        <w:numPr>
+          <w:ilvl w:val="0"/>
+          <w:numId w:val="5"/>
+        </w:numPr>
+      </w:pPr>
+      <w:r>
+        <w:t>Doctoral Student Member, Yale-Myers Forest Research Committee 2015-present</w:t>
+      </w:r>
+    </w:p>
+    <w:p>
+      <w:pPr>
+        <w:pStyle w:val="ListParagraph"/>
+        <w:numPr>
+          <w:ilvl w:val="0"/>
+          <w:numId w:val="5"/>
+        </w:numPr>
+      </w:pPr>
+      <w:r>
+        <w:t xml:space="preserve">PhD Representative, </w:t>
+      </w:r>
+      <w:r>
+        <w:t xml:space="preserve">Student </w:t>
+      </w:r>
+      <w:r>
+        <w:t>Academic Affairs Committee 2014-2015</w:t>
+      </w:r>
+    </w:p>
+    <w:p>
+      <w:pPr>
+        <w:pStyle w:val="ListParagraph"/>
+        <w:numPr>
+          <w:ilvl w:val="0"/>
+          <w:numId w:val="5"/>
+        </w:numPr>
+        <w:rPr>
+          <w:b/>
+        </w:rPr>
+      </w:pPr>
+      <w:r>
+        <w:t>Research Team Member</w:t>
+      </w:r>
+      <w:r>
+        <w:t xml:space="preserve">, </w:t>
+      </w:r>
+      <w:r>
+        <w:t>Connecticut Academy of Sciences and Engineering (Working Grou</w:t>
+      </w:r>
+      <w:r>
+        <w:t>p 2 from CT Public Act 12-155), 2013-2015</w:t>
+      </w:r>
+    </w:p>
+    <w:p>
+      <w:pPr>
+        <w:pStyle w:val="ListParagraph"/>
+        <w:numPr>
+          <w:ilvl w:val="0"/>
+          <w:numId w:val="5"/>
+        </w:numPr>
+      </w:pPr>
+      <w:r>
+        <w:t>Student Senator</w:t>
+      </w:r>
+      <w:r>
+        <w:t>, Lakehead University Senate</w:t>
+      </w:r>
+      <w:r>
+        <w:t xml:space="preserve"> 2009-</w:t>
+      </w:r>
+      <w:r>
+        <w:t>2012</w:t>
+      </w:r>
+    </w:p>
+    <w:p>
+      <w:pPr>
+        <w:pStyle w:val="ListParagraph"/>
+        <w:numPr>
+          <w:ilvl w:val="0"/>
+          <w:numId w:val="5"/>
+        </w:numPr>
+      </w:pPr>
+      <w:r>
+        <w:t>Undergraduate</w:t>
+      </w:r>
+      <w:r>
+        <w:t xml:space="preserve"> Representative</w:t>
+      </w:r>
+      <w:r>
+        <w:t>, Lakehead University Library Committee</w:t>
+      </w:r>
+      <w:r>
+        <w:t xml:space="preserve"> 2009-2012</w:t>
+      </w:r>
+    </w:p>
+    <w:p>
+      <w:pPr>
+        <w:ind w:left="720"/>
+      </w:pPr>
+    </w:p>
+    <w:p>
+      <w:pPr>
+        <w:rPr>
+          <w:b/>
+        </w:rPr>
+      </w:pPr>
+      <w:r>
+        <w:rPr>
+          <w:b/>
+        </w:rPr>
+        <w:t>Synergistic Activities:</w:t>
+      </w:r>
+    </w:p>
+    <w:p>
+      <w:pPr>
+        <w:rPr>
+          <w:b/>
+        </w:rPr>
+      </w:pPr>
+    </w:p>
+    <w:p>
+      <w:pPr>
+        <w:pStyle w:val="ListParagraph"/>
+        <w:numPr>
+          <w:ilvl w:val="0"/>
+          <w:numId w:val="6"/>
+        </w:numPr>
+      </w:pPr>
+      <w:r>
         <w:lastRenderedPageBreak/>
-        <w:t xml:space="preserve">Undergraduate Student Research Award, Natural Science and Engineering Research Council of Canada 2011, $4,500 </w:t>
-      </w:r>
-    </w:p>
-    <w:p>
-      <w:pPr>
-        <w:pStyle w:val="ListParagraph"/>
-        <w:numPr>
-          <w:ilvl w:val="0"/>
-          <w:numId w:val="2"/>
-        </w:numPr>
-      </w:pPr>
-      <w:r>
-        <w:t>Undergraduate Student Research Award, Natural Science and Engineering Research Council of Canada 2010, $4,500</w:t>
-      </w:r>
-    </w:p>
-    <w:p>
-      <w:pPr>
-        <w:pStyle w:val="ListParagraph"/>
-        <w:numPr>
-          <w:ilvl w:val="0"/>
-          <w:numId w:val="2"/>
-        </w:numPr>
-      </w:pPr>
-      <w:r>
-        <w:t>Undergraduate Student Research Award, Canada Wide Science Fair 2009, $4,500</w:t>
-      </w:r>
-    </w:p>
-    <w:p>
-      <w:pPr>
-        <w:pStyle w:val="ListParagraph"/>
-        <w:numPr>
-          <w:ilvl w:val="0"/>
-          <w:numId w:val="2"/>
-        </w:numPr>
-      </w:pPr>
-      <w:r>
-        <w:t>President’s Scholarship, Lakehead University 2008</w:t>
-      </w:r>
-    </w:p>
-    <w:p>
-      <w:pPr>
-        <w:pStyle w:val="ListParagraph"/>
-        <w:numPr>
-          <w:ilvl w:val="0"/>
-          <w:numId w:val="2"/>
-        </w:numPr>
-      </w:pPr>
-      <w:r>
-        <w:t>Local Excellence Award, Canada Millennium Scholarship Program 2008</w:t>
-      </w:r>
-      <w:r>
-        <w:t>, $4</w:t>
-      </w:r>
-      <w:r>
-        <w:t>,</w:t>
-      </w:r>
-      <w:r>
-        <w:t>000</w:t>
-      </w:r>
-    </w:p>
-    <w:p>
-      <w:pPr>
-        <w:pStyle w:val="ListParagraph"/>
-        <w:numPr>
-          <w:ilvl w:val="0"/>
-          <w:numId w:val="2"/>
-        </w:numPr>
-      </w:pPr>
-      <w:r>
-        <w:t xml:space="preserve">Queen Elizabeth II: Aim </w:t>
+        <w:t xml:space="preserve">Group leader: </w:t>
+      </w:r>
+      <w:r>
+        <w:t>Stoichiometry in emerging models of terrestrial organic matter dynamics</w:t>
+      </w:r>
+      <w:r>
+        <w:t xml:space="preserve">, </w:t>
+      </w:r>
+      <w:proofErr w:type="spellStart"/>
+      <w:r>
+        <w:t>WoodStoich</w:t>
+      </w:r>
+      <w:proofErr w:type="spellEnd"/>
+      <w:r>
+        <w:t xml:space="preserve"> 4, 2019</w:t>
+      </w:r>
+      <w:bookmarkStart w:id="1" w:name="_GoBack"/>
+      <w:bookmarkEnd w:id="1"/>
+    </w:p>
+    <w:p>
+      <w:pPr>
+        <w:pStyle w:val="ListParagraph"/>
+        <w:numPr>
+          <w:ilvl w:val="0"/>
+          <w:numId w:val="6"/>
+        </w:numPr>
+      </w:pPr>
+      <w:r>
+        <w:t>Co-leader,</w:t>
+      </w:r>
+      <w:r>
+        <w:t xml:space="preserve"> </w:t>
+      </w:r>
+      <w:r>
+        <w:t>Data Analysis Student Interest Group, 2018</w:t>
+      </w:r>
+    </w:p>
+    <w:p>
+      <w:pPr>
+        <w:pStyle w:val="ListParagraph"/>
+        <w:numPr>
+          <w:ilvl w:val="0"/>
+          <w:numId w:val="6"/>
+        </w:numPr>
+      </w:pPr>
+      <w:r>
+        <w:t>Co-organized high school student program at Yale Research Day, 2016-7</w:t>
+      </w:r>
+      <w:r>
+        <w:t xml:space="preserve"> &amp;</w:t>
+      </w:r>
+      <w:r>
+        <w:t xml:space="preserve"> 2017-8</w:t>
+      </w:r>
+    </w:p>
+    <w:p>
+      <w:pPr>
+        <w:pStyle w:val="ListParagraph"/>
+        <w:numPr>
+          <w:ilvl w:val="0"/>
+          <w:numId w:val="6"/>
+        </w:numPr>
+      </w:pPr>
+      <w:r>
+        <w:t xml:space="preserve">Co-organized a </w:t>
+      </w:r>
+      <w:r>
+        <w:t>Science Communication</w:t>
+      </w:r>
+      <w:r>
+        <w:t xml:space="preserve"> Workshop, Yale University, 2017</w:t>
+      </w:r>
+    </w:p>
+    <w:p>
+      <w:pPr>
+        <w:pStyle w:val="ListParagraph"/>
+        <w:numPr>
+          <w:ilvl w:val="0"/>
+          <w:numId w:val="6"/>
+        </w:numPr>
+      </w:pPr>
+      <w:r>
+        <w:t xml:space="preserve">Student </w:t>
+      </w:r>
+      <w:r>
+        <w:t>Presenter</w:t>
+      </w:r>
+      <w:r>
+        <w:t xml:space="preserve">, Yale University Science </w:t>
       </w:r>
       <w:proofErr w:type="gramStart"/>
       <w:r>
-        <w:t>For</w:t>
+        <w:t>In</w:t>
       </w:r>
       <w:proofErr w:type="gramEnd"/>
       <w:r>
-        <w:t xml:space="preserve"> The Top Tuition Scholarship, Ontario Student Assistance Program 2008</w:t>
-      </w:r>
-      <w:r>
-        <w:t>, $500</w:t>
-      </w:r>
-    </w:p>
-    <w:p>
-      <w:pPr>
-        <w:rPr>
-          <w:b/>
-        </w:rPr>
-      </w:pPr>
-    </w:p>
-    <w:p>
-      <w:pPr>
-        <w:rPr>
-          <w:b/>
-        </w:rPr>
-      </w:pPr>
-      <w:r>
-        <w:rPr>
-          <w:b/>
-        </w:rPr>
-        <w:t>Grants</w:t>
-      </w:r>
-      <w:r>
-        <w:rPr>
-          <w:b/>
-        </w:rPr>
-        <w:t>/ Fellowships</w:t>
-      </w:r>
-      <w:r>
-        <w:rPr>
-          <w:b/>
-        </w:rPr>
-        <w:t>:</w:t>
-      </w:r>
-    </w:p>
-    <w:p>
-      <w:pPr>
-        <w:rPr>
-          <w:b/>
-        </w:rPr>
-      </w:pPr>
-    </w:p>
-    <w:p>
-      <w:pPr>
-        <w:pStyle w:val="ListParagraph"/>
-        <w:numPr>
-          <w:ilvl w:val="0"/>
-          <w:numId w:val="9"/>
-        </w:numPr>
-      </w:pPr>
-      <w:r>
-        <w:t xml:space="preserve">Yale Institute for </w:t>
-      </w:r>
-      <w:proofErr w:type="spellStart"/>
-      <w:r>
-        <w:t>Biospheric</w:t>
-      </w:r>
-      <w:proofErr w:type="spellEnd"/>
-      <w:r>
-        <w:t xml:space="preserve"> Studies Fellowship, </w:t>
-      </w:r>
-      <w:r>
-        <w:t>2017, $1,5</w:t>
-      </w:r>
-      <w:r>
-        <w:t>00</w:t>
-      </w:r>
-    </w:p>
-    <w:p>
-      <w:pPr>
-        <w:pStyle w:val="ListParagraph"/>
-        <w:numPr>
-          <w:ilvl w:val="0"/>
-          <w:numId w:val="9"/>
-        </w:numPr>
-      </w:pPr>
-      <w:r>
-        <w:t>Kohlberg Fellowship, 2016, $1000</w:t>
-      </w:r>
-    </w:p>
-    <w:p>
-      <w:pPr>
-        <w:pStyle w:val="ListParagraph"/>
-        <w:numPr>
-          <w:ilvl w:val="0"/>
-          <w:numId w:val="9"/>
-        </w:numPr>
-      </w:pPr>
-      <w:r>
-        <w:t>Schiff</w:t>
-      </w:r>
-      <w:r>
-        <w:t xml:space="preserve"> Fund, Yale University, 2016</w:t>
-      </w:r>
-      <w:r>
-        <w:t>, $8,500</w:t>
-      </w:r>
-    </w:p>
-    <w:p>
-      <w:pPr>
-        <w:pStyle w:val="ListParagraph"/>
-        <w:numPr>
-          <w:ilvl w:val="0"/>
-          <w:numId w:val="9"/>
-        </w:numPr>
-      </w:pPr>
-      <w:r>
-        <w:t xml:space="preserve">Yale Institute for </w:t>
-      </w:r>
-      <w:proofErr w:type="spellStart"/>
-      <w:r>
-        <w:t>Biospheric</w:t>
-      </w:r>
-      <w:proofErr w:type="spellEnd"/>
-      <w:r>
-        <w:t xml:space="preserve"> Studies Fellowship, 2015, $4,000</w:t>
-      </w:r>
-    </w:p>
-    <w:p>
-      <w:pPr>
-        <w:pStyle w:val="ListParagraph"/>
-        <w:numPr>
-          <w:ilvl w:val="0"/>
-          <w:numId w:val="9"/>
-        </w:numPr>
-      </w:pPr>
-      <w:r>
-        <w:t xml:space="preserve">Yale Institute for </w:t>
-      </w:r>
-      <w:proofErr w:type="spellStart"/>
-      <w:r>
-        <w:t>Biospheric</w:t>
-      </w:r>
-      <w:proofErr w:type="spellEnd"/>
-      <w:r>
-        <w:t xml:space="preserve"> Studies Matching Funds, 2015, $750</w:t>
-      </w:r>
-    </w:p>
-    <w:p>
-      <w:pPr>
-        <w:pStyle w:val="ListParagraph"/>
-        <w:numPr>
-          <w:ilvl w:val="0"/>
-          <w:numId w:val="9"/>
-        </w:numPr>
-      </w:pPr>
-      <w:r>
-        <w:t xml:space="preserve">Yale Institute for </w:t>
-      </w:r>
-      <w:proofErr w:type="spellStart"/>
-      <w:r>
-        <w:t>Bio</w:t>
-      </w:r>
-      <w:r>
-        <w:t>spheric</w:t>
-      </w:r>
-      <w:proofErr w:type="spellEnd"/>
-      <w:r>
-        <w:t xml:space="preserve"> Studies Fellowship, 2014</w:t>
-      </w:r>
-      <w:r>
-        <w:t>, $4</w:t>
-      </w:r>
-      <w:r>
-        <w:t>,</w:t>
-      </w:r>
-      <w:r>
-        <w:t>500</w:t>
-      </w:r>
-    </w:p>
-    <w:p>
-      <w:pPr>
-        <w:pStyle w:val="ListParagraph"/>
-        <w:numPr>
-          <w:ilvl w:val="0"/>
-          <w:numId w:val="9"/>
-        </w:numPr>
-      </w:pPr>
-      <w:r>
-        <w:t>Edna Bailey Sussman Fund, 2013, $6,300</w:t>
-      </w:r>
-    </w:p>
-    <w:p>
-      <w:pPr>
-        <w:pStyle w:val="ListParagraph"/>
-        <w:numPr>
-          <w:ilvl w:val="0"/>
-          <w:numId w:val="9"/>
-        </w:numPr>
-      </w:pPr>
-      <w:r>
-        <w:t>Schiff Fund, Yale University, 2013, $3</w:t>
-      </w:r>
-      <w:r>
-        <w:t>,</w:t>
-      </w:r>
-      <w:r>
-        <w:t>500</w:t>
-      </w:r>
-    </w:p>
-    <w:p/>
-    <w:p>
-      <w:pPr>
-        <w:rPr>
-          <w:b/>
-        </w:rPr>
-      </w:pPr>
-      <w:r>
-        <w:rPr>
-          <w:b/>
-        </w:rPr>
-        <w:t>Memberships in Professional Societies</w:t>
-      </w:r>
-      <w:r>
-        <w:rPr>
-          <w:b/>
-        </w:rPr>
-        <w:t>:</w:t>
-      </w:r>
-    </w:p>
-    <w:p>
-      <w:pPr>
-        <w:rPr>
-          <w:b/>
-        </w:rPr>
-      </w:pPr>
-    </w:p>
-    <w:p>
-      <w:pPr>
-        <w:pStyle w:val="ListParagraph"/>
-        <w:numPr>
-          <w:ilvl w:val="0"/>
-          <w:numId w:val="5"/>
-        </w:numPr>
-      </w:pPr>
-      <w:r>
-        <w:t>Ecological Society of Am</w:t>
-      </w:r>
-      <w:r>
-        <w:t>erica 2012</w:t>
-      </w:r>
-      <w:r>
-        <w:t>-present</w:t>
-      </w:r>
-    </w:p>
-    <w:p>
-      <w:pPr>
-        <w:pStyle w:val="ListParagraph"/>
-        <w:numPr>
-          <w:ilvl w:val="0"/>
-          <w:numId w:val="5"/>
-        </w:numPr>
-      </w:pPr>
-      <w:r>
-        <w:t>Canadian Society for Ecology and Evolution 2017-present</w:t>
-      </w:r>
-    </w:p>
-    <w:p>
-      <w:pPr>
-        <w:rPr>
-          <w:b/>
-        </w:rPr>
-      </w:pPr>
-    </w:p>
-    <w:p>
-      <w:pPr>
-        <w:rPr>
-          <w:b/>
-        </w:rPr>
-      </w:pPr>
-      <w:r>
-        <w:rPr>
-          <w:b/>
-        </w:rPr>
-        <w:t>Professional Service:</w:t>
-      </w:r>
-    </w:p>
-    <w:p>
-      <w:pPr>
-        <w:rPr>
-          <w:b/>
-        </w:rPr>
-      </w:pPr>
-    </w:p>
-    <w:p>
-      <w:pPr>
-        <w:pStyle w:val="ListParagraph"/>
-        <w:numPr>
-          <w:ilvl w:val="0"/>
-          <w:numId w:val="5"/>
-        </w:numPr>
-      </w:pPr>
-      <w:r>
-        <w:t xml:space="preserve">Reviewer: </w:t>
-      </w:r>
-      <w:r>
-        <w:rPr>
-          <w:i/>
-        </w:rPr>
-        <w:t>Applied Soil Ecology, Basic and Applied Ecology</w:t>
-      </w:r>
-      <w:r>
-        <w:t xml:space="preserve">, </w:t>
-      </w:r>
-      <w:r>
-        <w:rPr>
-          <w:i/>
-        </w:rPr>
-        <w:t>Biology and Fertility of Soils</w:t>
-      </w:r>
-      <w:r>
-        <w:rPr>
-          <w:i/>
-        </w:rPr>
-        <w:t xml:space="preserve">, </w:t>
-      </w:r>
-      <w:r>
-        <w:rPr>
-          <w:i/>
-        </w:rPr>
-        <w:t xml:space="preserve">Ecology, </w:t>
-      </w:r>
-      <w:r>
-        <w:rPr>
-          <w:i/>
-        </w:rPr>
-        <w:t>Ecosphere,</w:t>
-      </w:r>
-      <w:r>
-        <w:rPr>
-          <w:i/>
-        </w:rPr>
-        <w:t xml:space="preserve"> </w:t>
-      </w:r>
-      <w:r>
-        <w:rPr>
-          <w:i/>
-        </w:rPr>
-        <w:t>Environmental Microbiology</w:t>
-      </w:r>
-      <w:r>
-        <w:rPr>
-          <w:i/>
-        </w:rPr>
-        <w:t xml:space="preserve">, </w:t>
-      </w:r>
-      <w:r>
-        <w:rPr>
-          <w:i/>
-        </w:rPr>
-        <w:t>Environmental Toxicology Reports, Evolution, Functional Ecology,</w:t>
-      </w:r>
-      <w:r>
-        <w:rPr>
-          <w:i/>
-        </w:rPr>
-        <w:t xml:space="preserve"> </w:t>
-      </w:r>
-      <w:r>
-        <w:t xml:space="preserve">and </w:t>
-      </w:r>
-      <w:r>
-        <w:rPr>
-          <w:i/>
-        </w:rPr>
-        <w:t xml:space="preserve">Soil Biology and </w:t>
-      </w:r>
-      <w:r>
-        <w:rPr>
-          <w:i/>
-        </w:rPr>
-        <w:t>Biochemistry</w:t>
-      </w:r>
-    </w:p>
-    <w:p>
-      <w:pPr>
-        <w:pStyle w:val="ListParagraph"/>
-        <w:numPr>
-          <w:ilvl w:val="0"/>
-          <w:numId w:val="5"/>
-        </w:numPr>
-      </w:pPr>
-      <w:r>
-        <w:t>Doctoral Student Member, Yale-Myers Forest Research Committee 2015-present</w:t>
-      </w:r>
-    </w:p>
-    <w:p>
-      <w:pPr>
-        <w:pStyle w:val="ListParagraph"/>
-        <w:numPr>
-          <w:ilvl w:val="0"/>
-          <w:numId w:val="5"/>
-        </w:numPr>
-      </w:pPr>
-      <w:r>
-        <w:t xml:space="preserve">PhD Representative, </w:t>
-      </w:r>
-      <w:r>
-        <w:t xml:space="preserve">Student </w:t>
-      </w:r>
-      <w:r>
-        <w:t>Academic Affairs Committee 2014-2015</w:t>
-      </w:r>
-    </w:p>
-    <w:p>
-      <w:pPr>
-        <w:pStyle w:val="ListParagraph"/>
-        <w:numPr>
-          <w:ilvl w:val="0"/>
-          <w:numId w:val="5"/>
-        </w:numPr>
-        <w:rPr>
-          <w:b/>
-        </w:rPr>
-      </w:pPr>
-      <w:r>
-        <w:t>Research Team Member</w:t>
-      </w:r>
-      <w:r>
-        <w:t xml:space="preserve">, </w:t>
-      </w:r>
-      <w:r>
-        <w:t>Connecticut Academy of Sciences and Engineering (Working Grou</w:t>
-      </w:r>
-      <w:r>
-        <w:t>p 2 from CT Public Act 12-155), 2013-2015</w:t>
-      </w:r>
-    </w:p>
-    <w:p>
-      <w:pPr>
-        <w:pStyle w:val="ListParagraph"/>
-        <w:numPr>
-          <w:ilvl w:val="0"/>
-          <w:numId w:val="5"/>
-        </w:numPr>
-      </w:pPr>
-      <w:r>
-        <w:t>Student Senator</w:t>
-      </w:r>
-      <w:r>
-        <w:t>, Lakehead University Senate</w:t>
-      </w:r>
-      <w:r>
-        <w:t xml:space="preserve"> 2009-</w:t>
-      </w:r>
-      <w:r>
-        <w:t>2012</w:t>
-      </w:r>
-    </w:p>
-    <w:p>
-      <w:pPr>
-        <w:pStyle w:val="ListParagraph"/>
-        <w:numPr>
-          <w:ilvl w:val="0"/>
-          <w:numId w:val="5"/>
-        </w:numPr>
-      </w:pPr>
-      <w:r>
-        <w:t>Undergraduate</w:t>
-      </w:r>
-      <w:r>
-        <w:t xml:space="preserve"> Representative</w:t>
-      </w:r>
-      <w:r>
-        <w:t>, Lakehead University Library Committee</w:t>
-      </w:r>
-      <w:r>
-        <w:t xml:space="preserve"> 2009-2012</w:t>
-      </w:r>
-    </w:p>
-    <w:p>
-      <w:pPr>
-        <w:ind w:left="720"/>
-      </w:pPr>
-    </w:p>
-    <w:p>
-      <w:pPr>
-        <w:rPr>
-          <w:b/>
-        </w:rPr>
-      </w:pPr>
-      <w:r>
-        <w:rPr>
-          <w:b/>
-        </w:rPr>
-        <w:t>Synergistic Activities:</w:t>
-      </w:r>
-    </w:p>
-    <w:p>
-      <w:pPr>
-        <w:rPr>
-          <w:b/>
-        </w:rPr>
-      </w:pPr>
+        <w:t xml:space="preserve"> The News, 2013</w:t>
+      </w:r>
     </w:p>
     <w:p>
       <w:pPr>
@@ -3287,87 +3433,6 @@
         </w:numPr>
       </w:pPr>
       <w:r>
-        <w:t>Co-leader,</w:t>
-      </w:r>
-      <w:r>
-        <w:t xml:space="preserve"> </w:t>
-      </w:r>
-      <w:r>
-        <w:t>Data Analysis Student Interest Group, 2018</w:t>
-      </w:r>
-    </w:p>
-    <w:p>
-      <w:pPr>
-        <w:pStyle w:val="ListParagraph"/>
-        <w:numPr>
-          <w:ilvl w:val="0"/>
-          <w:numId w:val="6"/>
-        </w:numPr>
-      </w:pPr>
-      <w:r>
-        <w:t>Co-organized high school student program at Yale Research Day, 2016-7</w:t>
-      </w:r>
-      <w:r>
-        <w:t xml:space="preserve"> &amp;</w:t>
-      </w:r>
-      <w:r>
-        <w:t xml:space="preserve"> 2017-8</w:t>
-      </w:r>
-    </w:p>
-    <w:p>
-      <w:pPr>
-        <w:pStyle w:val="ListParagraph"/>
-        <w:numPr>
-          <w:ilvl w:val="0"/>
-          <w:numId w:val="6"/>
-        </w:numPr>
-      </w:pPr>
-      <w:r>
-        <w:t xml:space="preserve">Co-organized a </w:t>
-      </w:r>
-      <w:r>
-        <w:t>Science Communication</w:t>
-      </w:r>
-      <w:r>
-        <w:t xml:space="preserve"> Workshop, Yale University, 2017</w:t>
-      </w:r>
-    </w:p>
-    <w:p>
-      <w:pPr>
-        <w:pStyle w:val="ListParagraph"/>
-        <w:numPr>
-          <w:ilvl w:val="0"/>
-          <w:numId w:val="6"/>
-        </w:numPr>
-      </w:pPr>
-      <w:r>
-        <w:t xml:space="preserve">Student </w:t>
-      </w:r>
-      <w:r>
-        <w:t>Presenter</w:t>
-      </w:r>
-      <w:r>
-        <w:t xml:space="preserve">, Yale University Science </w:t>
-      </w:r>
-      <w:proofErr w:type="gramStart"/>
-      <w:r>
-        <w:t>In</w:t>
-      </w:r>
-      <w:proofErr w:type="gramEnd"/>
-      <w:r>
-        <w:t xml:space="preserve"> The News, 2013</w:t>
-      </w:r>
-    </w:p>
-    <w:p>
-      <w:pPr>
-        <w:pStyle w:val="ListParagraph"/>
-        <w:numPr>
-          <w:ilvl w:val="0"/>
-          <w:numId w:val="6"/>
-        </w:numPr>
-      </w:pPr>
-      <w:r>
-        <w:lastRenderedPageBreak/>
         <w:t>Volunteer, New Haven Science Fair, 2013</w:t>
       </w:r>
     </w:p>
@@ -3560,7 +3625,7 @@
       <w:t xml:space="preserve">                                                                  R.W. Buchkowski (</w:t>
     </w:r>
     <w:r>
-      <w:t>January</w:t>
+      <w:t>March</w:t>
     </w:r>
     <w:r>
       <w:t xml:space="preserve"> 201</w:t>

</xml_diff>

<commit_message>
Updated CV with lastest information to today
</commit_message>
<xml_diff>
--- a/CV_Buchkowski.docx
+++ b/CV_Buchkowski.docx
@@ -319,6 +319,42 @@
         </w:numPr>
       </w:pPr>
       <w:r>
+        <w:t>Masters of Philosophy</w:t>
+      </w:r>
+      <w:r>
+        <w:t xml:space="preserve">, School of Forestry &amp; Environmental Studies, Yale University, </w:t>
+      </w:r>
+      <w:r>
+        <w:t xml:space="preserve">May </w:t>
+      </w:r>
+      <w:r>
+        <w:t>201</w:t>
+      </w:r>
+      <w:r>
+        <w:t>6</w:t>
+      </w:r>
+    </w:p>
+    <w:p>
+      <w:pPr>
+        <w:pStyle w:val="ListParagraph"/>
+        <w:numPr>
+          <w:ilvl w:val="1"/>
+          <w:numId w:val="1"/>
+        </w:numPr>
+      </w:pPr>
+      <w:r>
+        <w:t xml:space="preserve">Awarded upon reaching candidacy </w:t>
+      </w:r>
+    </w:p>
+    <w:p>
+      <w:pPr>
+        <w:pStyle w:val="ListParagraph"/>
+        <w:numPr>
+          <w:ilvl w:val="0"/>
+          <w:numId w:val="1"/>
+        </w:numPr>
+      </w:pPr>
+      <w:r>
         <w:t>M</w:t>
       </w:r>
       <w:r>
@@ -747,6 +783,7 @@
         <w:rPr>
           <w:b/>
         </w:rPr>
+        <w:lastRenderedPageBreak/>
         <w:t>Buchkowski, R.W.</w:t>
       </w:r>
       <w:r>
@@ -786,7 +823,6 @@
         </w:numPr>
       </w:pPr>
       <w:r>
-        <w:lastRenderedPageBreak/>
         <w:t xml:space="preserve">Mendelsohn, R., Prentice, I.C., Schmitz, O., Stocker, B., </w:t>
       </w:r>
       <w:r>
@@ -1458,6 +1494,24 @@
         <w:rPr>
           <w:b/>
         </w:rPr>
+        <w:t xml:space="preserve">Buchkowski, R.W. </w:t>
+      </w:r>
+      <w:r>
+        <w:t>April 2019. Earthworms work alone: the combined impact of non-native earthworms and native herbivores on plants and nutrient cycling in Connecticut old-fields. The Northeast Natural History Conference; Springfield, MA, USA</w:t>
+      </w:r>
+    </w:p>
+    <w:p>
+      <w:pPr>
+        <w:pStyle w:val="ListParagraph"/>
+        <w:numPr>
+          <w:ilvl w:val="0"/>
+          <w:numId w:val="10"/>
+        </w:numPr>
+      </w:pPr>
+      <w:r>
+        <w:rPr>
+          <w:b/>
+        </w:rPr>
         <w:t>Buchkowski, R.W.</w:t>
       </w:r>
       <w:r>
@@ -1490,6 +1544,7 @@
         <w:rPr>
           <w:b/>
         </w:rPr>
+        <w:lastRenderedPageBreak/>
         <w:t xml:space="preserve">Buchkowski, R.W. </w:t>
       </w:r>
       <w:r>
@@ -1567,7 +1622,6 @@
         <w:rPr>
           <w:b/>
         </w:rPr>
-        <w:lastRenderedPageBreak/>
         <w:t>Buchkowski, R.W.</w:t>
       </w:r>
       <w:r>
@@ -2007,6 +2061,7 @@
         <w:rPr>
           <w:b/>
         </w:rPr>
+        <w:lastRenderedPageBreak/>
         <w:t xml:space="preserve">Buchkowski, R.W. </w:t>
       </w:r>
       <w:r>
@@ -2122,7 +2177,6 @@
         </w:numPr>
       </w:pPr>
       <w:r>
-        <w:lastRenderedPageBreak/>
         <w:t xml:space="preserve">Limnology Intern, </w:t>
       </w:r>
       <w:r>
@@ -2619,6 +2673,7 @@
         </w:numPr>
       </w:pPr>
       <w:r>
+        <w:lastRenderedPageBreak/>
         <w:t xml:space="preserve">Postdoctoral </w:t>
       </w:r>
       <w:r>
@@ -2709,611 +2764,708 @@
         </w:numPr>
       </w:pPr>
       <w:r>
+        <w:t>Postgraduate Scholarship for Masters Students, Natural Science and Engineering Research Council of Canada 2012, $17,300</w:t>
+      </w:r>
+    </w:p>
+    <w:p>
+      <w:pPr>
+        <w:pStyle w:val="ListParagraph"/>
+        <w:numPr>
+          <w:ilvl w:val="0"/>
+          <w:numId w:val="2"/>
+        </w:numPr>
+      </w:pPr>
+      <w:r>
+        <w:t xml:space="preserve">Undergraduate Student Research Award, Natural Science and Engineering Research Council of Canada 2011, $4,500 </w:t>
+      </w:r>
+    </w:p>
+    <w:p>
+      <w:pPr>
+        <w:pStyle w:val="ListParagraph"/>
+        <w:numPr>
+          <w:ilvl w:val="0"/>
+          <w:numId w:val="2"/>
+        </w:numPr>
+      </w:pPr>
+      <w:r>
+        <w:t>Undergraduate Student Research Award, Natural Science and Engineering Research Council of Canada 2010, $4,500</w:t>
+      </w:r>
+    </w:p>
+    <w:p>
+      <w:pPr>
+        <w:pStyle w:val="ListParagraph"/>
+        <w:numPr>
+          <w:ilvl w:val="0"/>
+          <w:numId w:val="2"/>
+        </w:numPr>
+      </w:pPr>
+      <w:r>
+        <w:t>Undergraduate Student Research Award, Canada Wide Science Fair 2009, $4,500</w:t>
+      </w:r>
+    </w:p>
+    <w:p>
+      <w:pPr>
+        <w:pStyle w:val="ListParagraph"/>
+        <w:numPr>
+          <w:ilvl w:val="0"/>
+          <w:numId w:val="2"/>
+        </w:numPr>
+      </w:pPr>
+      <w:r>
+        <w:t>President’s Scholarship, Lakehead University 2008</w:t>
+      </w:r>
+    </w:p>
+    <w:p>
+      <w:pPr>
+        <w:pStyle w:val="ListParagraph"/>
+        <w:numPr>
+          <w:ilvl w:val="0"/>
+          <w:numId w:val="2"/>
+        </w:numPr>
+      </w:pPr>
+      <w:r>
+        <w:t>Local Excellence Award, Canada Millennium Scholarship Program 2008</w:t>
+      </w:r>
+      <w:r>
+        <w:t>, $4</w:t>
+      </w:r>
+      <w:r>
+        <w:t>,</w:t>
+      </w:r>
+      <w:r>
+        <w:t>000</w:t>
+      </w:r>
+    </w:p>
+    <w:p>
+      <w:pPr>
+        <w:pStyle w:val="ListParagraph"/>
+        <w:numPr>
+          <w:ilvl w:val="0"/>
+          <w:numId w:val="2"/>
+        </w:numPr>
+      </w:pPr>
+      <w:r>
+        <w:t xml:space="preserve">Queen Elizabeth II: Aim </w:t>
+      </w:r>
+      <w:proofErr w:type="gramStart"/>
+      <w:r>
+        <w:t>For</w:t>
+      </w:r>
+      <w:proofErr w:type="gramEnd"/>
+      <w:r>
+        <w:t xml:space="preserve"> The Top Tuition Scholarship, Ontario Student Assistance Program 2008</w:t>
+      </w:r>
+      <w:r>
+        <w:t>, $500</w:t>
+      </w:r>
+    </w:p>
+    <w:p>
+      <w:pPr>
+        <w:rPr>
+          <w:b/>
+        </w:rPr>
+      </w:pPr>
+    </w:p>
+    <w:p>
+      <w:pPr>
+        <w:rPr>
+          <w:b/>
+        </w:rPr>
+      </w:pPr>
+      <w:r>
+        <w:rPr>
+          <w:b/>
+        </w:rPr>
+        <w:t>Grants</w:t>
+      </w:r>
+      <w:r>
+        <w:rPr>
+          <w:b/>
+        </w:rPr>
+        <w:t>/ Fellowships</w:t>
+      </w:r>
+      <w:r>
+        <w:rPr>
+          <w:b/>
+        </w:rPr>
+        <w:t>:</w:t>
+      </w:r>
+    </w:p>
+    <w:p>
+      <w:pPr>
+        <w:rPr>
+          <w:b/>
+        </w:rPr>
+      </w:pPr>
+    </w:p>
+    <w:p>
+      <w:pPr>
+        <w:pStyle w:val="ListParagraph"/>
+        <w:numPr>
+          <w:ilvl w:val="0"/>
+          <w:numId w:val="9"/>
+        </w:numPr>
+      </w:pPr>
+      <w:r>
+        <w:t>Kohlberg Fellowship, 201</w:t>
+      </w:r>
+      <w:r>
+        <w:t>8</w:t>
+      </w:r>
+      <w:r>
+        <w:t>, $1000</w:t>
+      </w:r>
+    </w:p>
+    <w:p>
+      <w:pPr>
+        <w:pStyle w:val="ListParagraph"/>
+        <w:numPr>
+          <w:ilvl w:val="0"/>
+          <w:numId w:val="9"/>
+        </w:numPr>
+      </w:pPr>
+      <w:r>
+        <w:t xml:space="preserve">Yale Institute for </w:t>
+      </w:r>
+      <w:proofErr w:type="spellStart"/>
+      <w:r>
+        <w:t>Biospheric</w:t>
+      </w:r>
+      <w:proofErr w:type="spellEnd"/>
+      <w:r>
+        <w:t xml:space="preserve"> Studies Fellowship, </w:t>
+      </w:r>
+      <w:r>
+        <w:t>2017, $1,5</w:t>
+      </w:r>
+      <w:r>
+        <w:t>00</w:t>
+      </w:r>
+    </w:p>
+    <w:p>
+      <w:pPr>
+        <w:pStyle w:val="ListParagraph"/>
+        <w:numPr>
+          <w:ilvl w:val="0"/>
+          <w:numId w:val="9"/>
+        </w:numPr>
+      </w:pPr>
+      <w:r>
+        <w:t>Kohlberg Fellowship, 201</w:t>
+      </w:r>
+      <w:r>
+        <w:t>7</w:t>
+      </w:r>
+      <w:r>
+        <w:t>, $1000</w:t>
+      </w:r>
+    </w:p>
+    <w:p>
+      <w:pPr>
+        <w:pStyle w:val="ListParagraph"/>
+        <w:numPr>
+          <w:ilvl w:val="0"/>
+          <w:numId w:val="9"/>
+        </w:numPr>
+      </w:pPr>
+      <w:r>
+        <w:t>Schiff</w:t>
+      </w:r>
+      <w:r>
+        <w:t xml:space="preserve"> Fund, Yale University, 2016</w:t>
+      </w:r>
+      <w:r>
+        <w:t>, $8,500</w:t>
+      </w:r>
+    </w:p>
+    <w:p>
+      <w:pPr>
+        <w:pStyle w:val="ListParagraph"/>
+        <w:numPr>
+          <w:ilvl w:val="0"/>
+          <w:numId w:val="9"/>
+        </w:numPr>
+      </w:pPr>
+      <w:r>
+        <w:t xml:space="preserve">Yale Institute for </w:t>
+      </w:r>
+      <w:proofErr w:type="spellStart"/>
+      <w:r>
+        <w:t>Biospheric</w:t>
+      </w:r>
+      <w:proofErr w:type="spellEnd"/>
+      <w:r>
+        <w:t xml:space="preserve"> Studies Fellowship, 2015, $4,000</w:t>
+      </w:r>
+    </w:p>
+    <w:p>
+      <w:pPr>
+        <w:pStyle w:val="ListParagraph"/>
+        <w:numPr>
+          <w:ilvl w:val="0"/>
+          <w:numId w:val="9"/>
+        </w:numPr>
+      </w:pPr>
+      <w:r>
+        <w:t xml:space="preserve">Yale Institute for </w:t>
+      </w:r>
+      <w:proofErr w:type="spellStart"/>
+      <w:r>
+        <w:t>Biospheric</w:t>
+      </w:r>
+      <w:proofErr w:type="spellEnd"/>
+      <w:r>
+        <w:t xml:space="preserve"> Studies Matching Funds, 2015, $750</w:t>
+      </w:r>
+    </w:p>
+    <w:p>
+      <w:pPr>
+        <w:pStyle w:val="ListParagraph"/>
+        <w:numPr>
+          <w:ilvl w:val="0"/>
+          <w:numId w:val="9"/>
+        </w:numPr>
+      </w:pPr>
+      <w:r>
+        <w:t xml:space="preserve">Yale Institute for </w:t>
+      </w:r>
+      <w:proofErr w:type="spellStart"/>
+      <w:r>
+        <w:t>Bio</w:t>
+      </w:r>
+      <w:r>
+        <w:t>spheric</w:t>
+      </w:r>
+      <w:proofErr w:type="spellEnd"/>
+      <w:r>
+        <w:t xml:space="preserve"> Studies Fellowship, 2014</w:t>
+      </w:r>
+      <w:r>
+        <w:t>, $4</w:t>
+      </w:r>
+      <w:r>
+        <w:t>,</w:t>
+      </w:r>
+      <w:r>
+        <w:t>500</w:t>
+      </w:r>
+    </w:p>
+    <w:p>
+      <w:pPr>
+        <w:pStyle w:val="ListParagraph"/>
+        <w:numPr>
+          <w:ilvl w:val="0"/>
+          <w:numId w:val="9"/>
+        </w:numPr>
+      </w:pPr>
+      <w:r>
+        <w:t>Edna Bailey Sussman Fund, 2013, $6,300</w:t>
+      </w:r>
+    </w:p>
+    <w:p>
+      <w:pPr>
+        <w:pStyle w:val="ListParagraph"/>
+        <w:numPr>
+          <w:ilvl w:val="0"/>
+          <w:numId w:val="9"/>
+        </w:numPr>
+      </w:pPr>
+      <w:r>
+        <w:t>Schiff Fund, Yale University, 2013, $3</w:t>
+      </w:r>
+      <w:r>
+        <w:t>,</w:t>
+      </w:r>
+      <w:r>
+        <w:t>500</w:t>
+      </w:r>
+    </w:p>
+    <w:p/>
+    <w:p>
+      <w:pPr>
+        <w:rPr>
+          <w:b/>
+        </w:rPr>
+      </w:pPr>
+      <w:r>
+        <w:rPr>
+          <w:b/>
+        </w:rPr>
+        <w:t>Memberships in Professional Societies</w:t>
+      </w:r>
+      <w:r>
+        <w:rPr>
+          <w:b/>
+        </w:rPr>
+        <w:t>:</w:t>
+      </w:r>
+    </w:p>
+    <w:p>
+      <w:pPr>
+        <w:rPr>
+          <w:b/>
+        </w:rPr>
+      </w:pPr>
+    </w:p>
+    <w:p>
+      <w:pPr>
+        <w:pStyle w:val="ListParagraph"/>
+        <w:numPr>
+          <w:ilvl w:val="0"/>
+          <w:numId w:val="5"/>
+        </w:numPr>
+      </w:pPr>
+      <w:r>
+        <w:t>Canadian Society for Ecology and Evolution 2017-present</w:t>
+      </w:r>
+    </w:p>
+    <w:p>
+      <w:pPr>
+        <w:pStyle w:val="ListParagraph"/>
+        <w:numPr>
+          <w:ilvl w:val="0"/>
+          <w:numId w:val="5"/>
+        </w:numPr>
+      </w:pPr>
+      <w:r>
+        <w:t>Ecological Society of America 2012-present</w:t>
+      </w:r>
+    </w:p>
+    <w:p>
+      <w:pPr>
+        <w:rPr>
+          <w:b/>
+        </w:rPr>
+      </w:pPr>
+    </w:p>
+    <w:p>
+      <w:pPr>
+        <w:rPr>
+          <w:b/>
+        </w:rPr>
+      </w:pPr>
+      <w:r>
+        <w:rPr>
+          <w:b/>
+        </w:rPr>
+        <w:t>Professional Service:</w:t>
+      </w:r>
+    </w:p>
+    <w:p>
+      <w:pPr>
+        <w:rPr>
+          <w:b/>
+        </w:rPr>
+      </w:pPr>
+    </w:p>
+    <w:p>
+      <w:pPr>
+        <w:pStyle w:val="ListParagraph"/>
+        <w:numPr>
+          <w:ilvl w:val="0"/>
+          <w:numId w:val="5"/>
+        </w:numPr>
+      </w:pPr>
+      <w:r>
+        <w:t xml:space="preserve">Reviewer: </w:t>
+      </w:r>
+      <w:r>
+        <w:rPr>
+          <w:i/>
+        </w:rPr>
+        <w:t>Applied Soil Ecology, Basic and Applied Ecology</w:t>
+      </w:r>
+      <w:r>
+        <w:t xml:space="preserve">, </w:t>
+      </w:r>
+      <w:r>
+        <w:rPr>
+          <w:i/>
+        </w:rPr>
+        <w:t>Biology and Fertility of Soils</w:t>
+      </w:r>
+      <w:r>
+        <w:rPr>
+          <w:i/>
+        </w:rPr>
+        <w:t xml:space="preserve">, </w:t>
+      </w:r>
+      <w:r>
+        <w:rPr>
+          <w:i/>
+        </w:rPr>
+        <w:t xml:space="preserve">Ecological Modelling, </w:t>
+      </w:r>
+      <w:r>
+        <w:rPr>
+          <w:i/>
+        </w:rPr>
+        <w:t xml:space="preserve">Ecology, </w:t>
+      </w:r>
+      <w:r>
+        <w:rPr>
+          <w:i/>
+        </w:rPr>
+        <w:t>Ecosphere,</w:t>
+      </w:r>
+      <w:r>
+        <w:rPr>
+          <w:i/>
+        </w:rPr>
+        <w:t xml:space="preserve"> </w:t>
+      </w:r>
+      <w:r>
+        <w:rPr>
+          <w:i/>
+        </w:rPr>
+        <w:t>Environmental Microbiology</w:t>
+      </w:r>
+      <w:r>
+        <w:rPr>
+          <w:i/>
+        </w:rPr>
+        <w:t xml:space="preserve">, </w:t>
+      </w:r>
+      <w:r>
+        <w:rPr>
+          <w:i/>
+        </w:rPr>
+        <w:t>Environmental Toxicology Reports, Evolution, Functional Ecology,</w:t>
+      </w:r>
+      <w:r>
+        <w:rPr>
+          <w:i/>
+        </w:rPr>
+        <w:t xml:space="preserve"> </w:t>
+      </w:r>
+      <w:r>
+        <w:rPr>
+          <w:i/>
+        </w:rPr>
+        <w:t xml:space="preserve">New </w:t>
+      </w:r>
+      <w:proofErr w:type="spellStart"/>
+      <w:r>
+        <w:rPr>
+          <w:i/>
+        </w:rPr>
+        <w:t>Phytologist</w:t>
+      </w:r>
+      <w:proofErr w:type="spellEnd"/>
+      <w:r>
+        <w:rPr>
+          <w:i/>
+        </w:rPr>
+        <w:t xml:space="preserve">, </w:t>
+      </w:r>
+      <w:r>
+        <w:t xml:space="preserve">and </w:t>
+      </w:r>
+      <w:r>
+        <w:rPr>
+          <w:i/>
+        </w:rPr>
+        <w:t xml:space="preserve">Soil Biology and </w:t>
+      </w:r>
+      <w:r>
+        <w:rPr>
+          <w:i/>
+        </w:rPr>
+        <w:t>Biochemistry</w:t>
+      </w:r>
+    </w:p>
+    <w:p>
+      <w:pPr>
+        <w:pStyle w:val="ListParagraph"/>
+        <w:numPr>
+          <w:ilvl w:val="0"/>
+          <w:numId w:val="5"/>
+        </w:numPr>
+      </w:pPr>
+      <w:r>
+        <w:t>Doctoral Student Member, Yale-Myers Forest Research Committee 2015-present</w:t>
+      </w:r>
+    </w:p>
+    <w:p>
+      <w:pPr>
+        <w:pStyle w:val="ListParagraph"/>
+        <w:numPr>
+          <w:ilvl w:val="0"/>
+          <w:numId w:val="5"/>
+        </w:numPr>
+      </w:pPr>
+      <w:r>
         <w:lastRenderedPageBreak/>
-        <w:t>Postgraduate Scholarship for Masters Students, Natural Science and Engineering Research Council of Canada 2012, $17,300</w:t>
-      </w:r>
-    </w:p>
-    <w:p>
-      <w:pPr>
-        <w:pStyle w:val="ListParagraph"/>
-        <w:numPr>
-          <w:ilvl w:val="0"/>
-          <w:numId w:val="2"/>
-        </w:numPr>
-      </w:pPr>
-      <w:r>
-        <w:t xml:space="preserve">Undergraduate Student Research Award, Natural Science and Engineering Research Council of Canada 2011, $4,500 </w:t>
-      </w:r>
-    </w:p>
-    <w:p>
-      <w:pPr>
-        <w:pStyle w:val="ListParagraph"/>
-        <w:numPr>
-          <w:ilvl w:val="0"/>
-          <w:numId w:val="2"/>
-        </w:numPr>
-      </w:pPr>
-      <w:r>
-        <w:t>Undergraduate Student Research Award, Natural Science and Engineering Research Council of Canada 2010, $4,500</w:t>
-      </w:r>
-    </w:p>
-    <w:p>
-      <w:pPr>
-        <w:pStyle w:val="ListParagraph"/>
-        <w:numPr>
-          <w:ilvl w:val="0"/>
-          <w:numId w:val="2"/>
-        </w:numPr>
-      </w:pPr>
-      <w:r>
-        <w:t>Undergraduate Student Research Award, Canada Wide Science Fair 2009, $4,500</w:t>
-      </w:r>
-    </w:p>
-    <w:p>
-      <w:pPr>
-        <w:pStyle w:val="ListParagraph"/>
-        <w:numPr>
-          <w:ilvl w:val="0"/>
-          <w:numId w:val="2"/>
-        </w:numPr>
-      </w:pPr>
-      <w:r>
-        <w:t>President’s Scholarship, Lakehead University 2008</w:t>
-      </w:r>
-    </w:p>
-    <w:p>
-      <w:pPr>
-        <w:pStyle w:val="ListParagraph"/>
-        <w:numPr>
-          <w:ilvl w:val="0"/>
-          <w:numId w:val="2"/>
-        </w:numPr>
-      </w:pPr>
-      <w:r>
-        <w:t>Local Excellence Award, Canada Millennium Scholarship Program 2008</w:t>
-      </w:r>
-      <w:r>
-        <w:t>, $4</w:t>
-      </w:r>
-      <w:r>
-        <w:t>,</w:t>
-      </w:r>
-      <w:r>
-        <w:t>000</w:t>
-      </w:r>
-    </w:p>
-    <w:p>
-      <w:pPr>
-        <w:pStyle w:val="ListParagraph"/>
-        <w:numPr>
-          <w:ilvl w:val="0"/>
-          <w:numId w:val="2"/>
-        </w:numPr>
-      </w:pPr>
-      <w:r>
-        <w:t xml:space="preserve">Queen Elizabeth II: Aim </w:t>
-      </w:r>
-      <w:proofErr w:type="gramStart"/>
-      <w:r>
-        <w:t>For</w:t>
-      </w:r>
-      <w:proofErr w:type="gramEnd"/>
-      <w:r>
-        <w:t xml:space="preserve"> The Top Tuition Scholarship, Ontario Student Assistance Program 2008</w:t>
-      </w:r>
-      <w:r>
-        <w:t>, $500</w:t>
-      </w:r>
-    </w:p>
-    <w:p>
-      <w:pPr>
-        <w:rPr>
-          <w:b/>
-        </w:rPr>
-      </w:pPr>
-    </w:p>
-    <w:p>
-      <w:pPr>
-        <w:rPr>
-          <w:b/>
-        </w:rPr>
-      </w:pPr>
-      <w:r>
-        <w:rPr>
-          <w:b/>
-        </w:rPr>
-        <w:t>Grants</w:t>
-      </w:r>
-      <w:r>
-        <w:rPr>
-          <w:b/>
-        </w:rPr>
-        <w:t>/ Fellowships</w:t>
-      </w:r>
-      <w:r>
-        <w:rPr>
-          <w:b/>
-        </w:rPr>
-        <w:t>:</w:t>
-      </w:r>
-    </w:p>
-    <w:p>
-      <w:pPr>
-        <w:rPr>
-          <w:b/>
-        </w:rPr>
-      </w:pPr>
-    </w:p>
-    <w:p>
-      <w:pPr>
-        <w:pStyle w:val="ListParagraph"/>
-        <w:numPr>
-          <w:ilvl w:val="0"/>
-          <w:numId w:val="9"/>
-        </w:numPr>
-      </w:pPr>
-      <w:r>
-        <w:t>Kohlberg Fellowship, 201</w:t>
+        <w:t xml:space="preserve">PhD Representative, </w:t>
+      </w:r>
+      <w:r>
+        <w:t xml:space="preserve">Student </w:t>
+      </w:r>
+      <w:r>
+        <w:t>Academic Affairs Committee 2014-2015</w:t>
+      </w:r>
+    </w:p>
+    <w:p>
+      <w:pPr>
+        <w:pStyle w:val="ListParagraph"/>
+        <w:numPr>
+          <w:ilvl w:val="0"/>
+          <w:numId w:val="5"/>
+        </w:numPr>
+        <w:rPr>
+          <w:b/>
+        </w:rPr>
+      </w:pPr>
+      <w:r>
+        <w:t>Research Team Member</w:t>
+      </w:r>
+      <w:r>
+        <w:t xml:space="preserve">, </w:t>
+      </w:r>
+      <w:r>
+        <w:t>Connecticut Academy of Sciences and Engineering (Working Grou</w:t>
+      </w:r>
+      <w:r>
+        <w:t>p 2 from CT Public Act 12-155), 2013-2015</w:t>
+      </w:r>
+    </w:p>
+    <w:p>
+      <w:pPr>
+        <w:pStyle w:val="ListParagraph"/>
+        <w:numPr>
+          <w:ilvl w:val="0"/>
+          <w:numId w:val="5"/>
+        </w:numPr>
+      </w:pPr>
+      <w:r>
+        <w:t>Student Senator</w:t>
+      </w:r>
+      <w:r>
+        <w:t>, Lakehead University Senate</w:t>
+      </w:r>
+      <w:r>
+        <w:t xml:space="preserve"> 2009-</w:t>
+      </w:r>
+      <w:r>
+        <w:t>2012</w:t>
+      </w:r>
+    </w:p>
+    <w:p>
+      <w:pPr>
+        <w:pStyle w:val="ListParagraph"/>
+        <w:numPr>
+          <w:ilvl w:val="0"/>
+          <w:numId w:val="5"/>
+        </w:numPr>
+      </w:pPr>
+      <w:r>
+        <w:t>Undergraduate</w:t>
+      </w:r>
+      <w:r>
+        <w:t xml:space="preserve"> Representative</w:t>
+      </w:r>
+      <w:r>
+        <w:t>, Lakehead University Library Committee</w:t>
+      </w:r>
+      <w:r>
+        <w:t xml:space="preserve"> 2009-2012</w:t>
+      </w:r>
+    </w:p>
+    <w:p>
+      <w:pPr>
+        <w:ind w:left="720"/>
+      </w:pPr>
+    </w:p>
+    <w:p>
+      <w:pPr>
+        <w:rPr>
+          <w:b/>
+        </w:rPr>
+      </w:pPr>
+      <w:r>
+        <w:rPr>
+          <w:b/>
+        </w:rPr>
+        <w:t>Synergistic Activities:</w:t>
+      </w:r>
+    </w:p>
+    <w:p>
+      <w:pPr>
+        <w:rPr>
+          <w:b/>
+        </w:rPr>
+      </w:pPr>
+    </w:p>
+    <w:p>
+      <w:pPr>
+        <w:pStyle w:val="ListParagraph"/>
+        <w:numPr>
+          <w:ilvl w:val="0"/>
+          <w:numId w:val="6"/>
+        </w:numPr>
+      </w:pPr>
+      <w:r>
+        <w:t xml:space="preserve">Group leader: </w:t>
+      </w:r>
+      <w:r>
+        <w:t>Stoichiometry in emerging models of terrestrial organic matter dynamics</w:t>
+      </w:r>
+      <w:r>
+        <w:t xml:space="preserve">, </w:t>
+      </w:r>
+      <w:proofErr w:type="spellStart"/>
+      <w:r>
+        <w:t>WoodStoich</w:t>
+      </w:r>
+      <w:proofErr w:type="spellEnd"/>
+      <w:r>
+        <w:t xml:space="preserve"> 4, 2019</w:t>
+      </w:r>
+    </w:p>
+    <w:p>
+      <w:pPr>
+        <w:pStyle w:val="ListParagraph"/>
+        <w:numPr>
+          <w:ilvl w:val="0"/>
+          <w:numId w:val="6"/>
+        </w:numPr>
+      </w:pPr>
+      <w:r>
+        <w:t>Co-leader,</w:t>
+      </w:r>
+      <w:r>
+        <w:t xml:space="preserve"> </w:t>
+      </w:r>
+      <w:r>
+        <w:t xml:space="preserve">SCOPE: </w:t>
+      </w:r>
+      <w:r>
+        <w:t>Data Analysis Student Interest Group, 2018</w:t>
+      </w:r>
+    </w:p>
+    <w:p>
+      <w:pPr>
+        <w:pStyle w:val="ListParagraph"/>
+        <w:numPr>
+          <w:ilvl w:val="0"/>
+          <w:numId w:val="6"/>
+        </w:numPr>
+      </w:pPr>
+      <w:r>
+        <w:t>Co-organized high school student program at Yale Research Day, 201</w:t>
       </w:r>
       <w:r>
         <w:t>8</w:t>
       </w:r>
       <w:r>
-        <w:t>, $1000</w:t>
-      </w:r>
-    </w:p>
-    <w:p>
-      <w:pPr>
-        <w:pStyle w:val="ListParagraph"/>
-        <w:numPr>
-          <w:ilvl w:val="0"/>
-          <w:numId w:val="9"/>
-        </w:numPr>
-      </w:pPr>
-      <w:r>
-        <w:t xml:space="preserve">Yale Institute for </w:t>
-      </w:r>
-      <w:proofErr w:type="spellStart"/>
-      <w:r>
-        <w:t>Biospheric</w:t>
-      </w:r>
-      <w:proofErr w:type="spellEnd"/>
-      <w:r>
-        <w:t xml:space="preserve"> Studies Fellowship, </w:t>
-      </w:r>
-      <w:r>
-        <w:t>2017, $1,5</w:t>
-      </w:r>
-      <w:r>
-        <w:t>00</w:t>
-      </w:r>
-    </w:p>
-    <w:p>
-      <w:pPr>
-        <w:pStyle w:val="ListParagraph"/>
-        <w:numPr>
-          <w:ilvl w:val="0"/>
-          <w:numId w:val="9"/>
-        </w:numPr>
-      </w:pPr>
-      <w:r>
-        <w:t>Kohlberg Fellowship, 201</w:t>
-      </w:r>
-      <w:r>
-        <w:t>7</w:t>
-      </w:r>
-      <w:r>
-        <w:t>, $1000</w:t>
-      </w:r>
-    </w:p>
-    <w:p>
-      <w:pPr>
-        <w:pStyle w:val="ListParagraph"/>
-        <w:numPr>
-          <w:ilvl w:val="0"/>
-          <w:numId w:val="9"/>
-        </w:numPr>
-      </w:pPr>
-      <w:r>
-        <w:t>Schiff</w:t>
-      </w:r>
-      <w:r>
-        <w:t xml:space="preserve"> Fund, Yale University, 2016</w:t>
-      </w:r>
-      <w:r>
-        <w:t>, $8,500</w:t>
-      </w:r>
-    </w:p>
-    <w:p>
-      <w:pPr>
-        <w:pStyle w:val="ListParagraph"/>
-        <w:numPr>
-          <w:ilvl w:val="0"/>
-          <w:numId w:val="9"/>
-        </w:numPr>
-      </w:pPr>
-      <w:r>
-        <w:t xml:space="preserve">Yale Institute for </w:t>
-      </w:r>
-      <w:proofErr w:type="spellStart"/>
-      <w:r>
-        <w:t>Biospheric</w:t>
-      </w:r>
-      <w:proofErr w:type="spellEnd"/>
-      <w:r>
-        <w:t xml:space="preserve"> Studies Fellowship, 2015, $4,000</w:t>
-      </w:r>
-    </w:p>
-    <w:p>
-      <w:pPr>
-        <w:pStyle w:val="ListParagraph"/>
-        <w:numPr>
-          <w:ilvl w:val="0"/>
-          <w:numId w:val="9"/>
-        </w:numPr>
-      </w:pPr>
-      <w:r>
-        <w:t xml:space="preserve">Yale Institute for </w:t>
-      </w:r>
-      <w:proofErr w:type="spellStart"/>
-      <w:r>
-        <w:t>Biospheric</w:t>
-      </w:r>
-      <w:proofErr w:type="spellEnd"/>
-      <w:r>
-        <w:t xml:space="preserve"> Studies Matching Funds, 2015, $750</w:t>
-      </w:r>
-    </w:p>
-    <w:p>
-      <w:pPr>
-        <w:pStyle w:val="ListParagraph"/>
-        <w:numPr>
-          <w:ilvl w:val="0"/>
-          <w:numId w:val="9"/>
-        </w:numPr>
-      </w:pPr>
-      <w:r>
-        <w:t xml:space="preserve">Yale Institute for </w:t>
-      </w:r>
-      <w:proofErr w:type="spellStart"/>
-      <w:r>
-        <w:t>Bio</w:t>
-      </w:r>
-      <w:r>
-        <w:t>spheric</w:t>
-      </w:r>
-      <w:proofErr w:type="spellEnd"/>
-      <w:r>
-        <w:t xml:space="preserve"> Studies Fellowship, 2014</w:t>
-      </w:r>
-      <w:r>
-        <w:t>, $4</w:t>
-      </w:r>
-      <w:r>
-        <w:t>,</w:t>
-      </w:r>
-      <w:r>
-        <w:t>500</w:t>
-      </w:r>
-    </w:p>
-    <w:p>
-      <w:pPr>
-        <w:pStyle w:val="ListParagraph"/>
-        <w:numPr>
-          <w:ilvl w:val="0"/>
-          <w:numId w:val="9"/>
-        </w:numPr>
-      </w:pPr>
-      <w:r>
-        <w:t>Edna Bailey Sussman Fund, 2013, $6,300</w:t>
-      </w:r>
-    </w:p>
-    <w:p>
-      <w:pPr>
-        <w:pStyle w:val="ListParagraph"/>
-        <w:numPr>
-          <w:ilvl w:val="0"/>
-          <w:numId w:val="9"/>
-        </w:numPr>
-      </w:pPr>
-      <w:r>
-        <w:t>Schiff Fund, Yale University, 2013, $3</w:t>
-      </w:r>
-      <w:r>
-        <w:t>,</w:t>
-      </w:r>
-      <w:r>
-        <w:t>500</w:t>
-      </w:r>
-    </w:p>
-    <w:p/>
-    <w:p>
-      <w:pPr>
-        <w:rPr>
-          <w:b/>
-        </w:rPr>
-      </w:pPr>
-      <w:r>
-        <w:rPr>
-          <w:b/>
-        </w:rPr>
-        <w:t>Memberships in Professional Societies</w:t>
-      </w:r>
-      <w:r>
-        <w:rPr>
-          <w:b/>
-        </w:rPr>
-        <w:t>:</w:t>
-      </w:r>
-    </w:p>
-    <w:p>
-      <w:pPr>
-        <w:rPr>
-          <w:b/>
-        </w:rPr>
-      </w:pPr>
-    </w:p>
-    <w:p>
-      <w:pPr>
-        <w:pStyle w:val="ListParagraph"/>
-        <w:numPr>
-          <w:ilvl w:val="0"/>
-          <w:numId w:val="5"/>
-        </w:numPr>
-      </w:pPr>
-      <w:r>
-        <w:t>Canadian Society for Ecology and Evolution 2017-present</w:t>
-      </w:r>
-    </w:p>
-    <w:p>
-      <w:pPr>
-        <w:pStyle w:val="ListParagraph"/>
-        <w:numPr>
-          <w:ilvl w:val="0"/>
-          <w:numId w:val="5"/>
-        </w:numPr>
-      </w:pPr>
-      <w:r>
-        <w:t>Ecological Society of America 2012-present</w:t>
-      </w:r>
-    </w:p>
-    <w:p>
-      <w:pPr>
-        <w:rPr>
-          <w:b/>
-        </w:rPr>
-      </w:pPr>
-    </w:p>
-    <w:p>
-      <w:pPr>
-        <w:rPr>
-          <w:b/>
-        </w:rPr>
-      </w:pPr>
-      <w:r>
-        <w:rPr>
-          <w:b/>
-        </w:rPr>
-        <w:t>Professional Service:</w:t>
-      </w:r>
-    </w:p>
-    <w:p>
-      <w:pPr>
-        <w:rPr>
-          <w:b/>
-        </w:rPr>
-      </w:pPr>
-    </w:p>
-    <w:p>
-      <w:pPr>
-        <w:pStyle w:val="ListParagraph"/>
-        <w:numPr>
-          <w:ilvl w:val="0"/>
-          <w:numId w:val="5"/>
-        </w:numPr>
-      </w:pPr>
-      <w:r>
-        <w:t xml:space="preserve">Reviewer: </w:t>
-      </w:r>
-      <w:r>
-        <w:rPr>
-          <w:i/>
-        </w:rPr>
-        <w:t>Applied Soil Ecology, Basic and Applied Ecology</w:t>
-      </w:r>
-      <w:r>
-        <w:t xml:space="preserve">, </w:t>
-      </w:r>
-      <w:r>
-        <w:rPr>
-          <w:i/>
-        </w:rPr>
-        <w:t>Biology and Fertility of Soils</w:t>
-      </w:r>
-      <w:r>
-        <w:rPr>
-          <w:i/>
-        </w:rPr>
-        <w:t xml:space="preserve">, </w:t>
-      </w:r>
-      <w:r>
-        <w:rPr>
-          <w:i/>
-        </w:rPr>
-        <w:t xml:space="preserve">Ecology, </w:t>
-      </w:r>
-      <w:r>
-        <w:rPr>
-          <w:i/>
-        </w:rPr>
-        <w:t>Ecosphere,</w:t>
-      </w:r>
-      <w:r>
-        <w:rPr>
-          <w:i/>
-        </w:rPr>
-        <w:t xml:space="preserve"> </w:t>
-      </w:r>
-      <w:r>
-        <w:rPr>
-          <w:i/>
-        </w:rPr>
-        <w:t>Environmental Microbiology</w:t>
-      </w:r>
-      <w:r>
-        <w:rPr>
-          <w:i/>
-        </w:rPr>
-        <w:t xml:space="preserve">, </w:t>
-      </w:r>
-      <w:r>
-        <w:rPr>
-          <w:i/>
-        </w:rPr>
-        <w:t>Environmental Toxicology Reports, Evolution, Functional Ecology,</w:t>
-      </w:r>
-      <w:r>
-        <w:rPr>
-          <w:i/>
-        </w:rPr>
-        <w:t xml:space="preserve"> </w:t>
-      </w:r>
-      <w:r>
-        <w:t xml:space="preserve">and </w:t>
-      </w:r>
-      <w:r>
-        <w:rPr>
-          <w:i/>
-        </w:rPr>
-        <w:t xml:space="preserve">Soil Biology and </w:t>
-      </w:r>
-      <w:r>
-        <w:rPr>
-          <w:i/>
-        </w:rPr>
-        <w:t>Biochemistry</w:t>
-      </w:r>
-    </w:p>
-    <w:p>
-      <w:pPr>
-        <w:pStyle w:val="ListParagraph"/>
-        <w:numPr>
-          <w:ilvl w:val="0"/>
-          <w:numId w:val="5"/>
-        </w:numPr>
-      </w:pPr>
-      <w:r>
-        <w:t>Doctoral Student Member, Yale-Myers Forest Research Committee 2015-present</w:t>
-      </w:r>
-    </w:p>
-    <w:p>
-      <w:pPr>
-        <w:pStyle w:val="ListParagraph"/>
-        <w:numPr>
-          <w:ilvl w:val="0"/>
-          <w:numId w:val="5"/>
-        </w:numPr>
-      </w:pPr>
-      <w:r>
-        <w:t xml:space="preserve">PhD Representative, </w:t>
-      </w:r>
-      <w:r>
-        <w:t xml:space="preserve">Student </w:t>
-      </w:r>
-      <w:r>
-        <w:t>Academic Affairs Committee 2014-2015</w:t>
-      </w:r>
-    </w:p>
-    <w:p>
-      <w:pPr>
-        <w:pStyle w:val="ListParagraph"/>
-        <w:numPr>
-          <w:ilvl w:val="0"/>
-          <w:numId w:val="5"/>
-        </w:numPr>
-        <w:rPr>
-          <w:b/>
-        </w:rPr>
-      </w:pPr>
-      <w:r>
-        <w:t>Research Team Member</w:t>
-      </w:r>
-      <w:r>
-        <w:t xml:space="preserve">, </w:t>
-      </w:r>
-      <w:r>
-        <w:t>Connecticut Academy of Sciences and Engineering (Working Grou</w:t>
-      </w:r>
-      <w:r>
-        <w:t>p 2 from CT Public Act 12-155), 2013-2015</w:t>
-      </w:r>
-    </w:p>
-    <w:p>
-      <w:pPr>
-        <w:pStyle w:val="ListParagraph"/>
-        <w:numPr>
-          <w:ilvl w:val="0"/>
-          <w:numId w:val="5"/>
-        </w:numPr>
-      </w:pPr>
-      <w:r>
-        <w:t>Student Senator</w:t>
-      </w:r>
-      <w:r>
-        <w:t>, Lakehead University Senate</w:t>
-      </w:r>
-      <w:r>
-        <w:t xml:space="preserve"> 2009-</w:t>
-      </w:r>
-      <w:r>
-        <w:t>2012</w:t>
-      </w:r>
-    </w:p>
-    <w:p>
-      <w:pPr>
-        <w:pStyle w:val="ListParagraph"/>
-        <w:numPr>
-          <w:ilvl w:val="0"/>
-          <w:numId w:val="5"/>
-        </w:numPr>
-      </w:pPr>
-      <w:r>
-        <w:t>Undergraduate</w:t>
-      </w:r>
-      <w:r>
-        <w:t xml:space="preserve"> Representative</w:t>
-      </w:r>
-      <w:r>
-        <w:t>, Lakehead University Library Committee</w:t>
-      </w:r>
-      <w:r>
-        <w:t xml:space="preserve"> 2009-2012</w:t>
-      </w:r>
-    </w:p>
-    <w:p>
-      <w:pPr>
-        <w:ind w:left="720"/>
-      </w:pPr>
-    </w:p>
-    <w:p>
-      <w:pPr>
-        <w:rPr>
-          <w:b/>
-        </w:rPr>
-      </w:pPr>
-      <w:r>
-        <w:rPr>
-          <w:b/>
-        </w:rPr>
-        <w:t>Synergistic Activities:</w:t>
-      </w:r>
-    </w:p>
-    <w:p>
-      <w:pPr>
-        <w:rPr>
-          <w:b/>
-        </w:rPr>
-      </w:pPr>
+        <w:t xml:space="preserve"> &amp;</w:t>
+      </w:r>
+      <w:r>
+        <w:t xml:space="preserve"> 201</w:t>
+      </w:r>
+      <w:r>
+        <w:t>9</w:t>
+      </w:r>
     </w:p>
     <w:p>
       <w:pPr>
@@ -3324,61 +3476,10 @@
         </w:numPr>
       </w:pPr>
       <w:r>
-        <w:lastRenderedPageBreak/>
-        <w:t xml:space="preserve">Group leader: </w:t>
-      </w:r>
-      <w:r>
-        <w:t>Stoichiometry in emerging models of terrestrial organic matter dynamics</w:t>
-      </w:r>
-      <w:r>
-        <w:t xml:space="preserve">, </w:t>
-      </w:r>
-      <w:proofErr w:type="spellStart"/>
-      <w:r>
-        <w:t>WoodStoich</w:t>
-      </w:r>
-      <w:proofErr w:type="spellEnd"/>
-      <w:r>
-        <w:t xml:space="preserve"> 4, 2019</w:t>
+        <w:t>Co-organized the Environmental Café event for high school students, 2018 &amp; 2019</w:t>
       </w:r>
       <w:bookmarkStart w:id="1" w:name="_GoBack"/>
       <w:bookmarkEnd w:id="1"/>
-    </w:p>
-    <w:p>
-      <w:pPr>
-        <w:pStyle w:val="ListParagraph"/>
-        <w:numPr>
-          <w:ilvl w:val="0"/>
-          <w:numId w:val="6"/>
-        </w:numPr>
-      </w:pPr>
-      <w:r>
-        <w:t>Co-leader,</w:t>
-      </w:r>
-      <w:r>
-        <w:t xml:space="preserve"> </w:t>
-      </w:r>
-      <w:r>
-        <w:t>Data Analysis Student Interest Group, 2018</w:t>
-      </w:r>
-    </w:p>
-    <w:p>
-      <w:pPr>
-        <w:pStyle w:val="ListParagraph"/>
-        <w:numPr>
-          <w:ilvl w:val="0"/>
-          <w:numId w:val="6"/>
-        </w:numPr>
-      </w:pPr>
-      <w:r>
-        <w:t>Co-organized high school student program at Yale Research Day, 2016-7</w:t>
-      </w:r>
-      <w:r>
-        <w:t xml:space="preserve"> &amp;</w:t>
-      </w:r>
-      <w:r>
-        <w:t xml:space="preserve"> 2017-8</w:t>
-      </w:r>
     </w:p>
     <w:p>
       <w:pPr>

</xml_diff>

<commit_message>
updated CV to include Top 20 pub
</commit_message>
<xml_diff>
--- a/CV_Buchkowski.docx
+++ b/CV_Buchkowski.docx
@@ -522,28 +522,52 @@
         <w:t xml:space="preserve"> </w:t>
       </w:r>
       <w:r>
-        <w:t xml:space="preserve">S.J. Leroux, O.J. Schmitz. </w:t>
+        <w:t>Leroux</w:t>
+      </w:r>
+      <w:r>
+        <w:t>, S.J.</w:t>
+      </w:r>
+      <w:r>
+        <w:t xml:space="preserve">, </w:t>
+      </w:r>
+      <w:r>
+        <w:t xml:space="preserve">&amp; </w:t>
+      </w:r>
+      <w:r>
+        <w:t>Schmitz</w:t>
+      </w:r>
+      <w:r>
+        <w:t>, O.J.</w:t>
+      </w:r>
+      <w:r>
+        <w:t xml:space="preserve"> 2019</w:t>
+      </w:r>
+      <w:r>
+        <w:t xml:space="preserve">. </w:t>
+      </w:r>
+      <w:r>
+        <w:t>Microbial and animal nutrient limitation change the distribution of nitrogen within coupled green and brown food chains</w:t>
+      </w:r>
+      <w:r>
+        <w:t xml:space="preserve">. </w:t>
       </w:r>
       <w:r>
         <w:rPr>
           <w:i/>
         </w:rPr>
-        <w:t>early view</w:t>
-      </w:r>
-      <w:r>
-        <w:t xml:space="preserve">. </w:t>
-      </w:r>
-      <w:r>
-        <w:t>Microbial and animal nutrient limitation change the distribution of nitrogen within coupled green and brown food chains</w:t>
-      </w:r>
-      <w:r>
-        <w:t xml:space="preserve">. </w:t>
-      </w:r>
-      <w:r>
-        <w:rPr>
-          <w:i/>
-        </w:rPr>
         <w:t>Ecology</w:t>
+      </w:r>
+      <w:r>
+        <w:t xml:space="preserve">, </w:t>
+      </w:r>
+      <w:r>
+        <w:t>100(5)</w:t>
+      </w:r>
+      <w:r>
+        <w:t xml:space="preserve">, </w:t>
+      </w:r>
+      <w:r>
+        <w:t>e02674</w:t>
       </w:r>
       <w:r>
         <w:t xml:space="preserve">. </w:t>
@@ -723,6 +747,11 @@
           <w:ilvl w:val="0"/>
           <w:numId w:val="12"/>
         </w:numPr>
+        <w:rPr>
+          <w:rStyle w:val="Hyperlink"/>
+          <w:color w:val="auto"/>
+          <w:u w:val="none"/>
+        </w:rPr>
       </w:pPr>
       <w:r>
         <w:rPr>
@@ -770,6 +799,26 @@
           <w:t>https://doi.org/10.1111/ele.12712</w:t>
         </w:r>
       </w:hyperlink>
+    </w:p>
+    <w:p>
+      <w:pPr>
+        <w:pStyle w:val="ListParagraph"/>
+        <w:numPr>
+          <w:ilvl w:val="1"/>
+          <w:numId w:val="12"/>
+        </w:numPr>
+      </w:pPr>
+      <w:r>
+        <w:t xml:space="preserve">Top 20 downloaded article 2017-2018 in </w:t>
+      </w:r>
+      <w:r>
+        <w:rPr>
+          <w:i/>
+        </w:rPr>
+        <w:t>Ecology Letters</w:t>
+      </w:r>
+      <w:bookmarkStart w:id="0" w:name="_GoBack"/>
+      <w:bookmarkEnd w:id="0"/>
     </w:p>
     <w:p>
       <w:pPr>
@@ -1205,7 +1254,7 @@
         </w:rPr>
         <w:fldChar w:fldCharType="separate"/>
       </w:r>
-      <w:bookmarkStart w:id="0" w:name="_ENREF_1"/>
+      <w:bookmarkStart w:id="1" w:name="_ENREF_1"/>
       <w:r>
         <w:rPr>
           <w:noProof/>
@@ -1296,7 +1345,7 @@
         </w:rPr>
         <w:t xml:space="preserve"> 2:274-286.</w:t>
       </w:r>
-      <w:bookmarkEnd w:id="0"/>
+      <w:bookmarkEnd w:id="1"/>
       <w:r>
         <w:rPr>
           <w:noProof/>
@@ -2462,19 +2511,13 @@
         <w:t xml:space="preserve">entor </w:t>
       </w:r>
       <w:r>
-        <w:t>(1</w:t>
-      </w:r>
-      <w:r>
-        <w:t>-3</w:t>
-      </w:r>
-      <w:r>
-        <w:t xml:space="preserve"> project</w:t>
-      </w:r>
-      <w:r>
-        <w:t>s with</w:t>
-      </w:r>
-      <w:r>
-        <w:t xml:space="preserve"> 1-2 students</w:t>
+        <w:t>(1-</w:t>
+      </w:r>
+      <w:r>
+        <w:t>3</w:t>
+      </w:r>
+      <w:r>
+        <w:t xml:space="preserve"> students</w:t>
       </w:r>
       <w:r>
         <w:t xml:space="preserve"> per year</w:t>
@@ -3242,6 +3285,12 @@
         <w:rPr>
           <w:i/>
         </w:rPr>
+        <w:t xml:space="preserve">Global Change Biology, </w:t>
+      </w:r>
+      <w:r>
+        <w:rPr>
+          <w:i/>
+        </w:rPr>
         <w:t xml:space="preserve">New </w:t>
       </w:r>
       <w:proofErr w:type="spellStart"/>
@@ -3405,6 +3454,21 @@
         </w:numPr>
       </w:pPr>
       <w:r>
+        <w:t xml:space="preserve">Judge, </w:t>
+      </w:r>
+      <w:r>
+        <w:t>New Haven Science Fair, 2019</w:t>
+      </w:r>
+    </w:p>
+    <w:p>
+      <w:pPr>
+        <w:pStyle w:val="ListParagraph"/>
+        <w:numPr>
+          <w:ilvl w:val="0"/>
+          <w:numId w:val="6"/>
+        </w:numPr>
+      </w:pPr>
+      <w:r>
         <w:t xml:space="preserve">Group leader: </w:t>
       </w:r>
       <w:r>
@@ -3442,6 +3506,9 @@
       <w:r>
         <w:t>Data Analysis Student Interest Group, 2018</w:t>
       </w:r>
+      <w:r>
+        <w:t xml:space="preserve"> &amp; 2019</w:t>
+      </w:r>
     </w:p>
     <w:p>
       <w:pPr>
@@ -3478,8 +3545,6 @@
       <w:r>
         <w:t>Co-organized the Environmental Café event for high school students, 2018 &amp; 2019</w:t>
       </w:r>
-      <w:bookmarkStart w:id="1" w:name="_GoBack"/>
-      <w:bookmarkEnd w:id="1"/>
     </w:p>
     <w:p>
       <w:pPr>
@@ -3726,7 +3791,7 @@
       <w:t xml:space="preserve">                                                                  R.W. Buchkowski (</w:t>
     </w:r>
     <w:r>
-      <w:t>March</w:t>
+      <w:t>May</w:t>
     </w:r>
     <w:r>
       <w:t xml:space="preserve"> 201</w:t>
@@ -4973,7 +5038,7 @@
         <w:rFonts w:hint="default"/>
       </w:rPr>
     </w:lvl>
-    <w:lvl w:ilvl="1" w:tplc="04090003" w:tentative="1">
+    <w:lvl w:ilvl="1" w:tplc="04090003">
       <w:start w:val="1"/>
       <w:numFmt w:val="bullet"/>
       <w:lvlText w:val="o"/>

</xml_diff>

<commit_message>
Added moose project and cleaned up CV
</commit_message>
<xml_diff>
--- a/CV_Buchkowski.docx
+++ b/CV_Buchkowski.docx
@@ -653,7 +653,13 @@
         <w:rPr>
           <w:rFonts w:ascii="Garamond" w:hAnsi="Garamond"/>
         </w:rPr>
-        <w:t>* Students I mentored</w:t>
+        <w:t xml:space="preserve">* </w:t>
+      </w:r>
+      <w:r>
+        <w:rPr>
+          <w:rFonts w:ascii="Garamond" w:hAnsi="Garamond"/>
+        </w:rPr>
+        <w:t>Mentee</w:t>
       </w:r>
     </w:p>
     <w:p>
@@ -1341,6 +1347,8 @@
           <w:t xml:space="preserve"> https://doi.org/10.1257/aer.p20161104</w:t>
         </w:r>
       </w:hyperlink>
+      <w:bookmarkStart w:id="0" w:name="_GoBack"/>
+      <w:bookmarkEnd w:id="0"/>
     </w:p>
     <w:p>
       <w:pPr>
@@ -1819,7 +1827,7 @@
         </w:rPr>
         <w:fldChar w:fldCharType="separate"/>
       </w:r>
-      <w:bookmarkStart w:id="0" w:name="_ENREF_1"/>
+      <w:bookmarkStart w:id="1" w:name="_ENREF_1"/>
       <w:r>
         <w:rPr>
           <w:rFonts w:ascii="Garamond" w:hAnsi="Garamond"/>
@@ -1887,7 +1895,7 @@
         </w:rPr>
         <w:t xml:space="preserve"> 2:274-286.</w:t>
       </w:r>
-      <w:bookmarkEnd w:id="0"/>
+      <w:bookmarkEnd w:id="1"/>
       <w:r>
         <w:rPr>
           <w:rFonts w:ascii="Garamond" w:hAnsi="Garamond"/>
@@ -2064,7 +2072,7 @@
           <w:i/>
           <w:lang w:val="de-DE"/>
         </w:rPr>
-        <w:t>revision</w:t>
+        <w:t>review</w:t>
       </w:r>
       <w:proofErr w:type="spellEnd"/>
       <w:r>
@@ -2517,7 +2525,7 @@
           <w:rFonts w:ascii="Garamond" w:hAnsi="Garamond" w:cstheme="minorHAnsi"/>
           <w:i/>
         </w:rPr>
-        <w:t>Nature</w:t>
+        <w:t>PNAS</w:t>
       </w:r>
     </w:p>
     <w:p>
@@ -2569,7 +2577,14 @@
           <w:rFonts w:ascii="Garamond" w:hAnsi="Garamond"/>
           <w:i/>
         </w:rPr>
-        <w:t>in revision</w:t>
+        <w:t xml:space="preserve">in </w:t>
+      </w:r>
+      <w:r>
+        <w:rPr>
+          <w:rFonts w:ascii="Garamond" w:hAnsi="Garamond"/>
+          <w:i/>
+        </w:rPr>
+        <w:t>review</w:t>
       </w:r>
       <w:r>
         <w:rPr>
@@ -3471,8 +3486,6 @@
         </w:rPr>
         <w:t xml:space="preserve"> (chair)</w:t>
       </w:r>
-      <w:bookmarkStart w:id="1" w:name="_GoBack"/>
-      <w:bookmarkEnd w:id="1"/>
       <w:r>
         <w:rPr>
           <w:rFonts w:ascii="Garamond" w:hAnsi="Garamond"/>
@@ -4636,7 +4649,21 @@
         <w:rPr>
           <w:rFonts w:ascii="Garamond" w:hAnsi="Garamond"/>
         </w:rPr>
-        <w:t>Queen Elizabeth II: Aim For The Top Tuition Scholarship, Ontario Student Assistance Program 2008, $500 CAN</w:t>
+        <w:t xml:space="preserve">Queen Elizabeth II: Aim </w:t>
+      </w:r>
+      <w:proofErr w:type="gramStart"/>
+      <w:r>
+        <w:rPr>
+          <w:rFonts w:ascii="Garamond" w:hAnsi="Garamond"/>
+        </w:rPr>
+        <w:t>For</w:t>
+      </w:r>
+      <w:proofErr w:type="gramEnd"/>
+      <w:r>
+        <w:rPr>
+          <w:rFonts w:ascii="Garamond" w:hAnsi="Garamond"/>
+        </w:rPr>
+        <w:t xml:space="preserve"> The Top Tuition Scholarship, Ontario Student Assistance Program 2008, $500 CAN</w:t>
       </w:r>
     </w:p>
     <w:p>
@@ -4677,7 +4704,19 @@
         <w:rPr>
           <w:rFonts w:ascii="Garamond" w:hAnsi="Garamond"/>
         </w:rPr>
-        <w:t xml:space="preserve"> $41,000 CAN):</w:t>
+        <w:t xml:space="preserve"> $</w:t>
+      </w:r>
+      <w:r>
+        <w:rPr>
+          <w:rFonts w:ascii="Garamond" w:hAnsi="Garamond"/>
+        </w:rPr>
+        <w:t>58</w:t>
+      </w:r>
+      <w:r>
+        <w:rPr>
+          <w:rFonts w:ascii="Garamond" w:hAnsi="Garamond"/>
+        </w:rPr>
+        <w:t>,000 CAN):</w:t>
       </w:r>
     </w:p>
     <w:p>
@@ -4695,6 +4734,66 @@
         <w:rPr>
           <w:rFonts w:ascii="Garamond" w:hAnsi="Garamond"/>
         </w:rPr>
+        <w:t xml:space="preserve">Center </w:t>
+      </w:r>
+      <w:r>
+        <w:rPr>
+          <w:rFonts w:ascii="Garamond" w:hAnsi="Garamond"/>
+        </w:rPr>
+        <w:t>f</w:t>
+      </w:r>
+      <w:r>
+        <w:rPr>
+          <w:rFonts w:ascii="Garamond" w:hAnsi="Garamond"/>
+        </w:rPr>
+        <w:t>or Tree Science</w:t>
+      </w:r>
+      <w:r>
+        <w:rPr>
+          <w:rFonts w:ascii="Garamond" w:hAnsi="Garamond"/>
+        </w:rPr>
+        <w:t xml:space="preserve"> Fellowship</w:t>
+      </w:r>
+      <w:r>
+        <w:rPr>
+          <w:rFonts w:ascii="Garamond" w:hAnsi="Garamond"/>
+        </w:rPr>
+        <w:t>, Morton Arboretum</w:t>
+      </w:r>
+      <w:r>
+        <w:rPr>
+          <w:rFonts w:ascii="Garamond" w:hAnsi="Garamond"/>
+        </w:rPr>
+        <w:t xml:space="preserve">, 2020, </w:t>
+      </w:r>
+      <w:r>
+        <w:rPr>
+          <w:rFonts w:ascii="Garamond" w:hAnsi="Garamond"/>
+        </w:rPr>
+        <w:t>$12,70</w:t>
+      </w:r>
+      <w:r>
+        <w:rPr>
+          <w:rFonts w:ascii="Garamond" w:hAnsi="Garamond"/>
+        </w:rPr>
+        <w:t>0 USD</w:t>
+      </w:r>
+    </w:p>
+    <w:p>
+      <w:pPr>
+        <w:pStyle w:val="ListParagraph"/>
+        <w:numPr>
+          <w:ilvl w:val="0"/>
+          <w:numId w:val="9"/>
+        </w:numPr>
+        <w:rPr>
+          <w:rFonts w:ascii="Garamond" w:hAnsi="Garamond"/>
+        </w:rPr>
+      </w:pPr>
+      <w:r>
+        <w:rPr>
+          <w:rFonts w:ascii="Garamond" w:hAnsi="Garamond"/>
+        </w:rPr>
         <w:t>Kohlberg Fellowship, 2018, $1000 USD</w:t>
       </w:r>
     </w:p>
@@ -4971,11 +5070,28 @@
           <w:b/>
         </w:rPr>
       </w:pPr>
-      <w:r>
-        <w:rPr>
-          <w:rFonts w:ascii="Garamond" w:hAnsi="Garamond"/>
-          <w:b/>
-        </w:rPr>
+    </w:p>
+    <w:p>
+      <w:pPr>
+        <w:rPr>
+          <w:rFonts w:ascii="Garamond" w:hAnsi="Garamond"/>
+          <w:b/>
+        </w:rPr>
+      </w:pPr>
+    </w:p>
+    <w:p>
+      <w:pPr>
+        <w:rPr>
+          <w:rFonts w:ascii="Garamond" w:hAnsi="Garamond"/>
+          <w:b/>
+        </w:rPr>
+      </w:pPr>
+      <w:r>
+        <w:rPr>
+          <w:rFonts w:ascii="Garamond" w:hAnsi="Garamond"/>
+          <w:b/>
+        </w:rPr>
+        <w:lastRenderedPageBreak/>
         <w:t>Professional Service:</w:t>
       </w:r>
     </w:p>
@@ -5014,15 +5130,23 @@
           <w:rFonts w:ascii="Garamond" w:hAnsi="Garamond"/>
           <w:i/>
         </w:rPr>
-        <w:t xml:space="preserve">Biology and Fertility of Soils, Ecological Modelling, Ecology, Ecosphere, Environmental Microbiology, Environmental Toxicology Reports, Evolution, </w:t>
-      </w:r>
+        <w:t xml:space="preserve">Biology and Fertility of Soils, Ecological Modelling, Ecology, Ecosphere, Environmental Microbiology, Environmental Toxicology Reports, Evolution, Functional Ecology, Global Change Biology, New </w:t>
+      </w:r>
+      <w:proofErr w:type="spellStart"/>
       <w:r>
         <w:rPr>
           <w:rFonts w:ascii="Garamond" w:hAnsi="Garamond"/>
           <w:i/>
         </w:rPr>
-        <w:lastRenderedPageBreak/>
-        <w:t xml:space="preserve">Functional Ecology, Global Change Biology, New </w:t>
+        <w:t>Phytologist</w:t>
+      </w:r>
+      <w:proofErr w:type="spellEnd"/>
+      <w:r>
+        <w:rPr>
+          <w:rFonts w:ascii="Garamond" w:hAnsi="Garamond"/>
+          <w:i/>
+        </w:rPr>
+        <w:t xml:space="preserve">, </w:t>
       </w:r>
       <w:proofErr w:type="spellStart"/>
       <w:r>
@@ -5030,7 +5154,7 @@
           <w:rFonts w:ascii="Garamond" w:hAnsi="Garamond"/>
           <w:i/>
         </w:rPr>
-        <w:t>Phytologist</w:t>
+        <w:t>Pedobiologia</w:t>
       </w:r>
       <w:proofErr w:type="spellEnd"/>
       <w:r>
@@ -5038,36 +5162,52 @@
           <w:rFonts w:ascii="Garamond" w:hAnsi="Garamond"/>
           <w:i/>
         </w:rPr>
-        <w:t xml:space="preserve">, </w:t>
+        <w:t xml:space="preserve">, Peer Community in Ecology, Proceedings B, </w:t>
+      </w:r>
+      <w:r>
+        <w:rPr>
+          <w:rFonts w:ascii="Garamond" w:hAnsi="Garamond"/>
+        </w:rPr>
+        <w:t xml:space="preserve">and </w:t>
+      </w:r>
+      <w:r>
+        <w:rPr>
+          <w:rFonts w:ascii="Garamond" w:hAnsi="Garamond"/>
+          <w:i/>
+        </w:rPr>
+        <w:t>Soil Biology and Biochemistry</w:t>
+      </w:r>
+    </w:p>
+    <w:p>
+      <w:pPr>
+        <w:pStyle w:val="ListParagraph"/>
+        <w:numPr>
+          <w:ilvl w:val="0"/>
+          <w:numId w:val="5"/>
+        </w:numPr>
+        <w:rPr>
+          <w:rFonts w:ascii="Garamond" w:hAnsi="Garamond"/>
+        </w:rPr>
+      </w:pPr>
+      <w:r>
+        <w:rPr>
+          <w:rFonts w:ascii="Garamond" w:hAnsi="Garamond"/>
+        </w:rPr>
+        <w:t xml:space="preserve">Group leader: Stoichiometry in emerging models of terrestrial organic matter dynamics, </w:t>
       </w:r>
       <w:proofErr w:type="spellStart"/>
       <w:r>
         <w:rPr>
           <w:rFonts w:ascii="Garamond" w:hAnsi="Garamond"/>
-          <w:i/>
-        </w:rPr>
-        <w:t>Pedobiologia</w:t>
+        </w:rPr>
+        <w:t>WoodStoich</w:t>
       </w:r>
       <w:proofErr w:type="spellEnd"/>
       <w:r>
         <w:rPr>
           <w:rFonts w:ascii="Garamond" w:hAnsi="Garamond"/>
-          <w:i/>
-        </w:rPr>
-        <w:t xml:space="preserve">, Peer Community in Ecology, Proceedings B, </w:t>
-      </w:r>
-      <w:r>
-        <w:rPr>
-          <w:rFonts w:ascii="Garamond" w:hAnsi="Garamond"/>
-        </w:rPr>
-        <w:t xml:space="preserve">and </w:t>
-      </w:r>
-      <w:r>
-        <w:rPr>
-          <w:rFonts w:ascii="Garamond" w:hAnsi="Garamond"/>
-          <w:i/>
-        </w:rPr>
-        <w:t>Soil Biology and Biochemistry</w:t>
+        </w:rPr>
+        <w:t xml:space="preserve"> 4, 2019</w:t>
       </w:r>
     </w:p>
     <w:p>
@@ -5085,21 +5225,7 @@
         <w:rPr>
           <w:rFonts w:ascii="Garamond" w:hAnsi="Garamond"/>
         </w:rPr>
-        <w:t xml:space="preserve">Group leader: Stoichiometry in emerging models of terrestrial organic matter dynamics, </w:t>
-      </w:r>
-      <w:proofErr w:type="spellStart"/>
-      <w:r>
-        <w:rPr>
-          <w:rFonts w:ascii="Garamond" w:hAnsi="Garamond"/>
-        </w:rPr>
-        <w:t>WoodStoich</w:t>
-      </w:r>
-      <w:proofErr w:type="spellEnd"/>
-      <w:r>
-        <w:rPr>
-          <w:rFonts w:ascii="Garamond" w:hAnsi="Garamond"/>
-        </w:rPr>
-        <w:t xml:space="preserve"> 4, 2019</w:t>
+        <w:t>Doctoral Student Member, Yale-Myers Forest Research Committee 2015-2019</w:t>
       </w:r>
     </w:p>
     <w:p>
@@ -5117,7 +5243,7 @@
         <w:rPr>
           <w:rFonts w:ascii="Garamond" w:hAnsi="Garamond"/>
         </w:rPr>
-        <w:t>Doctoral Student Member, Yale-Myers Forest Research Committee 2015-2019</w:t>
+        <w:t>PhD Representative, Student Academic Affairs Committee 2014-2015</w:t>
       </w:r>
     </w:p>
     <w:p>
@@ -5129,13 +5255,14 @@
         </w:numPr>
         <w:rPr>
           <w:rFonts w:ascii="Garamond" w:hAnsi="Garamond"/>
-        </w:rPr>
-      </w:pPr>
-      <w:r>
-        <w:rPr>
-          <w:rFonts w:ascii="Garamond" w:hAnsi="Garamond"/>
-        </w:rPr>
-        <w:t>PhD Representative, Student Academic Affairs Committee 2014-2015</w:t>
+          <w:b/>
+        </w:rPr>
+      </w:pPr>
+      <w:r>
+        <w:rPr>
+          <w:rFonts w:ascii="Garamond" w:hAnsi="Garamond"/>
+        </w:rPr>
+        <w:t>Research Team Member, Connecticut Academy of Sciences and Engineering (Working Group 2 from CT Public Act 12-155), 2013-2015</w:t>
       </w:r>
     </w:p>
     <w:p>
@@ -5147,14 +5274,13 @@
         </w:numPr>
         <w:rPr>
           <w:rFonts w:ascii="Garamond" w:hAnsi="Garamond"/>
-          <w:b/>
-        </w:rPr>
-      </w:pPr>
-      <w:r>
-        <w:rPr>
-          <w:rFonts w:ascii="Garamond" w:hAnsi="Garamond"/>
-        </w:rPr>
-        <w:t>Research Team Member, Connecticut Academy of Sciences and Engineering (Working Group 2 from CT Public Act 12-155), 2013-2015</w:t>
+        </w:rPr>
+      </w:pPr>
+      <w:r>
+        <w:rPr>
+          <w:rFonts w:ascii="Garamond" w:hAnsi="Garamond"/>
+        </w:rPr>
+        <w:t>Student Senator, Lakehead University Senate 2009-2012</w:t>
       </w:r>
     </w:p>
     <w:p>
@@ -5172,24 +5298,6 @@
         <w:rPr>
           <w:rFonts w:ascii="Garamond" w:hAnsi="Garamond"/>
         </w:rPr>
-        <w:t>Student Senator, Lakehead University Senate 2009-2012</w:t>
-      </w:r>
-    </w:p>
-    <w:p>
-      <w:pPr>
-        <w:pStyle w:val="ListParagraph"/>
-        <w:numPr>
-          <w:ilvl w:val="0"/>
-          <w:numId w:val="5"/>
-        </w:numPr>
-        <w:rPr>
-          <w:rFonts w:ascii="Garamond" w:hAnsi="Garamond"/>
-        </w:rPr>
-      </w:pPr>
-      <w:r>
-        <w:rPr>
-          <w:rFonts w:ascii="Garamond" w:hAnsi="Garamond"/>
-        </w:rPr>
         <w:t>Undergraduate Representative, Lakehead University Library Committee 2009-2012</w:t>
       </w:r>
     </w:p>
@@ -5336,7 +5444,21 @@
         <w:rPr>
           <w:rFonts w:ascii="Garamond" w:hAnsi="Garamond"/>
         </w:rPr>
-        <w:t>Student Presenter, Yale University Science In The News, 2013</w:t>
+        <w:t xml:space="preserve">Student Presenter, Yale University Science </w:t>
+      </w:r>
+      <w:proofErr w:type="gramStart"/>
+      <w:r>
+        <w:rPr>
+          <w:rFonts w:ascii="Garamond" w:hAnsi="Garamond"/>
+        </w:rPr>
+        <w:t>In</w:t>
+      </w:r>
+      <w:proofErr w:type="gramEnd"/>
+      <w:r>
+        <w:rPr>
+          <w:rFonts w:ascii="Garamond" w:hAnsi="Garamond"/>
+        </w:rPr>
+        <w:t xml:space="preserve"> The News, 2013</w:t>
       </w:r>
     </w:p>
     <w:p>
@@ -5579,18 +5701,17 @@
         </w:rPr>
         <w:t>New Haven, CT</w:t>
       </w:r>
-    </w:p>
-    <w:p>
-      <w:pPr>
-        <w:rPr>
-          <w:rFonts w:ascii="Garamond" w:hAnsi="Garamond"/>
-        </w:rPr>
-      </w:pPr>
-      <w:r>
-        <w:rPr>
-          <w:rFonts w:ascii="Garamond" w:hAnsi="Garamond"/>
-        </w:rPr>
-        <w:t>06511, USA</w:t>
+      <w:r>
+        <w:rPr>
+          <w:rFonts w:ascii="Garamond" w:hAnsi="Garamond"/>
+        </w:rPr>
+        <w:t xml:space="preserve">, USA, </w:t>
+      </w:r>
+      <w:r>
+        <w:rPr>
+          <w:rFonts w:ascii="Garamond" w:hAnsi="Garamond"/>
+        </w:rPr>
+        <w:t>06511</w:t>
       </w:r>
     </w:p>
     <w:p>
@@ -5640,121 +5761,260 @@
           <w:sz w:val="28"/>
           <w:szCs w:val="28"/>
         </w:rPr>
-        <w:t>Dr. Shawn J. Leroux</w:t>
-      </w:r>
-    </w:p>
-    <w:p>
-      <w:pPr>
-        <w:rPr>
-          <w:rFonts w:ascii="Garamond" w:hAnsi="Garamond"/>
-        </w:rPr>
-      </w:pPr>
-      <w:r>
-        <w:rPr>
-          <w:rFonts w:ascii="Garamond" w:hAnsi="Garamond"/>
-        </w:rPr>
-        <w:t>Department of Biology</w:t>
-      </w:r>
-    </w:p>
-    <w:p>
-      <w:pPr>
-        <w:rPr>
-          <w:rFonts w:ascii="Garamond" w:hAnsi="Garamond"/>
-        </w:rPr>
-      </w:pPr>
-      <w:r>
-        <w:rPr>
-          <w:rFonts w:ascii="Garamond" w:hAnsi="Garamond"/>
-        </w:rPr>
-        <w:t xml:space="preserve">Memorial University of Newfoundland </w:t>
-      </w:r>
-    </w:p>
-    <w:p>
-      <w:pPr>
-        <w:rPr>
-          <w:rFonts w:ascii="Garamond" w:hAnsi="Garamond"/>
-        </w:rPr>
-      </w:pPr>
-      <w:r>
-        <w:rPr>
-          <w:rFonts w:ascii="Garamond" w:hAnsi="Garamond"/>
-        </w:rPr>
-        <w:t>232 Elizabeth Ave</w:t>
-      </w:r>
-    </w:p>
-    <w:p>
-      <w:pPr>
-        <w:rPr>
-          <w:rFonts w:ascii="Garamond" w:hAnsi="Garamond"/>
-        </w:rPr>
-      </w:pPr>
-      <w:r>
-        <w:rPr>
-          <w:rFonts w:ascii="Garamond" w:hAnsi="Garamond"/>
-        </w:rPr>
-        <w:t>St John’s, NL</w:t>
-      </w:r>
-    </w:p>
-    <w:p>
-      <w:pPr>
-        <w:rPr>
-          <w:rFonts w:ascii="Garamond" w:hAnsi="Garamond"/>
-        </w:rPr>
-      </w:pPr>
-      <w:r>
-        <w:rPr>
-          <w:rFonts w:ascii="Garamond" w:hAnsi="Garamond"/>
-        </w:rPr>
-        <w:t>A1B 3X9, CANADA</w:t>
-      </w:r>
-    </w:p>
-    <w:p>
-      <w:pPr>
-        <w:rPr>
-          <w:rFonts w:ascii="Garamond" w:hAnsi="Garamond"/>
-        </w:rPr>
-      </w:pPr>
-      <w:r>
-        <w:rPr>
-          <w:rFonts w:ascii="Garamond" w:hAnsi="Garamond"/>
-        </w:rPr>
-        <w:t>Tel: 709-864-3042</w:t>
-      </w:r>
-    </w:p>
-    <w:p>
-      <w:pPr>
-        <w:rPr>
-          <w:rFonts w:ascii="Garamond" w:hAnsi="Garamond"/>
-        </w:rPr>
-      </w:pPr>
-      <w:r>
-        <w:rPr>
-          <w:rFonts w:ascii="Garamond" w:hAnsi="Garamond"/>
-        </w:rPr>
-        <w:t>Email: sleroux@mun.ca</w:t>
-      </w:r>
-    </w:p>
-    <w:p>
-      <w:pPr>
-        <w:rPr>
-          <w:rFonts w:ascii="Garamond" w:hAnsi="Garamond"/>
-        </w:rPr>
-      </w:pPr>
-    </w:p>
-    <w:p>
-      <w:pPr>
+        <w:t xml:space="preserve">Dr. </w:t>
+      </w:r>
+      <w:r>
         <w:rPr>
           <w:rFonts w:ascii="Garamond" w:hAnsi="Garamond"/>
           <w:sz w:val="28"/>
           <w:szCs w:val="28"/>
         </w:rPr>
-      </w:pPr>
-      <w:r>
+        <w:t>Zoë Lindo</w:t>
+      </w:r>
+    </w:p>
+    <w:p>
+      <w:pPr>
+        <w:rPr>
+          <w:rFonts w:ascii="Garamond" w:hAnsi="Garamond"/>
+        </w:rPr>
+      </w:pPr>
+      <w:r>
+        <w:rPr>
+          <w:rFonts w:ascii="Garamond" w:hAnsi="Garamond"/>
+        </w:rPr>
+        <w:t>Department of Biology</w:t>
+      </w:r>
+      <w:r>
+        <w:rPr>
+          <w:rFonts w:ascii="Garamond" w:hAnsi="Garamond"/>
+        </w:rPr>
+        <w:t xml:space="preserve"> </w:t>
+      </w:r>
+    </w:p>
+    <w:p>
+      <w:pPr>
+        <w:rPr>
+          <w:rFonts w:ascii="Garamond" w:hAnsi="Garamond"/>
+        </w:rPr>
+      </w:pPr>
+      <w:r>
+        <w:rPr>
+          <w:rFonts w:ascii="Garamond" w:hAnsi="Garamond"/>
+        </w:rPr>
+        <w:t>University of Western Ontario</w:t>
+      </w:r>
+    </w:p>
+    <w:p>
+      <w:pPr>
+        <w:rPr>
+          <w:rFonts w:ascii="Garamond" w:hAnsi="Garamond"/>
+        </w:rPr>
+      </w:pPr>
+      <w:r>
+        <w:rPr>
+          <w:rFonts w:ascii="Garamond" w:hAnsi="Garamond"/>
+        </w:rPr>
+        <w:t>1151 Richmond Street</w:t>
+      </w:r>
+    </w:p>
+    <w:p>
+      <w:pPr>
+        <w:rPr>
+          <w:rFonts w:ascii="Garamond" w:hAnsi="Garamond"/>
+        </w:rPr>
+      </w:pPr>
+      <w:r>
+        <w:rPr>
+          <w:rFonts w:ascii="Garamond" w:hAnsi="Garamond"/>
+        </w:rPr>
+        <w:t xml:space="preserve">London, </w:t>
+      </w:r>
+      <w:r>
+        <w:rPr>
+          <w:rFonts w:ascii="Garamond" w:hAnsi="Garamond"/>
+        </w:rPr>
+        <w:t>ON</w:t>
+      </w:r>
+      <w:r>
+        <w:rPr>
+          <w:rFonts w:ascii="Garamond" w:hAnsi="Garamond"/>
+        </w:rPr>
+        <w:t>, Canada, N6A 5B7</w:t>
+      </w:r>
+    </w:p>
+    <w:p>
+      <w:pPr>
+        <w:rPr>
+          <w:rFonts w:ascii="Garamond" w:hAnsi="Garamond"/>
+        </w:rPr>
+      </w:pPr>
+      <w:r>
+        <w:rPr>
+          <w:rFonts w:ascii="Garamond" w:hAnsi="Garamond"/>
+        </w:rPr>
+        <w:t xml:space="preserve">Tel: </w:t>
+      </w:r>
+      <w:r>
+        <w:rPr>
+          <w:rFonts w:ascii="Garamond" w:hAnsi="Garamond"/>
+        </w:rPr>
+        <w:t>519-661-2111 ext. 82284</w:t>
+      </w:r>
+    </w:p>
+    <w:p>
+      <w:pPr>
+        <w:rPr>
+          <w:rFonts w:ascii="Garamond" w:hAnsi="Garamond"/>
+        </w:rPr>
+      </w:pPr>
+      <w:r>
+        <w:rPr>
+          <w:rFonts w:ascii="Garamond" w:hAnsi="Garamond"/>
+        </w:rPr>
+        <w:t xml:space="preserve">Email: </w:t>
+      </w:r>
+      <w:r>
+        <w:rPr>
+          <w:rFonts w:ascii="Garamond" w:hAnsi="Garamond"/>
+        </w:rPr>
+        <w:t>zlindo@uwo.ca</w:t>
+      </w:r>
+    </w:p>
+    <w:p>
+      <w:pPr>
+        <w:rPr>
+          <w:rFonts w:ascii="Garamond" w:hAnsi="Garamond"/>
+        </w:rPr>
+      </w:pPr>
+    </w:p>
+    <w:p>
+      <w:pPr>
         <w:rPr>
           <w:rFonts w:ascii="Garamond" w:hAnsi="Garamond"/>
           <w:sz w:val="28"/>
           <w:szCs w:val="28"/>
         </w:rPr>
+      </w:pPr>
+      <w:r>
+        <w:rPr>
+          <w:rFonts w:ascii="Garamond" w:hAnsi="Garamond"/>
+          <w:sz w:val="28"/>
+          <w:szCs w:val="28"/>
+        </w:rPr>
+        <w:t>Dr. Shawn J. Leroux</w:t>
+      </w:r>
+    </w:p>
+    <w:p>
+      <w:pPr>
+        <w:rPr>
+          <w:rFonts w:ascii="Garamond" w:hAnsi="Garamond"/>
+        </w:rPr>
+      </w:pPr>
+      <w:r>
+        <w:rPr>
+          <w:rFonts w:ascii="Garamond" w:hAnsi="Garamond"/>
+        </w:rPr>
+        <w:t>Department of Biology</w:t>
+      </w:r>
+    </w:p>
+    <w:p>
+      <w:pPr>
+        <w:rPr>
+          <w:rFonts w:ascii="Garamond" w:hAnsi="Garamond"/>
+        </w:rPr>
+      </w:pPr>
+      <w:r>
+        <w:rPr>
+          <w:rFonts w:ascii="Garamond" w:hAnsi="Garamond"/>
+        </w:rPr>
+        <w:t xml:space="preserve">Memorial University of Newfoundland </w:t>
+      </w:r>
+    </w:p>
+    <w:p>
+      <w:pPr>
+        <w:rPr>
+          <w:rFonts w:ascii="Garamond" w:hAnsi="Garamond"/>
+        </w:rPr>
+      </w:pPr>
+      <w:r>
+        <w:rPr>
+          <w:rFonts w:ascii="Garamond" w:hAnsi="Garamond"/>
+        </w:rPr>
+        <w:t>232 Elizabeth Ave</w:t>
+      </w:r>
+    </w:p>
+    <w:p>
+      <w:pPr>
+        <w:rPr>
+          <w:rFonts w:ascii="Garamond" w:hAnsi="Garamond"/>
+        </w:rPr>
+      </w:pPr>
+      <w:r>
+        <w:rPr>
+          <w:rFonts w:ascii="Garamond" w:hAnsi="Garamond"/>
+        </w:rPr>
+        <w:t>St John’s, NL</w:t>
+      </w:r>
+      <w:r>
+        <w:rPr>
+          <w:rFonts w:ascii="Garamond" w:hAnsi="Garamond"/>
+        </w:rPr>
+        <w:t xml:space="preserve">, Canada, </w:t>
+      </w:r>
+      <w:r>
+        <w:rPr>
+          <w:rFonts w:ascii="Garamond" w:hAnsi="Garamond"/>
+        </w:rPr>
+        <w:t>A1B 3X9</w:t>
+      </w:r>
+    </w:p>
+    <w:p>
+      <w:pPr>
+        <w:rPr>
+          <w:rFonts w:ascii="Garamond" w:hAnsi="Garamond"/>
+        </w:rPr>
+      </w:pPr>
+      <w:r>
+        <w:rPr>
+          <w:rFonts w:ascii="Garamond" w:hAnsi="Garamond"/>
+        </w:rPr>
+        <w:t>Tel: 709-864-3042</w:t>
+      </w:r>
+    </w:p>
+    <w:p>
+      <w:pPr>
+        <w:rPr>
+          <w:rFonts w:ascii="Garamond" w:hAnsi="Garamond"/>
+        </w:rPr>
+      </w:pPr>
+      <w:r>
+        <w:rPr>
+          <w:rFonts w:ascii="Garamond" w:hAnsi="Garamond"/>
+        </w:rPr>
+        <w:t>Email: sleroux@mun.ca</w:t>
+      </w:r>
+    </w:p>
+    <w:p>
+      <w:pPr>
+        <w:rPr>
+          <w:rFonts w:ascii="Garamond" w:hAnsi="Garamond"/>
+        </w:rPr>
+      </w:pPr>
+    </w:p>
+    <w:p>
+      <w:pPr>
+        <w:rPr>
+          <w:rFonts w:ascii="Garamond" w:hAnsi="Garamond"/>
+          <w:sz w:val="28"/>
+          <w:szCs w:val="28"/>
+        </w:rPr>
+      </w:pPr>
+      <w:r>
+        <w:rPr>
+          <w:rFonts w:ascii="Garamond" w:hAnsi="Garamond"/>
+          <w:sz w:val="28"/>
+          <w:szCs w:val="28"/>
+        </w:rPr>
         <w:t>Dr. Mark A. Bradford</w:t>
       </w:r>
     </w:p>
@@ -5796,18 +6056,17 @@
         </w:rPr>
         <w:t>New Haven, CT</w:t>
       </w:r>
-    </w:p>
-    <w:p>
-      <w:pPr>
-        <w:rPr>
-          <w:rFonts w:ascii="Garamond" w:hAnsi="Garamond"/>
-        </w:rPr>
-      </w:pPr>
-      <w:r>
-        <w:rPr>
-          <w:rFonts w:ascii="Garamond" w:hAnsi="Garamond"/>
-        </w:rPr>
-        <w:t>06511, USA</w:t>
+      <w:r>
+        <w:rPr>
+          <w:rFonts w:ascii="Garamond" w:hAnsi="Garamond"/>
+        </w:rPr>
+        <w:t xml:space="preserve">, USA, </w:t>
+      </w:r>
+      <w:r>
+        <w:rPr>
+          <w:rFonts w:ascii="Garamond" w:hAnsi="Garamond"/>
+        </w:rPr>
+        <w:t>06511</w:t>
       </w:r>
     </w:p>
     <w:p>
@@ -5940,23 +6199,7 @@
         <w:sz w:val="20"/>
         <w:szCs w:val="20"/>
       </w:rPr>
-      <w:t>December</w:t>
-    </w:r>
-    <w:r>
-      <w:rPr>
-        <w:rFonts w:ascii="Garamond" w:hAnsi="Garamond"/>
-        <w:sz w:val="20"/>
-        <w:szCs w:val="20"/>
-      </w:rPr>
-      <w:t xml:space="preserve"> 201</w:t>
-    </w:r>
-    <w:r>
-      <w:rPr>
-        <w:rFonts w:ascii="Garamond" w:hAnsi="Garamond"/>
-        <w:sz w:val="20"/>
-        <w:szCs w:val="20"/>
-      </w:rPr>
-      <w:t>9</w:t>
+      <w:t>January 2020</w:t>
     </w:r>
     <w:r>
       <w:rPr>

</xml_diff>

<commit_message>
Fixed mistakes and updated CV
</commit_message>
<xml_diff>
--- a/CV_Buchkowski.docx
+++ b/CV_Buchkowski.docx
@@ -196,16 +196,8 @@
               <w:rPr>
                 <w:rFonts w:ascii="Garamond" w:eastAsia="Times New Roman" w:hAnsi="Garamond" w:cs="Times New Roman"/>
               </w:rPr>
-              <w:t>Twitter: @</w:t>
+              <w:t>Twitter: @BuchkowskiR</w:t>
             </w:r>
-            <w:proofErr w:type="spellStart"/>
-            <w:r>
-              <w:rPr>
-                <w:rFonts w:ascii="Garamond" w:eastAsia="Times New Roman" w:hAnsi="Garamond" w:cs="Times New Roman"/>
-              </w:rPr>
-              <w:t>BuchkowskiR</w:t>
-            </w:r>
-            <w:proofErr w:type="spellEnd"/>
           </w:p>
           <w:p>
             <w:pPr>
@@ -428,14 +420,12 @@
                 <w:b/>
               </w:rPr>
             </w:pPr>
-            <w:proofErr w:type="spellStart"/>
             <w:r>
               <w:rPr>
                 <w:rFonts w:ascii="Garamond" w:hAnsi="Garamond"/>
               </w:rPr>
               <w:t>MESc</w:t>
             </w:r>
-            <w:proofErr w:type="spellEnd"/>
           </w:p>
         </w:tc>
         <w:tc>
@@ -491,14 +481,12 @@
                 <w:b/>
               </w:rPr>
             </w:pPr>
-            <w:proofErr w:type="spellStart"/>
             <w:r>
               <w:rPr>
                 <w:rFonts w:ascii="Garamond" w:hAnsi="Garamond"/>
               </w:rPr>
               <w:t>HBSc</w:t>
             </w:r>
-            <w:proofErr w:type="spellEnd"/>
           </w:p>
         </w:tc>
         <w:tc>
@@ -697,21 +685,7 @@
         <w:rPr>
           <w:rFonts w:ascii="Garamond" w:hAnsi="Garamond"/>
         </w:rPr>
-        <w:t xml:space="preserve">, A.N. Shaw, D. </w:t>
-      </w:r>
-      <w:proofErr w:type="spellStart"/>
-      <w:r>
-        <w:rPr>
-          <w:rFonts w:ascii="Garamond" w:hAnsi="Garamond"/>
-        </w:rPr>
-        <w:t>Sihi</w:t>
-      </w:r>
-      <w:proofErr w:type="spellEnd"/>
-      <w:r>
-        <w:rPr>
-          <w:rFonts w:ascii="Garamond" w:hAnsi="Garamond"/>
-        </w:rPr>
-        <w:t xml:space="preserve">, G.R. Smith, A.D. Keiser. 2019. Constraining carbon and nutrient flows in soil with ecological stoichiometry. </w:t>
+        <w:t xml:space="preserve">, A.N. Shaw, D. Sihi, G.R. Smith, A.D. Keiser. 2019. Constraining carbon and nutrient flows in soil with ecological stoichiometry. </w:t>
       </w:r>
       <w:r>
         <w:rPr>
@@ -747,116 +721,24 @@
           <w:rFonts w:ascii="Garamond" w:eastAsia="Times New Roman" w:hAnsi="Garamond" w:cstheme="minorHAnsi"/>
         </w:rPr>
       </w:pPr>
-      <w:proofErr w:type="spellStart"/>
       <w:r>
         <w:rPr>
           <w:rFonts w:ascii="Garamond" w:eastAsia="Times New Roman" w:hAnsi="Garamond" w:cstheme="minorHAnsi"/>
         </w:rPr>
-        <w:t>Benedek</w:t>
-      </w:r>
-      <w:proofErr w:type="spellEnd"/>
+        <w:t xml:space="preserve">Benedek, K., J. Bálint, I. Máthé, G. Mara, T. Felföldi, A. Szabó, C. Fazakas, C. Albert, </w:t>
+      </w:r>
       <w:r>
         <w:rPr>
           <w:rFonts w:ascii="Garamond" w:eastAsia="Times New Roman" w:hAnsi="Garamond" w:cstheme="minorHAnsi"/>
-        </w:rPr>
-        <w:t xml:space="preserve">, K., J. </w:t>
-      </w:r>
-      <w:proofErr w:type="spellStart"/>
+          <w:b/>
+        </w:rPr>
+        <w:t>R. W. Buchkowski</w:t>
+      </w:r>
       <w:r>
         <w:rPr>
           <w:rFonts w:ascii="Garamond" w:eastAsia="Times New Roman" w:hAnsi="Garamond" w:cstheme="minorHAnsi"/>
         </w:rPr>
-        <w:t>Bálint</w:t>
-      </w:r>
-      <w:proofErr w:type="spellEnd"/>
-      <w:r>
-        <w:rPr>
-          <w:rFonts w:ascii="Garamond" w:eastAsia="Times New Roman" w:hAnsi="Garamond" w:cstheme="minorHAnsi"/>
-        </w:rPr>
-        <w:t xml:space="preserve">, I. </w:t>
-      </w:r>
-      <w:proofErr w:type="spellStart"/>
-      <w:r>
-        <w:rPr>
-          <w:rFonts w:ascii="Garamond" w:eastAsia="Times New Roman" w:hAnsi="Garamond" w:cstheme="minorHAnsi"/>
-        </w:rPr>
-        <w:t>Máthé</w:t>
-      </w:r>
-      <w:proofErr w:type="spellEnd"/>
-      <w:r>
-        <w:rPr>
-          <w:rFonts w:ascii="Garamond" w:eastAsia="Times New Roman" w:hAnsi="Garamond" w:cstheme="minorHAnsi"/>
-        </w:rPr>
-        <w:t xml:space="preserve">, G. Mara, T. </w:t>
-      </w:r>
-      <w:proofErr w:type="spellStart"/>
-      <w:r>
-        <w:rPr>
-          <w:rFonts w:ascii="Garamond" w:eastAsia="Times New Roman" w:hAnsi="Garamond" w:cstheme="minorHAnsi"/>
-        </w:rPr>
-        <w:t>Felföldi</w:t>
-      </w:r>
-      <w:proofErr w:type="spellEnd"/>
-      <w:r>
-        <w:rPr>
-          <w:rFonts w:ascii="Garamond" w:eastAsia="Times New Roman" w:hAnsi="Garamond" w:cstheme="minorHAnsi"/>
-        </w:rPr>
-        <w:t xml:space="preserve">, A. </w:t>
-      </w:r>
-      <w:proofErr w:type="spellStart"/>
-      <w:r>
-        <w:rPr>
-          <w:rFonts w:ascii="Garamond" w:eastAsia="Times New Roman" w:hAnsi="Garamond" w:cstheme="minorHAnsi"/>
-        </w:rPr>
-        <w:t>Szabó</w:t>
-      </w:r>
-      <w:proofErr w:type="spellEnd"/>
-      <w:r>
-        <w:rPr>
-          <w:rFonts w:ascii="Garamond" w:eastAsia="Times New Roman" w:hAnsi="Garamond" w:cstheme="minorHAnsi"/>
-        </w:rPr>
-        <w:t xml:space="preserve">, C. </w:t>
-      </w:r>
-      <w:proofErr w:type="spellStart"/>
-      <w:r>
-        <w:rPr>
-          <w:rFonts w:ascii="Garamond" w:eastAsia="Times New Roman" w:hAnsi="Garamond" w:cstheme="minorHAnsi"/>
-        </w:rPr>
-        <w:t>Fazakas</w:t>
-      </w:r>
-      <w:proofErr w:type="spellEnd"/>
-      <w:r>
-        <w:rPr>
-          <w:rFonts w:ascii="Garamond" w:eastAsia="Times New Roman" w:hAnsi="Garamond" w:cstheme="minorHAnsi"/>
-        </w:rPr>
-        <w:t xml:space="preserve">, C. Albert, </w:t>
-      </w:r>
-      <w:r>
-        <w:rPr>
-          <w:rFonts w:ascii="Garamond" w:eastAsia="Times New Roman" w:hAnsi="Garamond" w:cstheme="minorHAnsi"/>
-          <w:b/>
-        </w:rPr>
-        <w:t>R. W. Buchkowski</w:t>
-      </w:r>
-      <w:r>
-        <w:rPr>
-          <w:rFonts w:ascii="Garamond" w:eastAsia="Times New Roman" w:hAnsi="Garamond" w:cstheme="minorHAnsi"/>
-        </w:rPr>
-        <w:t xml:space="preserve">, O. J. Schmitz, and A. Balog. 2019. Linking intraspecific variation in plant chemical </w:t>
-      </w:r>
-      <w:proofErr w:type="spellStart"/>
-      <w:r>
-        <w:rPr>
-          <w:rFonts w:ascii="Garamond" w:eastAsia="Times New Roman" w:hAnsi="Garamond" w:cstheme="minorHAnsi"/>
-        </w:rPr>
-        <w:t>defence</w:t>
-      </w:r>
-      <w:proofErr w:type="spellEnd"/>
-      <w:r>
-        <w:rPr>
-          <w:rFonts w:ascii="Garamond" w:eastAsia="Times New Roman" w:hAnsi="Garamond" w:cstheme="minorHAnsi"/>
-        </w:rPr>
-        <w:t xml:space="preserve"> with arthropod and soil bacterial community structure and N allocation. </w:t>
+        <w:t xml:space="preserve">, O. J. Schmitz, and A. Balog. 2019. Linking intraspecific variation in plant chemical defence with arthropod and soil bacterial community structure and N allocation. </w:t>
       </w:r>
       <w:r>
         <w:rPr>
@@ -1058,21 +940,7 @@
         <w:rPr>
           <w:rFonts w:ascii="Garamond" w:hAnsi="Garamond" w:cs="Helvetica"/>
         </w:rPr>
-        <w:t xml:space="preserve">, Smith, J.R., </w:t>
-      </w:r>
-      <w:proofErr w:type="spellStart"/>
-      <w:r>
-        <w:rPr>
-          <w:rFonts w:ascii="Garamond" w:hAnsi="Garamond" w:cs="Helvetica"/>
-        </w:rPr>
-        <w:t>Telthorst</w:t>
-      </w:r>
-      <w:proofErr w:type="spellEnd"/>
-      <w:r>
-        <w:rPr>
-          <w:rFonts w:ascii="Garamond" w:hAnsi="Garamond" w:cs="Helvetica"/>
-        </w:rPr>
-        <w:t xml:space="preserve">, M. &amp; Rosenblatt, A.E. 2017. Predator community composition is linked to soil carbon retention across a human land use gradient. </w:t>
+        <w:t xml:space="preserve">, Smith, J.R., Telthorst, M. &amp; Rosenblatt, A.E. 2017. Predator community composition is linked to soil carbon retention across a human land use gradient. </w:t>
       </w:r>
       <w:r>
         <w:rPr>
@@ -1122,21 +990,7 @@
         <w:rPr>
           <w:rFonts w:ascii="Garamond" w:hAnsi="Garamond"/>
         </w:rPr>
-        <w:t xml:space="preserve">, Bradford, M.A., Grandy, A.S., Schmitz, O.J. &amp; </w:t>
-      </w:r>
-      <w:proofErr w:type="spellStart"/>
-      <w:r>
-        <w:rPr>
-          <w:rFonts w:ascii="Garamond" w:hAnsi="Garamond"/>
-        </w:rPr>
-        <w:t>Wieder</w:t>
-      </w:r>
-      <w:proofErr w:type="spellEnd"/>
-      <w:r>
-        <w:rPr>
-          <w:rFonts w:ascii="Garamond" w:hAnsi="Garamond"/>
-        </w:rPr>
-        <w:t xml:space="preserve">, W.R. 2017. Applying population and community ecology theory to advance understanding of belowground biogeochemistry. </w:t>
+        <w:t xml:space="preserve">, Bradford, M.A., Grandy, A.S., Schmitz, O.J. &amp; Wieder, W.R. 2017. Applying population and community ecology theory to advance understanding of belowground biogeochemistry. </w:t>
       </w:r>
       <w:r>
         <w:rPr>
@@ -1347,8 +1201,6 @@
           <w:t xml:space="preserve"> https://doi.org/10.1257/aer.p20161104</w:t>
         </w:r>
       </w:hyperlink>
-      <w:bookmarkStart w:id="0" w:name="_GoBack"/>
-      <w:bookmarkEnd w:id="0"/>
     </w:p>
     <w:p>
       <w:pPr>
@@ -1373,51 +1225,8 @@
         <w:rPr>
           <w:rFonts w:ascii="Garamond" w:hAnsi="Garamond"/>
         </w:rPr>
-        <w:t xml:space="preserve">, Williams, C. J., Kelly, J., </w:t>
-      </w:r>
-      <w:proofErr w:type="spellStart"/>
-      <w:r>
-        <w:rPr>
-          <w:rFonts w:ascii="Garamond" w:hAnsi="Garamond"/>
-        </w:rPr>
-        <w:t>Veinot</w:t>
-      </w:r>
-      <w:proofErr w:type="spellEnd"/>
-      <w:r>
-        <w:rPr>
-          <w:rFonts w:ascii="Garamond" w:hAnsi="Garamond"/>
-        </w:rPr>
-        <w:t xml:space="preserve">, J. G., and </w:t>
-      </w:r>
-      <w:proofErr w:type="spellStart"/>
-      <w:r>
-        <w:rPr>
-          <w:rFonts w:ascii="Garamond" w:hAnsi="Garamond"/>
-        </w:rPr>
-        <w:t>Xenopoulos</w:t>
-      </w:r>
-      <w:proofErr w:type="spellEnd"/>
-      <w:r>
-        <w:rPr>
-          <w:rFonts w:ascii="Garamond" w:hAnsi="Garamond"/>
-        </w:rPr>
-        <w:t xml:space="preserve">, M. A. 2016. </w:t>
-      </w:r>
-      <w:proofErr w:type="spellStart"/>
-      <w:r>
-        <w:rPr>
-          <w:rFonts w:ascii="Garamond" w:hAnsi="Garamond"/>
-        </w:rPr>
-        <w:t>Nanosilver</w:t>
-      </w:r>
-      <w:proofErr w:type="spellEnd"/>
-      <w:r>
-        <w:rPr>
-          <w:rFonts w:ascii="Garamond" w:hAnsi="Garamond"/>
-        </w:rPr>
-        <w:t xml:space="preserve"> and </w:t>
-      </w:r>
-      <w:proofErr w:type="spellStart"/>
+        <w:t xml:space="preserve">, Williams, C. J., Kelly, J., Veinot, J. G., and Xenopoulos, M. A. 2016. Nanosilver and </w:t>
+      </w:r>
       <w:r>
         <w:rPr>
           <w:rFonts w:ascii="Garamond" w:hAnsi="Garamond"/>
@@ -1428,14 +1237,7 @@
         <w:rPr>
           <w:rFonts w:ascii="Garamond" w:hAnsi="Garamond"/>
         </w:rPr>
-        <w:t>ano</w:t>
-      </w:r>
-      <w:proofErr w:type="spellEnd"/>
-      <w:r>
-        <w:rPr>
-          <w:rFonts w:ascii="Garamond" w:hAnsi="Garamond"/>
-        </w:rPr>
-        <w:t xml:space="preserve"> </w:t>
+        <w:t xml:space="preserve">ano </w:t>
       </w:r>
       <w:r>
         <w:rPr>
@@ -1616,23 +1418,7 @@
           <w:rFonts w:ascii="Garamond" w:hAnsi="Garamond"/>
           <w:lang w:val="de-DE"/>
         </w:rPr>
-        <w:t xml:space="preserve"> </w:t>
-      </w:r>
-      <w:proofErr w:type="spellStart"/>
-      <w:r>
-        <w:rPr>
-          <w:rFonts w:ascii="Garamond" w:hAnsi="Garamond"/>
-          <w:lang w:val="de-DE"/>
-        </w:rPr>
-        <w:t>and</w:t>
-      </w:r>
-      <w:proofErr w:type="spellEnd"/>
-      <w:r>
-        <w:rPr>
-          <w:rFonts w:ascii="Garamond" w:hAnsi="Garamond"/>
-          <w:lang w:val="de-DE"/>
-        </w:rPr>
-        <w:t xml:space="preserve"> Schmitz, O. J. 2015. </w:t>
+        <w:t xml:space="preserve"> and Schmitz, O. J. 2015. </w:t>
       </w:r>
       <w:r>
         <w:rPr>
@@ -1750,21 +1536,7 @@
         <w:rPr>
           <w:rFonts w:ascii="Garamond" w:hAnsi="Garamond"/>
         </w:rPr>
-        <w:t xml:space="preserve">, Burghardt, K. T., and </w:t>
-      </w:r>
-      <w:proofErr w:type="spellStart"/>
-      <w:r>
-        <w:rPr>
-          <w:rFonts w:ascii="Garamond" w:hAnsi="Garamond"/>
-        </w:rPr>
-        <w:t>Donihue</w:t>
-      </w:r>
-      <w:proofErr w:type="spellEnd"/>
-      <w:r>
-        <w:rPr>
-          <w:rFonts w:ascii="Garamond" w:hAnsi="Garamond"/>
-        </w:rPr>
-        <w:t xml:space="preserve">, C. M. 2015. Functional traits and trait-mediated interactions: connecting community-level interactions with ecosystem functioning. </w:t>
+        <w:t xml:space="preserve">, Burghardt, K. T., and Donihue, C. M. 2015. Functional traits and trait-mediated interactions: connecting community-level interactions with ecosystem functioning. </w:t>
       </w:r>
       <w:r>
         <w:rPr>
@@ -1827,7 +1599,7 @@
         </w:rPr>
         <w:fldChar w:fldCharType="separate"/>
       </w:r>
-      <w:bookmarkStart w:id="1" w:name="_ENREF_1"/>
+      <w:bookmarkStart w:id="0" w:name="_ENREF_1"/>
       <w:r>
         <w:rPr>
           <w:rFonts w:ascii="Garamond" w:hAnsi="Garamond"/>
@@ -1895,7 +1667,7 @@
         </w:rPr>
         <w:t xml:space="preserve"> 2:274-286.</w:t>
       </w:r>
-      <w:bookmarkEnd w:id="1"/>
+      <w:bookmarkEnd w:id="0"/>
       <w:r>
         <w:rPr>
           <w:rFonts w:ascii="Garamond" w:hAnsi="Garamond"/>
@@ -2019,19 +1791,11 @@
           <w:rFonts w:ascii="Garamond" w:hAnsi="Garamond"/>
         </w:rPr>
       </w:pPr>
-      <w:proofErr w:type="spellStart"/>
-      <w:r>
-        <w:rPr>
-          <w:rFonts w:ascii="Garamond" w:hAnsi="Garamond"/>
-        </w:rPr>
-        <w:t>Guiliano</w:t>
-      </w:r>
-      <w:proofErr w:type="spellEnd"/>
-      <w:r>
-        <w:rPr>
-          <w:rFonts w:ascii="Garamond" w:hAnsi="Garamond"/>
-        </w:rPr>
-        <w:t>, S.*, Karr, C.*, Sommer, N.</w:t>
+      <w:r>
+        <w:rPr>
+          <w:rFonts w:ascii="Garamond" w:hAnsi="Garamond"/>
+        </w:rPr>
+        <w:t>Guiliano, S.*, Karr, C.*, Sommer, N.</w:t>
       </w:r>
       <w:r>
         <w:rPr>
@@ -2065,16 +1829,14 @@
         </w:rPr>
         <w:t xml:space="preserve">in </w:t>
       </w:r>
-      <w:proofErr w:type="spellStart"/>
       <w:r>
         <w:rPr>
           <w:rFonts w:ascii="Garamond" w:hAnsi="Garamond"/>
           <w:i/>
           <w:lang w:val="de-DE"/>
         </w:rPr>
-        <w:t>review</w:t>
-      </w:r>
-      <w:proofErr w:type="spellEnd"/>
+        <w:t>revision</w:t>
+      </w:r>
       <w:r>
         <w:rPr>
           <w:rFonts w:ascii="Garamond" w:hAnsi="Garamond"/>
@@ -2127,9 +1889,229 @@
           <w:i/>
           <w:lang w:val="de-DE"/>
         </w:rPr>
+        <w:t>in revision</w:t>
+      </w:r>
+      <w:r>
+        <w:rPr>
+          <w:rFonts w:ascii="Garamond" w:hAnsi="Garamond"/>
+          <w:lang w:val="de-DE"/>
+        </w:rPr>
+        <w:t xml:space="preserve">. </w:t>
+      </w:r>
+      <w:r>
+        <w:rPr>
+          <w:rFonts w:ascii="Garamond" w:hAnsi="Garamond"/>
+        </w:rPr>
+        <w:t xml:space="preserve">Nonlinear interactions between herbivores and detritivores develop slowly and conspicuously into feedbacks. </w:t>
+      </w:r>
+      <w:r>
+        <w:rPr>
+          <w:rFonts w:ascii="Garamond" w:hAnsi="Garamond"/>
+          <w:i/>
+        </w:rPr>
+        <w:t>Ecological Monographs</w:t>
+      </w:r>
+    </w:p>
+    <w:p>
+      <w:pPr>
+        <w:pStyle w:val="ListParagraph"/>
+        <w:numPr>
+          <w:ilvl w:val="0"/>
+          <w:numId w:val="16"/>
+        </w:numPr>
+        <w:rPr>
+          <w:rFonts w:ascii="Garamond" w:hAnsi="Garamond"/>
+        </w:rPr>
+      </w:pPr>
+      <w:r>
+        <w:rPr>
+          <w:rFonts w:ascii="Garamond" w:hAnsi="Garamond" w:cstheme="minorHAnsi"/>
+        </w:rPr>
+        <w:t>Donihue, C.M., Kowaleski</w:t>
+      </w:r>
+      <w:r>
+        <w:rPr>
+          <w:rFonts w:ascii="Garamond" w:hAnsi="Garamond" w:cstheme="minorHAnsi"/>
+        </w:rPr>
+        <w:t>, A.</w:t>
+      </w:r>
+      <w:r>
+        <w:rPr>
+          <w:rFonts w:ascii="Garamond" w:hAnsi="Garamond" w:cstheme="minorHAnsi"/>
+        </w:rPr>
+        <w:t>, Algar</w:t>
+      </w:r>
+      <w:r>
+        <w:rPr>
+          <w:rFonts w:ascii="Garamond" w:hAnsi="Garamond" w:cstheme="minorHAnsi"/>
+        </w:rPr>
+        <w:t>, A.</w:t>
+      </w:r>
+      <w:r>
+        <w:rPr>
+          <w:rFonts w:ascii="Garamond" w:hAnsi="Garamond" w:cstheme="minorHAnsi"/>
+        </w:rPr>
+        <w:t>, Baeckens</w:t>
+      </w:r>
+      <w:r>
+        <w:rPr>
+          <w:rFonts w:ascii="Garamond" w:hAnsi="Garamond" w:cstheme="minorHAnsi"/>
+        </w:rPr>
+        <w:t>, S.</w:t>
+      </w:r>
+      <w:r>
+        <w:rPr>
+          <w:rFonts w:ascii="Garamond" w:hAnsi="Garamond" w:cstheme="minorHAnsi"/>
+        </w:rPr>
+        <w:t xml:space="preserve">, </w:t>
+      </w:r>
+      <w:r>
+        <w:rPr>
+          <w:rFonts w:ascii="Garamond" w:hAnsi="Garamond" w:cstheme="minorHAnsi"/>
+          <w:b/>
+        </w:rPr>
+        <w:t>Buchkowski</w:t>
+      </w:r>
+      <w:r>
+        <w:rPr>
+          <w:rFonts w:ascii="Garamond" w:hAnsi="Garamond" w:cstheme="minorHAnsi"/>
+          <w:b/>
+        </w:rPr>
+        <w:t>, R.W.</w:t>
+      </w:r>
+      <w:r>
+        <w:rPr>
+          <w:rFonts w:ascii="Garamond" w:hAnsi="Garamond" w:cstheme="minorHAnsi"/>
+        </w:rPr>
+        <w:t>, Fabre</w:t>
+      </w:r>
+      <w:r>
+        <w:rPr>
+          <w:rFonts w:ascii="Garamond" w:hAnsi="Garamond" w:cstheme="minorHAnsi"/>
+        </w:rPr>
+        <w:t>, A.-C.</w:t>
+      </w:r>
+      <w:r>
+        <w:rPr>
+          <w:rFonts w:ascii="Garamond" w:hAnsi="Garamond" w:cstheme="minorHAnsi"/>
+        </w:rPr>
+        <w:t>, Frank</w:t>
+      </w:r>
+      <w:r>
+        <w:rPr>
+          <w:rFonts w:ascii="Garamond" w:hAnsi="Garamond" w:cstheme="minorHAnsi"/>
+        </w:rPr>
+        <w:t>, H.K.</w:t>
+      </w:r>
+      <w:r>
+        <w:rPr>
+          <w:rFonts w:ascii="Garamond" w:hAnsi="Garamond" w:cstheme="minorHAnsi"/>
+        </w:rPr>
+        <w:t>, Geneva</w:t>
+      </w:r>
+      <w:r>
+        <w:rPr>
+          <w:rFonts w:ascii="Garamond" w:hAnsi="Garamond" w:cstheme="minorHAnsi"/>
+        </w:rPr>
+        <w:t>, A.J.</w:t>
+      </w:r>
+      <w:r>
+        <w:rPr>
+          <w:rFonts w:ascii="Garamond" w:hAnsi="Garamond" w:cstheme="minorHAnsi"/>
+        </w:rPr>
+        <w:t>, Mahler</w:t>
+      </w:r>
+      <w:r>
+        <w:rPr>
+          <w:rFonts w:ascii="Garamond" w:hAnsi="Garamond" w:cstheme="minorHAnsi"/>
+        </w:rPr>
+        <w:t>, D.L.</w:t>
+      </w:r>
+      <w:r>
+        <w:rPr>
+          <w:rFonts w:ascii="Garamond" w:hAnsi="Garamond" w:cstheme="minorHAnsi"/>
+        </w:rPr>
+        <w:t>, Reynolds</w:t>
+      </w:r>
+      <w:r>
+        <w:rPr>
+          <w:rFonts w:ascii="Garamond" w:hAnsi="Garamond" w:cstheme="minorHAnsi"/>
+        </w:rPr>
+        <w:t>, R.G.</w:t>
+      </w:r>
+      <w:r>
+        <w:rPr>
+          <w:rFonts w:ascii="Garamond" w:hAnsi="Garamond" w:cstheme="minorHAnsi"/>
+        </w:rPr>
+        <w:t>, Stroud</w:t>
+      </w:r>
+      <w:r>
+        <w:rPr>
+          <w:rFonts w:ascii="Garamond" w:hAnsi="Garamond" w:cstheme="minorHAnsi"/>
+        </w:rPr>
+        <w:t>, J.T.</w:t>
+      </w:r>
+      <w:r>
+        <w:rPr>
+          <w:rFonts w:ascii="Garamond" w:hAnsi="Garamond" w:cstheme="minorHAnsi"/>
+        </w:rPr>
+        <w:t>, Velasco</w:t>
+      </w:r>
+      <w:r>
+        <w:rPr>
+          <w:rFonts w:ascii="Garamond" w:hAnsi="Garamond" w:cstheme="minorHAnsi"/>
+        </w:rPr>
+        <w:t>, J.A.</w:t>
+      </w:r>
+      <w:r>
+        <w:rPr>
+          <w:rFonts w:ascii="Garamond" w:hAnsi="Garamond" w:cstheme="minorHAnsi"/>
+        </w:rPr>
+        <w:t>, Kolbe</w:t>
+      </w:r>
+      <w:r>
+        <w:rPr>
+          <w:rFonts w:ascii="Garamond" w:hAnsi="Garamond" w:cstheme="minorHAnsi"/>
+        </w:rPr>
+        <w:t>, J.J.</w:t>
+      </w:r>
+      <w:r>
+        <w:rPr>
+          <w:rFonts w:ascii="Garamond" w:hAnsi="Garamond" w:cstheme="minorHAnsi"/>
+        </w:rPr>
+        <w:t>, Losos</w:t>
+      </w:r>
+      <w:r>
+        <w:rPr>
+          <w:rFonts w:ascii="Garamond" w:hAnsi="Garamond" w:cstheme="minorHAnsi"/>
+        </w:rPr>
+        <w:t>, J.B.</w:t>
+      </w:r>
+      <w:r>
+        <w:rPr>
+          <w:rFonts w:ascii="Garamond" w:hAnsi="Garamond" w:cstheme="minorHAnsi"/>
+        </w:rPr>
+        <w:t>, Herrel</w:t>
+      </w:r>
+      <w:r>
+        <w:rPr>
+          <w:rFonts w:ascii="Garamond" w:hAnsi="Garamond" w:cstheme="minorHAnsi"/>
+        </w:rPr>
+        <w:t>, A</w:t>
+      </w:r>
+      <w:r>
+        <w:rPr>
+          <w:rFonts w:ascii="Garamond" w:hAnsi="Garamond" w:cstheme="minorHAnsi"/>
+        </w:rPr>
+        <w:t xml:space="preserve">. </w:t>
+      </w:r>
+      <w:r>
+        <w:rPr>
+          <w:rFonts w:ascii="Garamond" w:hAnsi="Garamond" w:cstheme="minorHAnsi"/>
+          <w:i/>
+        </w:rPr>
         <w:t xml:space="preserve">in </w:t>
       </w:r>
-      <w:proofErr w:type="spellStart"/>
       <w:r>
         <w:rPr>
           <w:rFonts w:ascii="Garamond" w:hAnsi="Garamond"/>
@@ -2138,618 +2120,268 @@
         </w:rPr>
         <w:t>revision</w:t>
       </w:r>
-      <w:proofErr w:type="spellEnd"/>
-      <w:r>
-        <w:rPr>
-          <w:rFonts w:ascii="Garamond" w:hAnsi="Garamond"/>
-          <w:lang w:val="de-DE"/>
-        </w:rPr>
-        <w:t xml:space="preserve">. </w:t>
-      </w:r>
-      <w:r>
-        <w:rPr>
-          <w:rFonts w:ascii="Garamond" w:hAnsi="Garamond"/>
-        </w:rPr>
-        <w:t xml:space="preserve">Nonlinear interactions between herbivores and detritivores develop slowly and conspicuously into feedbacks. </w:t>
-      </w:r>
-      <w:r>
-        <w:rPr>
-          <w:rFonts w:ascii="Garamond" w:hAnsi="Garamond"/>
-          <w:i/>
-        </w:rPr>
-        <w:t>Ecological Monographs</w:t>
-      </w:r>
-    </w:p>
-    <w:p>
-      <w:pPr>
-        <w:pStyle w:val="ListParagraph"/>
-        <w:numPr>
-          <w:ilvl w:val="0"/>
-          <w:numId w:val="16"/>
-        </w:numPr>
-        <w:rPr>
-          <w:rFonts w:ascii="Garamond" w:hAnsi="Garamond"/>
-        </w:rPr>
-      </w:pPr>
-      <w:proofErr w:type="spellStart"/>
       <w:r>
         <w:rPr>
           <w:rFonts w:ascii="Garamond" w:hAnsi="Garamond" w:cstheme="minorHAnsi"/>
         </w:rPr>
-        <w:t>Donihue</w:t>
-      </w:r>
-      <w:proofErr w:type="spellEnd"/>
+        <w:t>.</w:t>
+      </w:r>
+      <w:r>
+        <w:rPr>
+          <w:rFonts w:ascii="Garamond" w:hAnsi="Garamond"/>
+        </w:rPr>
+        <w:t xml:space="preserve"> </w:t>
+      </w:r>
       <w:r>
         <w:rPr>
           <w:rFonts w:ascii="Garamond" w:hAnsi="Garamond" w:cstheme="minorHAnsi"/>
         </w:rPr>
-        <w:t xml:space="preserve">, C.M., </w:t>
-      </w:r>
-      <w:proofErr w:type="spellStart"/>
+        <w:t xml:space="preserve">Hurricane </w:t>
+      </w:r>
       <w:r>
         <w:rPr>
           <w:rFonts w:ascii="Garamond" w:hAnsi="Garamond" w:cstheme="minorHAnsi"/>
         </w:rPr>
-        <w:t>Kowaleski</w:t>
-      </w:r>
-      <w:proofErr w:type="spellEnd"/>
+        <w:t>e</w:t>
+      </w:r>
       <w:r>
         <w:rPr>
           <w:rFonts w:ascii="Garamond" w:hAnsi="Garamond" w:cstheme="minorHAnsi"/>
         </w:rPr>
-        <w:t>, A.</w:t>
+        <w:t xml:space="preserve">ffects on </w:t>
       </w:r>
       <w:r>
         <w:rPr>
           <w:rFonts w:ascii="Garamond" w:hAnsi="Garamond" w:cstheme="minorHAnsi"/>
         </w:rPr>
-        <w:t xml:space="preserve">, </w:t>
-      </w:r>
-      <w:proofErr w:type="spellStart"/>
+        <w:t>n</w:t>
+      </w:r>
       <w:r>
         <w:rPr>
           <w:rFonts w:ascii="Garamond" w:hAnsi="Garamond" w:cstheme="minorHAnsi"/>
         </w:rPr>
-        <w:t>Algar</w:t>
-      </w:r>
-      <w:proofErr w:type="spellEnd"/>
+        <w:t xml:space="preserve">eotropical </w:t>
+      </w:r>
       <w:r>
         <w:rPr>
           <w:rFonts w:ascii="Garamond" w:hAnsi="Garamond" w:cstheme="minorHAnsi"/>
         </w:rPr>
-        <w:t>, A.</w:t>
+        <w:t>l</w:t>
       </w:r>
       <w:r>
         <w:rPr>
           <w:rFonts w:ascii="Garamond" w:hAnsi="Garamond" w:cstheme="minorHAnsi"/>
         </w:rPr>
-        <w:t xml:space="preserve">, </w:t>
-      </w:r>
-      <w:proofErr w:type="spellStart"/>
+        <w:t xml:space="preserve">izards </w:t>
+      </w:r>
       <w:r>
         <w:rPr>
           <w:rFonts w:ascii="Garamond" w:hAnsi="Garamond" w:cstheme="minorHAnsi"/>
         </w:rPr>
-        <w:t>Baeckens</w:t>
-      </w:r>
-      <w:proofErr w:type="spellEnd"/>
+        <w:t>s</w:t>
+      </w:r>
       <w:r>
         <w:rPr>
           <w:rFonts w:ascii="Garamond" w:hAnsi="Garamond" w:cstheme="minorHAnsi"/>
         </w:rPr>
-        <w:t>, S.</w:t>
+        <w:t xml:space="preserve">pan </w:t>
       </w:r>
       <w:r>
         <w:rPr>
           <w:rFonts w:ascii="Garamond" w:hAnsi="Garamond" w:cstheme="minorHAnsi"/>
         </w:rPr>
-        <w:t xml:space="preserve">, </w:t>
+        <w:t>g</w:t>
       </w:r>
       <w:r>
         <w:rPr>
           <w:rFonts w:ascii="Garamond" w:hAnsi="Garamond" w:cstheme="minorHAnsi"/>
-          <w:b/>
-        </w:rPr>
-        <w:t>Buchkowski</w:t>
+        </w:rPr>
+        <w:t xml:space="preserve">eographic and </w:t>
       </w:r>
       <w:r>
         <w:rPr>
           <w:rFonts w:ascii="Garamond" w:hAnsi="Garamond" w:cstheme="minorHAnsi"/>
-          <w:b/>
-        </w:rPr>
-        <w:t>, R.W.</w:t>
+        </w:rPr>
+        <w:t>p</w:t>
       </w:r>
       <w:r>
         <w:rPr>
           <w:rFonts w:ascii="Garamond" w:hAnsi="Garamond" w:cstheme="minorHAnsi"/>
         </w:rPr>
-        <w:t>, Fabre</w:t>
+        <w:t xml:space="preserve">hylogenetic </w:t>
       </w:r>
       <w:r>
         <w:rPr>
           <w:rFonts w:ascii="Garamond" w:hAnsi="Garamond" w:cstheme="minorHAnsi"/>
         </w:rPr>
-        <w:t>, A.-C.</w:t>
+        <w:t>s</w:t>
       </w:r>
       <w:r>
         <w:rPr>
           <w:rFonts w:ascii="Garamond" w:hAnsi="Garamond" w:cstheme="minorHAnsi"/>
         </w:rPr>
-        <w:t>, Frank</w:t>
-      </w:r>
-      <w:r>
-        <w:rPr>
-          <w:rFonts w:ascii="Garamond" w:hAnsi="Garamond" w:cstheme="minorHAnsi"/>
-        </w:rPr>
-        <w:t>, H.K.</w:t>
-      </w:r>
-      <w:r>
-        <w:rPr>
-          <w:rFonts w:ascii="Garamond" w:hAnsi="Garamond" w:cstheme="minorHAnsi"/>
-        </w:rPr>
-        <w:t>, Geneva</w:t>
-      </w:r>
-      <w:r>
-        <w:rPr>
-          <w:rFonts w:ascii="Garamond" w:hAnsi="Garamond" w:cstheme="minorHAnsi"/>
-        </w:rPr>
-        <w:t>, A.J.</w:t>
-      </w:r>
-      <w:r>
-        <w:rPr>
-          <w:rFonts w:ascii="Garamond" w:hAnsi="Garamond" w:cstheme="minorHAnsi"/>
-        </w:rPr>
-        <w:t>, Mahler</w:t>
-      </w:r>
-      <w:r>
-        <w:rPr>
-          <w:rFonts w:ascii="Garamond" w:hAnsi="Garamond" w:cstheme="minorHAnsi"/>
-        </w:rPr>
-        <w:t>, D.L.</w:t>
-      </w:r>
-      <w:r>
-        <w:rPr>
-          <w:rFonts w:ascii="Garamond" w:hAnsi="Garamond" w:cstheme="minorHAnsi"/>
-        </w:rPr>
-        <w:t>, Reynolds</w:t>
-      </w:r>
-      <w:r>
-        <w:rPr>
-          <w:rFonts w:ascii="Garamond" w:hAnsi="Garamond" w:cstheme="minorHAnsi"/>
-        </w:rPr>
-        <w:t>, R.G.</w:t>
-      </w:r>
-      <w:r>
-        <w:rPr>
-          <w:rFonts w:ascii="Garamond" w:hAnsi="Garamond" w:cstheme="minorHAnsi"/>
-        </w:rPr>
-        <w:t>, Stroud</w:t>
-      </w:r>
-      <w:r>
-        <w:rPr>
-          <w:rFonts w:ascii="Garamond" w:hAnsi="Garamond" w:cstheme="minorHAnsi"/>
-        </w:rPr>
-        <w:t>, J.T.</w:t>
-      </w:r>
-      <w:r>
-        <w:rPr>
-          <w:rFonts w:ascii="Garamond" w:hAnsi="Garamond" w:cstheme="minorHAnsi"/>
-        </w:rPr>
-        <w:t>, Velasco</w:t>
-      </w:r>
-      <w:r>
-        <w:rPr>
-          <w:rFonts w:ascii="Garamond" w:hAnsi="Garamond" w:cstheme="minorHAnsi"/>
-        </w:rPr>
-        <w:t>, J.A.</w:t>
-      </w:r>
-      <w:r>
-        <w:rPr>
-          <w:rFonts w:ascii="Garamond" w:hAnsi="Garamond" w:cstheme="minorHAnsi"/>
-        </w:rPr>
-        <w:t>, Kolbe</w:t>
-      </w:r>
-      <w:r>
-        <w:rPr>
-          <w:rFonts w:ascii="Garamond" w:hAnsi="Garamond" w:cstheme="minorHAnsi"/>
-        </w:rPr>
-        <w:t>, J.J.</w:t>
-      </w:r>
-      <w:r>
-        <w:rPr>
-          <w:rFonts w:ascii="Garamond" w:hAnsi="Garamond" w:cstheme="minorHAnsi"/>
-        </w:rPr>
-        <w:t xml:space="preserve">, </w:t>
-      </w:r>
-      <w:proofErr w:type="spellStart"/>
-      <w:r>
-        <w:rPr>
-          <w:rFonts w:ascii="Garamond" w:hAnsi="Garamond" w:cstheme="minorHAnsi"/>
-        </w:rPr>
-        <w:t>Losos</w:t>
-      </w:r>
-      <w:proofErr w:type="spellEnd"/>
-      <w:r>
-        <w:rPr>
-          <w:rFonts w:ascii="Garamond" w:hAnsi="Garamond" w:cstheme="minorHAnsi"/>
-        </w:rPr>
-        <w:t>, J.B.</w:t>
-      </w:r>
-      <w:r>
-        <w:rPr>
-          <w:rFonts w:ascii="Garamond" w:hAnsi="Garamond" w:cstheme="minorHAnsi"/>
-        </w:rPr>
-        <w:t xml:space="preserve">, </w:t>
-      </w:r>
-      <w:proofErr w:type="spellStart"/>
-      <w:r>
-        <w:rPr>
-          <w:rFonts w:ascii="Garamond" w:hAnsi="Garamond" w:cstheme="minorHAnsi"/>
-        </w:rPr>
-        <w:t>Herrel</w:t>
-      </w:r>
-      <w:proofErr w:type="spellEnd"/>
-      <w:r>
-        <w:rPr>
-          <w:rFonts w:ascii="Garamond" w:hAnsi="Garamond" w:cstheme="minorHAnsi"/>
-        </w:rPr>
-        <w:t>, A</w:t>
-      </w:r>
-      <w:r>
-        <w:rPr>
-          <w:rFonts w:ascii="Garamond" w:hAnsi="Garamond" w:cstheme="minorHAnsi"/>
-        </w:rPr>
-        <w:t xml:space="preserve">. </w:t>
+        <w:t xml:space="preserve">cales. </w:t>
       </w:r>
       <w:r>
         <w:rPr>
           <w:rFonts w:ascii="Garamond" w:hAnsi="Garamond" w:cstheme="minorHAnsi"/>
           <w:i/>
         </w:rPr>
+        <w:t>PNAS</w:t>
+      </w:r>
+    </w:p>
+    <w:p>
+      <w:pPr>
+        <w:pStyle w:val="ListParagraph"/>
+        <w:numPr>
+          <w:ilvl w:val="0"/>
+          <w:numId w:val="16"/>
+        </w:numPr>
+        <w:rPr>
+          <w:rFonts w:ascii="Garamond" w:hAnsi="Garamond"/>
+        </w:rPr>
+      </w:pPr>
+      <w:r>
+        <w:rPr>
+          <w:rFonts w:ascii="Garamond" w:hAnsi="Garamond"/>
+          <w:b/>
+        </w:rPr>
+        <w:t>Buchkowski, R.W.</w:t>
+      </w:r>
+      <w:r>
+        <w:rPr>
+          <w:rFonts w:ascii="Garamond" w:hAnsi="Garamond"/>
+        </w:rPr>
+        <w:t>,</w:t>
+      </w:r>
+      <w:r>
+        <w:rPr>
+          <w:rFonts w:ascii="Garamond" w:hAnsi="Garamond"/>
+        </w:rPr>
+        <w:t xml:space="preserve"> Morris, D.W., Halliday, W.D., Dupuch, A., Morrissette-Boileau, C., Boudreau, S. </w:t>
+      </w:r>
+      <w:r>
+        <w:rPr>
+          <w:rFonts w:ascii="Garamond" w:hAnsi="Garamond"/>
+          <w:i/>
+        </w:rPr>
         <w:t xml:space="preserve">in </w:t>
       </w:r>
-      <w:proofErr w:type="spellStart"/>
       <w:r>
         <w:rPr>
           <w:rFonts w:ascii="Garamond" w:hAnsi="Garamond"/>
           <w:i/>
-          <w:lang w:val="de-DE"/>
-        </w:rPr>
-        <w:t>revision</w:t>
-      </w:r>
-      <w:proofErr w:type="spellEnd"/>
-      <w:r>
-        <w:rPr>
-          <w:rFonts w:ascii="Garamond" w:hAnsi="Garamond" w:cstheme="minorHAnsi"/>
-        </w:rPr>
-        <w:t>.</w:t>
-      </w:r>
-      <w:r>
-        <w:rPr>
-          <w:rFonts w:ascii="Garamond" w:hAnsi="Garamond"/>
-        </w:rPr>
-        <w:t xml:space="preserve"> </w:t>
-      </w:r>
-      <w:r>
-        <w:rPr>
-          <w:rFonts w:ascii="Garamond" w:hAnsi="Garamond" w:cstheme="minorHAnsi"/>
-        </w:rPr>
-        <w:t xml:space="preserve">Hurricane </w:t>
-      </w:r>
-      <w:r>
-        <w:rPr>
-          <w:rFonts w:ascii="Garamond" w:hAnsi="Garamond" w:cstheme="minorHAnsi"/>
-        </w:rPr>
-        <w:t>e</w:t>
-      </w:r>
-      <w:r>
-        <w:rPr>
-          <w:rFonts w:ascii="Garamond" w:hAnsi="Garamond" w:cstheme="minorHAnsi"/>
-        </w:rPr>
-        <w:t xml:space="preserve">ffects on </w:t>
-      </w:r>
-      <w:r>
-        <w:rPr>
-          <w:rFonts w:ascii="Garamond" w:hAnsi="Garamond" w:cstheme="minorHAnsi"/>
-        </w:rPr>
-        <w:t>n</w:t>
-      </w:r>
-      <w:r>
-        <w:rPr>
-          <w:rFonts w:ascii="Garamond" w:hAnsi="Garamond" w:cstheme="minorHAnsi"/>
-        </w:rPr>
-        <w:t xml:space="preserve">eotropical </w:t>
-      </w:r>
-      <w:r>
-        <w:rPr>
-          <w:rFonts w:ascii="Garamond" w:hAnsi="Garamond" w:cstheme="minorHAnsi"/>
-        </w:rPr>
-        <w:t>l</w:t>
-      </w:r>
-      <w:r>
-        <w:rPr>
-          <w:rFonts w:ascii="Garamond" w:hAnsi="Garamond" w:cstheme="minorHAnsi"/>
-        </w:rPr>
-        <w:t xml:space="preserve">izards </w:t>
-      </w:r>
-      <w:r>
-        <w:rPr>
-          <w:rFonts w:ascii="Garamond" w:hAnsi="Garamond" w:cstheme="minorHAnsi"/>
-        </w:rPr>
-        <w:t>s</w:t>
-      </w:r>
-      <w:r>
-        <w:rPr>
-          <w:rFonts w:ascii="Garamond" w:hAnsi="Garamond" w:cstheme="minorHAnsi"/>
-        </w:rPr>
-        <w:t xml:space="preserve">pan </w:t>
-      </w:r>
-      <w:r>
-        <w:rPr>
-          <w:rFonts w:ascii="Garamond" w:hAnsi="Garamond" w:cstheme="minorHAnsi"/>
-        </w:rPr>
-        <w:t>g</w:t>
-      </w:r>
-      <w:r>
-        <w:rPr>
-          <w:rFonts w:ascii="Garamond" w:hAnsi="Garamond" w:cstheme="minorHAnsi"/>
-        </w:rPr>
-        <w:t xml:space="preserve">eographic and </w:t>
-      </w:r>
-      <w:r>
-        <w:rPr>
-          <w:rFonts w:ascii="Garamond" w:hAnsi="Garamond" w:cstheme="minorHAnsi"/>
-        </w:rPr>
-        <w:t>p</w:t>
-      </w:r>
-      <w:r>
-        <w:rPr>
-          <w:rFonts w:ascii="Garamond" w:hAnsi="Garamond" w:cstheme="minorHAnsi"/>
-        </w:rPr>
-        <w:t xml:space="preserve">hylogenetic </w:t>
-      </w:r>
-      <w:r>
-        <w:rPr>
-          <w:rFonts w:ascii="Garamond" w:hAnsi="Garamond" w:cstheme="minorHAnsi"/>
-        </w:rPr>
-        <w:t>s</w:t>
-      </w:r>
-      <w:r>
-        <w:rPr>
-          <w:rFonts w:ascii="Garamond" w:hAnsi="Garamond" w:cstheme="minorHAnsi"/>
-        </w:rPr>
-        <w:t xml:space="preserve">cales. </w:t>
-      </w:r>
-      <w:r>
-        <w:rPr>
-          <w:rFonts w:ascii="Garamond" w:hAnsi="Garamond" w:cstheme="minorHAnsi"/>
+        </w:rPr>
+        <w:t>review</w:t>
+      </w:r>
+      <w:r>
+        <w:rPr>
+          <w:rFonts w:ascii="Garamond" w:hAnsi="Garamond"/>
+        </w:rPr>
+        <w:t xml:space="preserve">. Temperature increase does not necessarily promote shrub growth in the Central Canadian Arctic. </w:t>
+      </w:r>
+      <w:r>
+        <w:rPr>
+          <w:rFonts w:ascii="Garamond" w:hAnsi="Garamond"/>
           <w:i/>
         </w:rPr>
-        <w:t>PNAS</w:t>
-      </w:r>
-    </w:p>
-    <w:p>
-      <w:pPr>
-        <w:pStyle w:val="ListParagraph"/>
-        <w:numPr>
-          <w:ilvl w:val="0"/>
-          <w:numId w:val="16"/>
-        </w:numPr>
-        <w:rPr>
-          <w:rFonts w:ascii="Garamond" w:hAnsi="Garamond"/>
-        </w:rPr>
-      </w:pPr>
-      <w:r>
-        <w:rPr>
-          <w:rFonts w:ascii="Garamond" w:hAnsi="Garamond"/>
+        <w:t xml:space="preserve">Arctic, </w:t>
+      </w:r>
+      <w:r>
+        <w:rPr>
+          <w:rFonts w:ascii="Garamond" w:hAnsi="Garamond"/>
+          <w:i/>
+        </w:rPr>
+        <w:t>A</w:t>
+      </w:r>
+      <w:r>
+        <w:rPr>
+          <w:rFonts w:ascii="Garamond" w:hAnsi="Garamond"/>
+          <w:i/>
+        </w:rPr>
+        <w:t xml:space="preserve">ntarctic, and </w:t>
+      </w:r>
+      <w:r>
+        <w:rPr>
+          <w:rFonts w:ascii="Garamond" w:hAnsi="Garamond"/>
+          <w:i/>
+        </w:rPr>
+        <w:t>A</w:t>
+      </w:r>
+      <w:r>
+        <w:rPr>
+          <w:rFonts w:ascii="Garamond" w:hAnsi="Garamond"/>
+          <w:i/>
+        </w:rPr>
+        <w:t xml:space="preserve">lpine </w:t>
+      </w:r>
+      <w:r>
+        <w:rPr>
+          <w:rFonts w:ascii="Garamond" w:hAnsi="Garamond"/>
+          <w:i/>
+        </w:rPr>
+        <w:t>R</w:t>
+      </w:r>
+      <w:r>
+        <w:rPr>
+          <w:rFonts w:ascii="Garamond" w:hAnsi="Garamond"/>
+          <w:i/>
+        </w:rPr>
+        <w:t>esearch</w:t>
+      </w:r>
+    </w:p>
+    <w:p>
+      <w:pPr>
+        <w:rPr>
+          <w:rFonts w:ascii="Garamond" w:hAnsi="Garamond"/>
+          <w:b/>
+        </w:rPr>
+      </w:pPr>
+    </w:p>
+    <w:p>
+      <w:pPr>
+        <w:rPr>
+          <w:rFonts w:ascii="Garamond" w:hAnsi="Garamond"/>
+          <w:b/>
+        </w:rPr>
+      </w:pPr>
+      <w:r>
+        <w:rPr>
+          <w:rFonts w:ascii="Garamond" w:hAnsi="Garamond"/>
+          <w:b/>
+        </w:rPr>
+        <w:t>Non-refereed publications:</w:t>
+      </w:r>
+    </w:p>
+    <w:p>
+      <w:pPr>
+        <w:pStyle w:val="ListParagraph"/>
+        <w:numPr>
+          <w:ilvl w:val="0"/>
+          <w:numId w:val="15"/>
+        </w:numPr>
+        <w:rPr>
+          <w:rFonts w:ascii="Garamond" w:hAnsi="Garamond" w:cs="Times New Roman"/>
+        </w:rPr>
+      </w:pPr>
+      <w:r>
+        <w:rPr>
+          <w:rFonts w:ascii="Garamond" w:hAnsi="Garamond" w:cs="Times New Roman"/>
+        </w:rPr>
+        <w:t xml:space="preserve">Helton, A., Lewis, R., Hoffnagle, G., Prewo, K.M., Kane, K., Smith, W.J., Keiser D.A., Stahl, J., Klug, J.L. Tobias, C., Raymond, P.A., </w:t>
+      </w:r>
+      <w:r>
+        <w:rPr>
+          <w:rFonts w:ascii="Garamond" w:hAnsi="Garamond" w:cs="Times New Roman"/>
           <w:b/>
         </w:rPr>
         <w:t>Buchkowski, R.W.</w:t>
       </w:r>
       <w:r>
         <w:rPr>
-          <w:rFonts w:ascii="Garamond" w:hAnsi="Garamond"/>
-        </w:rPr>
-        <w:t>,</w:t>
-      </w:r>
-      <w:r>
-        <w:rPr>
-          <w:rFonts w:ascii="Garamond" w:hAnsi="Garamond"/>
-        </w:rPr>
-        <w:t xml:space="preserve"> Morris, D.W., Halliday, W.D., </w:t>
-      </w:r>
-      <w:proofErr w:type="spellStart"/>
-      <w:r>
-        <w:rPr>
-          <w:rFonts w:ascii="Garamond" w:hAnsi="Garamond"/>
-        </w:rPr>
-        <w:t>Dupuch</w:t>
-      </w:r>
-      <w:proofErr w:type="spellEnd"/>
-      <w:r>
-        <w:rPr>
-          <w:rFonts w:ascii="Garamond" w:hAnsi="Garamond"/>
-        </w:rPr>
-        <w:t xml:space="preserve">, A., Morrissette-Boileau, C., Boudreau, S. </w:t>
-      </w:r>
-      <w:r>
-        <w:rPr>
-          <w:rFonts w:ascii="Garamond" w:hAnsi="Garamond"/>
-          <w:i/>
-        </w:rPr>
-        <w:t xml:space="preserve">in </w:t>
-      </w:r>
-      <w:r>
-        <w:rPr>
-          <w:rFonts w:ascii="Garamond" w:hAnsi="Garamond"/>
-          <w:i/>
-        </w:rPr>
-        <w:t>review</w:t>
-      </w:r>
-      <w:r>
-        <w:rPr>
-          <w:rFonts w:ascii="Garamond" w:hAnsi="Garamond"/>
-        </w:rPr>
-        <w:t xml:space="preserve">. Temperature increase does not necessarily promote shrub growth in the Central Canadian Arctic. </w:t>
-      </w:r>
-      <w:r>
-        <w:rPr>
-          <w:rFonts w:ascii="Garamond" w:hAnsi="Garamond"/>
-          <w:i/>
-        </w:rPr>
-        <w:t xml:space="preserve">Arctic, </w:t>
-      </w:r>
-      <w:r>
-        <w:rPr>
-          <w:rFonts w:ascii="Garamond" w:hAnsi="Garamond"/>
-          <w:i/>
-        </w:rPr>
-        <w:t>A</w:t>
-      </w:r>
-      <w:r>
-        <w:rPr>
-          <w:rFonts w:ascii="Garamond" w:hAnsi="Garamond"/>
-          <w:i/>
-        </w:rPr>
-        <w:t xml:space="preserve">ntarctic, and </w:t>
-      </w:r>
-      <w:r>
-        <w:rPr>
-          <w:rFonts w:ascii="Garamond" w:hAnsi="Garamond"/>
-          <w:i/>
-        </w:rPr>
-        <w:t>A</w:t>
-      </w:r>
-      <w:r>
-        <w:rPr>
-          <w:rFonts w:ascii="Garamond" w:hAnsi="Garamond"/>
-          <w:i/>
-        </w:rPr>
-        <w:t xml:space="preserve">lpine </w:t>
-      </w:r>
-      <w:r>
-        <w:rPr>
-          <w:rFonts w:ascii="Garamond" w:hAnsi="Garamond"/>
-          <w:i/>
-        </w:rPr>
-        <w:t>R</w:t>
-      </w:r>
-      <w:r>
-        <w:rPr>
-          <w:rFonts w:ascii="Garamond" w:hAnsi="Garamond"/>
-          <w:i/>
-        </w:rPr>
-        <w:t>esearch</w:t>
-      </w:r>
-    </w:p>
-    <w:p>
-      <w:pPr>
-        <w:rPr>
-          <w:rFonts w:ascii="Garamond" w:hAnsi="Garamond"/>
-          <w:b/>
-        </w:rPr>
-      </w:pPr>
-    </w:p>
-    <w:p>
-      <w:pPr>
-        <w:rPr>
-          <w:rFonts w:ascii="Garamond" w:hAnsi="Garamond"/>
-          <w:b/>
-        </w:rPr>
-      </w:pPr>
-      <w:r>
-        <w:rPr>
-          <w:rFonts w:ascii="Garamond" w:hAnsi="Garamond"/>
-          <w:b/>
-        </w:rPr>
-        <w:t>Non-refereed publications:</w:t>
-      </w:r>
-    </w:p>
-    <w:p>
-      <w:pPr>
-        <w:pStyle w:val="ListParagraph"/>
-        <w:numPr>
-          <w:ilvl w:val="0"/>
-          <w:numId w:val="15"/>
-        </w:numPr>
-        <w:rPr>
           <w:rFonts w:ascii="Garamond" w:hAnsi="Garamond" w:cs="Times New Roman"/>
         </w:rPr>
-      </w:pPr>
-      <w:r>
-        <w:rPr>
-          <w:rFonts w:ascii="Garamond" w:hAnsi="Garamond" w:cs="Times New Roman"/>
-        </w:rPr>
-        <w:t xml:space="preserve">Helton, A., Lewis, R., </w:t>
-      </w:r>
-      <w:proofErr w:type="spellStart"/>
-      <w:r>
-        <w:rPr>
-          <w:rFonts w:ascii="Garamond" w:hAnsi="Garamond" w:cs="Times New Roman"/>
-        </w:rPr>
-        <w:t>Hoffnagle</w:t>
-      </w:r>
-      <w:proofErr w:type="spellEnd"/>
-      <w:r>
-        <w:rPr>
-          <w:rFonts w:ascii="Garamond" w:hAnsi="Garamond" w:cs="Times New Roman"/>
-        </w:rPr>
-        <w:t xml:space="preserve">, G., </w:t>
-      </w:r>
-      <w:proofErr w:type="spellStart"/>
-      <w:r>
-        <w:rPr>
-          <w:rFonts w:ascii="Garamond" w:hAnsi="Garamond" w:cs="Times New Roman"/>
-        </w:rPr>
-        <w:t>Prewo</w:t>
-      </w:r>
-      <w:proofErr w:type="spellEnd"/>
-      <w:r>
-        <w:rPr>
-          <w:rFonts w:ascii="Garamond" w:hAnsi="Garamond" w:cs="Times New Roman"/>
-        </w:rPr>
-        <w:t xml:space="preserve">, K.M., Kane, K., Smith, W.J., Keiser D.A., Stahl, J., Klug, J.L. Tobias, C., Raymond, P.A., </w:t>
-      </w:r>
-      <w:r>
-        <w:rPr>
-          <w:rFonts w:ascii="Garamond" w:hAnsi="Garamond" w:cs="Times New Roman"/>
-          <w:b/>
-        </w:rPr>
-        <w:t>Buchkowski, R.W.</w:t>
-      </w:r>
-      <w:r>
-        <w:rPr>
-          <w:rFonts w:ascii="Garamond" w:hAnsi="Garamond" w:cs="Times New Roman"/>
-        </w:rPr>
-        <w:t xml:space="preserve">, </w:t>
-      </w:r>
-      <w:proofErr w:type="spellStart"/>
-      <w:r>
-        <w:rPr>
-          <w:rFonts w:ascii="Garamond" w:hAnsi="Garamond" w:cs="Times New Roman"/>
-        </w:rPr>
-        <w:t>Coplin</w:t>
-      </w:r>
-      <w:proofErr w:type="spellEnd"/>
-      <w:r>
-        <w:rPr>
-          <w:rFonts w:ascii="Garamond" w:hAnsi="Garamond" w:cs="Times New Roman"/>
-        </w:rPr>
-        <w:t xml:space="preserve">, K., Weber, L., Strauss, R.H., Clark, T., </w:t>
-      </w:r>
-      <w:proofErr w:type="spellStart"/>
-      <w:r>
-        <w:rPr>
-          <w:rFonts w:ascii="Garamond" w:hAnsi="Garamond" w:cs="Times New Roman"/>
-        </w:rPr>
-        <w:t>Bertini</w:t>
-      </w:r>
-      <w:proofErr w:type="spellEnd"/>
-      <w:r>
-        <w:rPr>
-          <w:rFonts w:ascii="Garamond" w:hAnsi="Garamond" w:cs="Times New Roman"/>
-        </w:rPr>
-        <w:t>, A.G. (2014) Methods to measure phosphorus and make future projections. The Connecticut Academy of Science and Engineering. Reported Dec. 17/2014: 1-66.</w:t>
+        <w:t>, Coplin, K., Weber, L., Strauss, R.H., Clark, T., Bertini, A.G. (2014) Methods to measure phosphorus and make future projections. The Connecticut Academy of Science and Engineering. Reported Dec. 17/2014: 1-66.</w:t>
       </w:r>
     </w:p>
     <w:p>
@@ -2841,21 +2473,7 @@
           <w:rFonts w:ascii="Garamond" w:hAnsi="Garamond"/>
         </w:rPr>
         <w:lastRenderedPageBreak/>
-        <w:t xml:space="preserve">Buchkowski, R.W. November 2018. The effects of herbivores and decomposers on plant communities and nutrient cycles. Yale Institute for </w:t>
-      </w:r>
-      <w:proofErr w:type="spellStart"/>
-      <w:r>
-        <w:rPr>
-          <w:rFonts w:ascii="Garamond" w:hAnsi="Garamond"/>
-        </w:rPr>
-        <w:t>Biospheric</w:t>
-      </w:r>
-      <w:proofErr w:type="spellEnd"/>
-      <w:r>
-        <w:rPr>
-          <w:rFonts w:ascii="Garamond" w:hAnsi="Garamond"/>
-        </w:rPr>
-        <w:t xml:space="preserve"> Studies; New Haven, CT, USA</w:t>
+        <w:t>Buchkowski, R.W. November 2018. The effects of herbivores and decomposers on plant communities and nutrient cycles. Yale Institute for Biospheric Studies; New Haven, CT, USA</w:t>
       </w:r>
     </w:p>
     <w:p>
@@ -2873,21 +2491,7 @@
         <w:rPr>
           <w:rFonts w:ascii="Garamond" w:hAnsi="Garamond"/>
         </w:rPr>
-        <w:t xml:space="preserve">Buchkowski, R.W. October 2018. Insect herbivory impacts leaf-litter nitrogen with cascading effects on </w:t>
-      </w:r>
-      <w:proofErr w:type="spellStart"/>
-      <w:r>
-        <w:rPr>
-          <w:rFonts w:ascii="Garamond" w:hAnsi="Garamond"/>
-        </w:rPr>
-        <w:t>detritivory</w:t>
-      </w:r>
-      <w:proofErr w:type="spellEnd"/>
-      <w:r>
-        <w:rPr>
-          <w:rFonts w:ascii="Garamond" w:hAnsi="Garamond"/>
-        </w:rPr>
-        <w:t xml:space="preserve"> but not on plant growth. University of Maryland; College Park, MD, USA*</w:t>
+        <w:t>Buchkowski, R.W. October 2018. Insect herbivory impacts leaf-litter nitrogen with cascading effects on detritivory but not on plant growth. University of Maryland; College Park, MD, USA*</w:t>
       </w:r>
     </w:p>
     <w:p>
@@ -2943,21 +2547,12 @@
         </w:rPr>
         <w:t xml:space="preserve">Buchkowski, R.W. April 2018. </w:t>
       </w:r>
-      <w:proofErr w:type="spellStart"/>
       <w:r>
         <w:rPr>
           <w:rFonts w:ascii="Garamond" w:hAnsi="Garamond"/>
           <w:i/>
         </w:rPr>
-        <w:t>Upgoer</w:t>
-      </w:r>
-      <w:proofErr w:type="spellEnd"/>
-      <w:r>
-        <w:rPr>
-          <w:rFonts w:ascii="Garamond" w:hAnsi="Garamond"/>
-          <w:i/>
-        </w:rPr>
-        <w:t xml:space="preserve"> 5</w:t>
+        <w:t>Upgoer 5</w:t>
       </w:r>
       <w:r>
         <w:rPr>
@@ -3072,23 +2667,7 @@
           <w:rFonts w:ascii="Garamond" w:hAnsi="Garamond"/>
           <w:lang w:val="de-DE"/>
         </w:rPr>
-        <w:t xml:space="preserve">Buchkowski, R. W. </w:t>
-      </w:r>
-      <w:proofErr w:type="spellStart"/>
-      <w:r>
-        <w:rPr>
-          <w:rFonts w:ascii="Garamond" w:hAnsi="Garamond"/>
-          <w:lang w:val="de-DE"/>
-        </w:rPr>
-        <w:t>and</w:t>
-      </w:r>
-      <w:proofErr w:type="spellEnd"/>
-      <w:r>
-        <w:rPr>
-          <w:rFonts w:ascii="Garamond" w:hAnsi="Garamond"/>
-          <w:lang w:val="de-DE"/>
-        </w:rPr>
-        <w:t xml:space="preserve"> Schmitz, O. J. April 2014. </w:t>
+        <w:t xml:space="preserve">Buchkowski, R. W. and Schmitz, O. J. April 2014. </w:t>
       </w:r>
       <w:r>
         <w:rPr>
@@ -3181,23 +2760,7 @@
           <w:rFonts w:ascii="Garamond" w:hAnsi="Garamond"/>
           <w:lang w:val="de-DE"/>
         </w:rPr>
-        <w:t xml:space="preserve"> </w:t>
-      </w:r>
-      <w:proofErr w:type="spellStart"/>
-      <w:r>
-        <w:rPr>
-          <w:rFonts w:ascii="Garamond" w:hAnsi="Garamond"/>
-          <w:lang w:val="de-DE"/>
-        </w:rPr>
-        <w:t>and</w:t>
-      </w:r>
-      <w:proofErr w:type="spellEnd"/>
-      <w:r>
-        <w:rPr>
-          <w:rFonts w:ascii="Garamond" w:hAnsi="Garamond"/>
-          <w:lang w:val="de-DE"/>
-        </w:rPr>
-        <w:t xml:space="preserve"> Schmitz, O. J. August 2014. </w:t>
+        <w:t xml:space="preserve"> and Schmitz, O. J. August 2014. </w:t>
       </w:r>
       <w:r>
         <w:rPr>
@@ -3250,21 +2813,7 @@
         <w:rPr>
           <w:rFonts w:ascii="Garamond" w:hAnsi="Garamond"/>
         </w:rPr>
-        <w:t xml:space="preserve"> 2015. Isopods and how they fit into the old-field nitrogen cycle. Yale-Myers Forest Seminar Series; </w:t>
-      </w:r>
-      <w:proofErr w:type="spellStart"/>
-      <w:r>
-        <w:rPr>
-          <w:rFonts w:ascii="Garamond" w:hAnsi="Garamond"/>
-        </w:rPr>
-        <w:t>Eastford</w:t>
-      </w:r>
-      <w:proofErr w:type="spellEnd"/>
-      <w:r>
-        <w:rPr>
-          <w:rFonts w:ascii="Garamond" w:hAnsi="Garamond"/>
-        </w:rPr>
-        <w:t>, CT, USA</w:t>
+        <w:t xml:space="preserve"> 2015. Isopods and how they fit into the old-field nitrogen cycle. Yale-Myers Forest Seminar Series; Eastford, CT, USA</w:t>
       </w:r>
     </w:p>
     <w:p>
@@ -3303,33 +2852,11 @@
           <w:rFonts w:ascii="Garamond" w:hAnsi="Garamond"/>
         </w:rPr>
       </w:pPr>
-      <w:proofErr w:type="spellStart"/>
-      <w:r>
-        <w:rPr>
-          <w:rFonts w:ascii="Garamond" w:hAnsi="Garamond"/>
-        </w:rPr>
-        <w:t>Grome</w:t>
-      </w:r>
-      <w:proofErr w:type="spellEnd"/>
-      <w:r>
-        <w:rPr>
-          <w:rFonts w:ascii="Garamond" w:hAnsi="Garamond"/>
-        </w:rPr>
-        <w:t xml:space="preserve">, M., </w:t>
-      </w:r>
-      <w:proofErr w:type="spellStart"/>
-      <w:r>
-        <w:rPr>
-          <w:rFonts w:ascii="Garamond" w:hAnsi="Garamond"/>
-        </w:rPr>
-        <w:t>Lauridsen</w:t>
-      </w:r>
-      <w:proofErr w:type="spellEnd"/>
-      <w:r>
-        <w:rPr>
-          <w:rFonts w:ascii="Garamond" w:hAnsi="Garamond"/>
-        </w:rPr>
-        <w:t>, H.,</w:t>
+      <w:r>
+        <w:rPr>
+          <w:rFonts w:ascii="Garamond" w:hAnsi="Garamond"/>
+        </w:rPr>
+        <w:t>Grome, M., Lauridsen, H.,</w:t>
       </w:r>
       <w:r>
         <w:rPr>
@@ -4023,41 +3550,13 @@
         <w:rPr>
           <w:rFonts w:ascii="Garamond" w:hAnsi="Garamond"/>
         </w:rPr>
-        <w:t xml:space="preserve">D. Barak, H. Khan, A. </w:t>
-      </w:r>
-      <w:proofErr w:type="spellStart"/>
-      <w:r>
-        <w:rPr>
-          <w:rFonts w:ascii="Garamond" w:hAnsi="Garamond"/>
-        </w:rPr>
-        <w:t>Gilbride</w:t>
-      </w:r>
-      <w:proofErr w:type="spellEnd"/>
-      <w:r>
-        <w:rPr>
-          <w:rFonts w:ascii="Garamond" w:hAnsi="Garamond"/>
-        </w:rPr>
-        <w:t xml:space="preserve">, </w:t>
-      </w:r>
-      <w:r>
-        <w:rPr>
-          <w:rFonts w:ascii="Garamond" w:hAnsi="Garamond"/>
-        </w:rPr>
-        <w:t xml:space="preserve">J. Benedetti, C. Karr, S. </w:t>
-      </w:r>
-      <w:proofErr w:type="spellStart"/>
-      <w:r>
-        <w:rPr>
-          <w:rFonts w:ascii="Garamond" w:hAnsi="Garamond"/>
-        </w:rPr>
-        <w:t>Guiliano</w:t>
-      </w:r>
-      <w:proofErr w:type="spellEnd"/>
-      <w:r>
-        <w:rPr>
-          <w:rFonts w:ascii="Garamond" w:hAnsi="Garamond"/>
-        </w:rPr>
-        <w:t xml:space="preserve">, </w:t>
+        <w:t xml:space="preserve">D. Barak, H. Khan, A. Gilbride, </w:t>
+      </w:r>
+      <w:r>
+        <w:rPr>
+          <w:rFonts w:ascii="Garamond" w:hAnsi="Garamond"/>
+        </w:rPr>
+        <w:t xml:space="preserve">J. Benedetti, C. Karr, S. Guiliano, </w:t>
       </w:r>
       <w:r>
         <w:rPr>
@@ -4069,16 +3568,8 @@
         <w:rPr>
           <w:rFonts w:ascii="Garamond" w:hAnsi="Garamond"/>
         </w:rPr>
-        <w:t xml:space="preserve">S. </w:t>
-      </w:r>
-      <w:proofErr w:type="spellStart"/>
-      <w:r>
-        <w:rPr>
-          <w:rFonts w:ascii="Garamond" w:hAnsi="Garamond"/>
-        </w:rPr>
-        <w:t>Parmet</w:t>
-      </w:r>
-      <w:proofErr w:type="spellEnd"/>
+        <w:t>S. Parmet</w:t>
+      </w:r>
     </w:p>
     <w:p>
       <w:pPr>
@@ -4393,7 +3884,7 @@
           <w:rFonts w:ascii="Garamond" w:hAnsi="Garamond"/>
           <w:b/>
         </w:rPr>
-        <w:t xml:space="preserve">Scholarships/ Fellowships </w:t>
+        <w:t xml:space="preserve">Scholarships </w:t>
       </w:r>
       <w:r>
         <w:rPr>
@@ -4618,7 +4109,7 @@
         </w:rPr>
         <w:t>Local Excellence Award, Canada Millennium Scholarship Progra</w:t>
       </w:r>
-      <w:bookmarkStart w:id="2" w:name="ZOTERO_TEMP_BOOKMARK"/>
+      <w:bookmarkStart w:id="1" w:name="ZOTERO_TEMP_BOOKMARK"/>
       <w:r>
         <w:rPr>
           <w:rFonts w:ascii="Times New Roman" w:hAnsi="Times New Roman" w:cs="Times New Roman"/>
@@ -4626,7 +4117,7 @@
         </w:rPr>
         <w:t>4,5</w:t>
       </w:r>
-      <w:bookmarkEnd w:id="2"/>
+      <w:bookmarkEnd w:id="1"/>
       <w:r>
         <w:rPr>
           <w:rFonts w:ascii="Garamond" w:hAnsi="Garamond"/>
@@ -4649,44 +4140,30 @@
         <w:rPr>
           <w:rFonts w:ascii="Garamond" w:hAnsi="Garamond"/>
         </w:rPr>
-        <w:t xml:space="preserve">Queen Elizabeth II: Aim </w:t>
-      </w:r>
-      <w:proofErr w:type="gramStart"/>
-      <w:r>
-        <w:rPr>
-          <w:rFonts w:ascii="Garamond" w:hAnsi="Garamond"/>
-        </w:rPr>
-        <w:t>For</w:t>
-      </w:r>
-      <w:proofErr w:type="gramEnd"/>
-      <w:r>
-        <w:rPr>
-          <w:rFonts w:ascii="Garamond" w:hAnsi="Garamond"/>
-        </w:rPr>
-        <w:t xml:space="preserve"> The Top Tuition Scholarship, Ontario Student Assistance Program 2008, $500 CAN</w:t>
-      </w:r>
-    </w:p>
-    <w:p>
-      <w:pPr>
-        <w:rPr>
-          <w:rFonts w:ascii="Garamond" w:hAnsi="Garamond"/>
-          <w:b/>
-        </w:rPr>
-      </w:pPr>
-    </w:p>
-    <w:p>
-      <w:pPr>
-        <w:rPr>
-          <w:rFonts w:ascii="Garamond" w:hAnsi="Garamond"/>
-          <w:b/>
-        </w:rPr>
-      </w:pPr>
-      <w:r>
-        <w:rPr>
-          <w:rFonts w:ascii="Garamond" w:hAnsi="Garamond"/>
-          <w:b/>
-        </w:rPr>
-        <w:t xml:space="preserve">Grants/Fellowships </w:t>
+        <w:t>Queen Elizabeth II: Aim For The Top Tuition Scholarship, Ontario Student Assistance Program 2008, $500 CAN</w:t>
+      </w:r>
+    </w:p>
+    <w:p>
+      <w:pPr>
+        <w:rPr>
+          <w:rFonts w:ascii="Garamond" w:hAnsi="Garamond"/>
+          <w:b/>
+        </w:rPr>
+      </w:pPr>
+    </w:p>
+    <w:p>
+      <w:pPr>
+        <w:rPr>
+          <w:rFonts w:ascii="Garamond" w:hAnsi="Garamond"/>
+          <w:b/>
+        </w:rPr>
+      </w:pPr>
+      <w:r>
+        <w:rPr>
+          <w:rFonts w:ascii="Garamond" w:hAnsi="Garamond"/>
+          <w:b/>
+        </w:rPr>
+        <w:t xml:space="preserve">Grants </w:t>
       </w:r>
       <w:r>
         <w:rPr>
@@ -4812,21 +4289,7 @@
         <w:rPr>
           <w:rFonts w:ascii="Garamond" w:hAnsi="Garamond"/>
         </w:rPr>
-        <w:t xml:space="preserve">Yale Institute for </w:t>
-      </w:r>
-      <w:proofErr w:type="spellStart"/>
-      <w:r>
-        <w:rPr>
-          <w:rFonts w:ascii="Garamond" w:hAnsi="Garamond"/>
-        </w:rPr>
-        <w:t>Biospheric</w:t>
-      </w:r>
-      <w:proofErr w:type="spellEnd"/>
-      <w:r>
-        <w:rPr>
-          <w:rFonts w:ascii="Garamond" w:hAnsi="Garamond"/>
-        </w:rPr>
-        <w:t xml:space="preserve"> Studies Fellowship, 2017, $1,500 USD</w:t>
+        <w:t>Yale Institute for Biospheric Studies Fellowship, 2017, $1,500 USD</w:t>
       </w:r>
     </w:p>
     <w:p>
@@ -4880,21 +4343,7 @@
         <w:rPr>
           <w:rFonts w:ascii="Garamond" w:hAnsi="Garamond"/>
         </w:rPr>
-        <w:t xml:space="preserve">Yale Institute for </w:t>
-      </w:r>
-      <w:proofErr w:type="spellStart"/>
-      <w:r>
-        <w:rPr>
-          <w:rFonts w:ascii="Garamond" w:hAnsi="Garamond"/>
-        </w:rPr>
-        <w:t>Biospheric</w:t>
-      </w:r>
-      <w:proofErr w:type="spellEnd"/>
-      <w:r>
-        <w:rPr>
-          <w:rFonts w:ascii="Garamond" w:hAnsi="Garamond"/>
-        </w:rPr>
-        <w:t xml:space="preserve"> Studies Fellowship, 2015, $4,000 USD</w:t>
+        <w:t>Yale Institute for Biospheric Studies Fellowship, 2015, $4,000 USD</w:t>
       </w:r>
     </w:p>
     <w:p>
@@ -4912,21 +4361,7 @@
         <w:rPr>
           <w:rFonts w:ascii="Garamond" w:hAnsi="Garamond"/>
         </w:rPr>
-        <w:t xml:space="preserve">Yale Institute for </w:t>
-      </w:r>
-      <w:proofErr w:type="spellStart"/>
-      <w:r>
-        <w:rPr>
-          <w:rFonts w:ascii="Garamond" w:hAnsi="Garamond"/>
-        </w:rPr>
-        <w:t>Biospheric</w:t>
-      </w:r>
-      <w:proofErr w:type="spellEnd"/>
-      <w:r>
-        <w:rPr>
-          <w:rFonts w:ascii="Garamond" w:hAnsi="Garamond"/>
-        </w:rPr>
-        <w:t xml:space="preserve"> Studies Matching Funds, 2015, $750 USD</w:t>
+        <w:t>Yale Institute for Biospheric Studies Matching Funds, 2015, $750 USD</w:t>
       </w:r>
     </w:p>
     <w:p>
@@ -4944,21 +4379,7 @@
         <w:rPr>
           <w:rFonts w:ascii="Garamond" w:hAnsi="Garamond"/>
         </w:rPr>
-        <w:t xml:space="preserve">Yale Institute for </w:t>
-      </w:r>
-      <w:proofErr w:type="spellStart"/>
-      <w:r>
-        <w:rPr>
-          <w:rFonts w:ascii="Garamond" w:hAnsi="Garamond"/>
-        </w:rPr>
-        <w:t>Biospheric</w:t>
-      </w:r>
-      <w:proofErr w:type="spellEnd"/>
-      <w:r>
-        <w:rPr>
-          <w:rFonts w:ascii="Garamond" w:hAnsi="Garamond"/>
-        </w:rPr>
-        <w:t xml:space="preserve"> Studies Fellowship, 2014, $4,500 USD</w:t>
+        <w:t>Yale Institute for Biospheric Studies Fellowship, 2014, $4,500 USD</w:t>
       </w:r>
     </w:p>
     <w:p>
@@ -5130,51 +4551,35 @@
           <w:rFonts w:ascii="Garamond" w:hAnsi="Garamond"/>
           <w:i/>
         </w:rPr>
-        <w:t xml:space="preserve">Biology and Fertility of Soils, Ecological Modelling, Ecology, Ecosphere, Environmental Microbiology, Environmental Toxicology Reports, Evolution, Functional Ecology, Global Change Biology, New </w:t>
-      </w:r>
-      <w:proofErr w:type="spellStart"/>
+        <w:t xml:space="preserve">Biology and Fertility of Soils, Ecological Modelling, Ecology, Ecosphere, Environmental Microbiology, Environmental Toxicology Reports, Evolution, Functional Ecology, Global Change Biology, </w:t>
+      </w:r>
       <w:r>
         <w:rPr>
           <w:rFonts w:ascii="Garamond" w:hAnsi="Garamond"/>
           <w:i/>
         </w:rPr>
-        <w:t>Phytologist</w:t>
-      </w:r>
-      <w:proofErr w:type="spellEnd"/>
+        <w:t xml:space="preserve">Nature Geoscience, </w:t>
+      </w:r>
+      <w:bookmarkStart w:id="2" w:name="_GoBack"/>
+      <w:bookmarkEnd w:id="2"/>
       <w:r>
         <w:rPr>
           <w:rFonts w:ascii="Garamond" w:hAnsi="Garamond"/>
           <w:i/>
         </w:rPr>
-        <w:t xml:space="preserve">, </w:t>
-      </w:r>
-      <w:proofErr w:type="spellStart"/>
+        <w:t xml:space="preserve">New Phytologist, Pedobiologia, Peer Community in Ecology, Proceedings B, </w:t>
+      </w:r>
+      <w:r>
+        <w:rPr>
+          <w:rFonts w:ascii="Garamond" w:hAnsi="Garamond"/>
+        </w:rPr>
+        <w:t xml:space="preserve">and </w:t>
+      </w:r>
       <w:r>
         <w:rPr>
           <w:rFonts w:ascii="Garamond" w:hAnsi="Garamond"/>
           <w:i/>
         </w:rPr>
-        <w:t>Pedobiologia</w:t>
-      </w:r>
-      <w:proofErr w:type="spellEnd"/>
-      <w:r>
-        <w:rPr>
-          <w:rFonts w:ascii="Garamond" w:hAnsi="Garamond"/>
-          <w:i/>
-        </w:rPr>
-        <w:t xml:space="preserve">, Peer Community in Ecology, Proceedings B, </w:t>
-      </w:r>
-      <w:r>
-        <w:rPr>
-          <w:rFonts w:ascii="Garamond" w:hAnsi="Garamond"/>
-        </w:rPr>
-        <w:t xml:space="preserve">and </w:t>
-      </w:r>
-      <w:r>
-        <w:rPr>
-          <w:rFonts w:ascii="Garamond" w:hAnsi="Garamond"/>
-          <w:i/>
-        </w:rPr>
         <w:t>Soil Biology and Biochemistry</w:t>
       </w:r>
     </w:p>
@@ -5193,21 +4598,7 @@
         <w:rPr>
           <w:rFonts w:ascii="Garamond" w:hAnsi="Garamond"/>
         </w:rPr>
-        <w:t xml:space="preserve">Group leader: Stoichiometry in emerging models of terrestrial organic matter dynamics, </w:t>
-      </w:r>
-      <w:proofErr w:type="spellStart"/>
-      <w:r>
-        <w:rPr>
-          <w:rFonts w:ascii="Garamond" w:hAnsi="Garamond"/>
-        </w:rPr>
-        <w:t>WoodStoich</w:t>
-      </w:r>
-      <w:proofErr w:type="spellEnd"/>
-      <w:r>
-        <w:rPr>
-          <w:rFonts w:ascii="Garamond" w:hAnsi="Garamond"/>
-        </w:rPr>
-        <w:t xml:space="preserve"> 4, 2019</w:t>
+        <w:t>Group leader: Stoichiometry in emerging models of terrestrial organic matter dynamics, WoodStoich 4, 2019</w:t>
       </w:r>
     </w:p>
     <w:p>
@@ -5444,21 +4835,7 @@
         <w:rPr>
           <w:rFonts w:ascii="Garamond" w:hAnsi="Garamond"/>
         </w:rPr>
-        <w:t xml:space="preserve">Student Presenter, Yale University Science </w:t>
-      </w:r>
-      <w:proofErr w:type="gramStart"/>
-      <w:r>
-        <w:rPr>
-          <w:rFonts w:ascii="Garamond" w:hAnsi="Garamond"/>
-        </w:rPr>
-        <w:t>In</w:t>
-      </w:r>
-      <w:proofErr w:type="gramEnd"/>
-      <w:r>
-        <w:rPr>
-          <w:rFonts w:ascii="Garamond" w:hAnsi="Garamond"/>
-        </w:rPr>
-        <w:t xml:space="preserve"> The News, 2013</w:t>
+        <w:t>Student Presenter, Yale University Science In The News, 2013</w:t>
       </w:r>
     </w:p>
     <w:p>
@@ -5738,146 +5115,6 @@
           <w:rFonts w:ascii="Garamond" w:hAnsi="Garamond"/>
         </w:rPr>
         <w:t>Email: oswald.schmitz@yale.edu</w:t>
-      </w:r>
-    </w:p>
-    <w:p>
-      <w:pPr>
-        <w:rPr>
-          <w:rFonts w:ascii="Garamond" w:hAnsi="Garamond"/>
-        </w:rPr>
-      </w:pPr>
-    </w:p>
-    <w:p>
-      <w:pPr>
-        <w:rPr>
-          <w:rFonts w:ascii="Garamond" w:hAnsi="Garamond"/>
-          <w:sz w:val="28"/>
-          <w:szCs w:val="28"/>
-        </w:rPr>
-      </w:pPr>
-      <w:r>
-        <w:rPr>
-          <w:rFonts w:ascii="Garamond" w:hAnsi="Garamond"/>
-          <w:sz w:val="28"/>
-          <w:szCs w:val="28"/>
-        </w:rPr>
-        <w:t xml:space="preserve">Dr. </w:t>
-      </w:r>
-      <w:r>
-        <w:rPr>
-          <w:rFonts w:ascii="Garamond" w:hAnsi="Garamond"/>
-          <w:sz w:val="28"/>
-          <w:szCs w:val="28"/>
-        </w:rPr>
-        <w:t>Zoë Lindo</w:t>
-      </w:r>
-    </w:p>
-    <w:p>
-      <w:pPr>
-        <w:rPr>
-          <w:rFonts w:ascii="Garamond" w:hAnsi="Garamond"/>
-        </w:rPr>
-      </w:pPr>
-      <w:r>
-        <w:rPr>
-          <w:rFonts w:ascii="Garamond" w:hAnsi="Garamond"/>
-        </w:rPr>
-        <w:t>Department of Biology</w:t>
-      </w:r>
-      <w:r>
-        <w:rPr>
-          <w:rFonts w:ascii="Garamond" w:hAnsi="Garamond"/>
-        </w:rPr>
-        <w:t xml:space="preserve"> </w:t>
-      </w:r>
-    </w:p>
-    <w:p>
-      <w:pPr>
-        <w:rPr>
-          <w:rFonts w:ascii="Garamond" w:hAnsi="Garamond"/>
-        </w:rPr>
-      </w:pPr>
-      <w:r>
-        <w:rPr>
-          <w:rFonts w:ascii="Garamond" w:hAnsi="Garamond"/>
-        </w:rPr>
-        <w:t>University of Western Ontario</w:t>
-      </w:r>
-    </w:p>
-    <w:p>
-      <w:pPr>
-        <w:rPr>
-          <w:rFonts w:ascii="Garamond" w:hAnsi="Garamond"/>
-        </w:rPr>
-      </w:pPr>
-      <w:r>
-        <w:rPr>
-          <w:rFonts w:ascii="Garamond" w:hAnsi="Garamond"/>
-        </w:rPr>
-        <w:t>1151 Richmond Street</w:t>
-      </w:r>
-    </w:p>
-    <w:p>
-      <w:pPr>
-        <w:rPr>
-          <w:rFonts w:ascii="Garamond" w:hAnsi="Garamond"/>
-        </w:rPr>
-      </w:pPr>
-      <w:r>
-        <w:rPr>
-          <w:rFonts w:ascii="Garamond" w:hAnsi="Garamond"/>
-        </w:rPr>
-        <w:t xml:space="preserve">London, </w:t>
-      </w:r>
-      <w:r>
-        <w:rPr>
-          <w:rFonts w:ascii="Garamond" w:hAnsi="Garamond"/>
-        </w:rPr>
-        <w:t>ON</w:t>
-      </w:r>
-      <w:r>
-        <w:rPr>
-          <w:rFonts w:ascii="Garamond" w:hAnsi="Garamond"/>
-        </w:rPr>
-        <w:t>, Canada, N6A 5B7</w:t>
-      </w:r>
-    </w:p>
-    <w:p>
-      <w:pPr>
-        <w:rPr>
-          <w:rFonts w:ascii="Garamond" w:hAnsi="Garamond"/>
-        </w:rPr>
-      </w:pPr>
-      <w:r>
-        <w:rPr>
-          <w:rFonts w:ascii="Garamond" w:hAnsi="Garamond"/>
-        </w:rPr>
-        <w:t xml:space="preserve">Tel: </w:t>
-      </w:r>
-      <w:r>
-        <w:rPr>
-          <w:rFonts w:ascii="Garamond" w:hAnsi="Garamond"/>
-        </w:rPr>
-        <w:t>519-661-2111 ext. 82284</w:t>
-      </w:r>
-    </w:p>
-    <w:p>
-      <w:pPr>
-        <w:rPr>
-          <w:rFonts w:ascii="Garamond" w:hAnsi="Garamond"/>
-        </w:rPr>
-      </w:pPr>
-      <w:r>
-        <w:rPr>
-          <w:rFonts w:ascii="Garamond" w:hAnsi="Garamond"/>
-        </w:rPr>
-        <w:t xml:space="preserve">Email: </w:t>
-      </w:r>
-      <w:r>
-        <w:rPr>
-          <w:rFonts w:ascii="Garamond" w:hAnsi="Garamond"/>
-        </w:rPr>
-        <w:t>zlindo@uwo.ca</w:t>
       </w:r>
     </w:p>
     <w:p>

</xml_diff>

<commit_message>
Updated the name of Yale SOE
</commit_message>
<xml_diff>
--- a/CV_Buchkowski.docx
+++ b/CV_Buchkowski.docx
@@ -225,8 +225,17 @@
                 <w:rFonts w:ascii="Garamond" w:eastAsia="Times New Roman" w:hAnsi="Garamond" w:cs="Times New Roman"/>
                 <w:lang w:val="en-CA"/>
               </w:rPr>
-              <w:t>Twitter: @BuchkowskiR</w:t>
+              <w:t>Twitter: @</w:t>
             </w:r>
+            <w:proofErr w:type="spellStart"/>
+            <w:r>
+              <w:rPr>
+                <w:rFonts w:ascii="Garamond" w:eastAsia="Times New Roman" w:hAnsi="Garamond" w:cs="Times New Roman"/>
+                <w:lang w:val="en-CA"/>
+              </w:rPr>
+              <w:t>BuchkowskiR</w:t>
+            </w:r>
+            <w:proofErr w:type="spellEnd"/>
           </w:p>
           <w:p>
             <w:pPr>
@@ -313,14 +322,14 @@
         <w:tblLook w:val="04A0" w:firstRow="1" w:lastRow="0" w:firstColumn="1" w:lastColumn="0" w:noHBand="0" w:noVBand="1"/>
       </w:tblPr>
       <w:tblGrid>
-        <w:gridCol w:w="1350"/>
-        <w:gridCol w:w="2340"/>
-        <w:gridCol w:w="5665"/>
+        <w:gridCol w:w="1619"/>
+        <w:gridCol w:w="2265"/>
+        <w:gridCol w:w="5471"/>
       </w:tblGrid>
       <w:tr>
         <w:tc>
           <w:tcPr>
-            <w:tcW w:w="1350" w:type="dxa"/>
+            <w:tcW w:w="1619" w:type="dxa"/>
           </w:tcPr>
           <w:p>
             <w:pPr>
@@ -340,7 +349,7 @@
         </w:tc>
         <w:tc>
           <w:tcPr>
-            <w:tcW w:w="2340" w:type="dxa"/>
+            <w:tcW w:w="2265" w:type="dxa"/>
             <w:vAlign w:val="center"/>
           </w:tcPr>
           <w:p>
@@ -363,7 +372,7 @@
         </w:tc>
         <w:tc>
           <w:tcPr>
-            <w:tcW w:w="5665" w:type="dxa"/>
+            <w:tcW w:w="5471" w:type="dxa"/>
             <w:vAlign w:val="center"/>
           </w:tcPr>
           <w:p>
@@ -379,7 +388,28 @@
                 <w:rFonts w:ascii="Garamond" w:hAnsi="Garamond"/>
                 <w:lang w:val="en-CA"/>
               </w:rPr>
-              <w:t>Yale School Forestry &amp; Environmental Studies</w:t>
+              <w:t xml:space="preserve">Yale School </w:t>
+            </w:r>
+            <w:r>
+              <w:rPr>
+                <w:rFonts w:ascii="Garamond" w:hAnsi="Garamond"/>
+                <w:lang w:val="en-CA"/>
+              </w:rPr>
+              <w:t>of the Environment</w:t>
+            </w:r>
+            <w:r>
+              <w:rPr>
+                <w:rFonts w:ascii="Garamond" w:hAnsi="Garamond"/>
+                <w:lang w:val="en-CA"/>
+              </w:rPr>
+              <w:t xml:space="preserve"> </w:t>
+            </w:r>
+            <w:r>
+              <w:rPr>
+                <w:rFonts w:ascii="Garamond" w:hAnsi="Garamond"/>
+                <w:lang w:val="en-CA"/>
+              </w:rPr>
+              <w:t>*</w:t>
             </w:r>
           </w:p>
         </w:tc>
@@ -387,7 +417,7 @@
       <w:tr>
         <w:tc>
           <w:tcPr>
-            <w:tcW w:w="1350" w:type="dxa"/>
+            <w:tcW w:w="1619" w:type="dxa"/>
           </w:tcPr>
           <w:p>
             <w:pPr>
@@ -407,7 +437,7 @@
         </w:tc>
         <w:tc>
           <w:tcPr>
-            <w:tcW w:w="2340" w:type="dxa"/>
+            <w:tcW w:w="2265" w:type="dxa"/>
             <w:vAlign w:val="center"/>
           </w:tcPr>
           <w:p>
@@ -430,7 +460,7 @@
         </w:tc>
         <w:tc>
           <w:tcPr>
-            <w:tcW w:w="5665" w:type="dxa"/>
+            <w:tcW w:w="5471" w:type="dxa"/>
             <w:vAlign w:val="center"/>
           </w:tcPr>
           <w:p>
@@ -446,7 +476,21 @@
                 <w:rFonts w:ascii="Garamond" w:hAnsi="Garamond"/>
                 <w:lang w:val="en-CA"/>
               </w:rPr>
-              <w:t>Yale School Forestry &amp; Environmental Studies</w:t>
+              <w:t xml:space="preserve">Yale School </w:t>
+            </w:r>
+            <w:r>
+              <w:rPr>
+                <w:rFonts w:ascii="Garamond" w:hAnsi="Garamond"/>
+                <w:lang w:val="en-CA"/>
+              </w:rPr>
+              <w:t xml:space="preserve">of the Environment </w:t>
+            </w:r>
+            <w:r>
+              <w:rPr>
+                <w:rFonts w:ascii="Garamond" w:hAnsi="Garamond"/>
+                <w:lang w:val="en-CA"/>
+              </w:rPr>
+              <w:t>*</w:t>
             </w:r>
           </w:p>
         </w:tc>
@@ -454,7 +498,7 @@
       <w:tr>
         <w:tc>
           <w:tcPr>
-            <w:tcW w:w="1350" w:type="dxa"/>
+            <w:tcW w:w="1619" w:type="dxa"/>
           </w:tcPr>
           <w:p>
             <w:pPr>
@@ -474,7 +518,7 @@
         </w:tc>
         <w:tc>
           <w:tcPr>
-            <w:tcW w:w="2340" w:type="dxa"/>
+            <w:tcW w:w="2265" w:type="dxa"/>
             <w:vAlign w:val="center"/>
           </w:tcPr>
           <w:p>
@@ -486,6 +530,7 @@
                 <w:lang w:val="en-CA"/>
               </w:rPr>
             </w:pPr>
+            <w:proofErr w:type="spellStart"/>
             <w:r>
               <w:rPr>
                 <w:rFonts w:ascii="Garamond" w:hAnsi="Garamond"/>
@@ -493,11 +538,12 @@
               </w:rPr>
               <w:t>MESc</w:t>
             </w:r>
+            <w:proofErr w:type="spellEnd"/>
           </w:p>
         </w:tc>
         <w:tc>
           <w:tcPr>
-            <w:tcW w:w="5665" w:type="dxa"/>
+            <w:tcW w:w="5471" w:type="dxa"/>
             <w:vAlign w:val="center"/>
           </w:tcPr>
           <w:p>
@@ -513,7 +559,21 @@
                 <w:rFonts w:ascii="Garamond" w:hAnsi="Garamond"/>
                 <w:lang w:val="en-CA"/>
               </w:rPr>
-              <w:t>Yale School Forestry &amp; Environmental Studies</w:t>
+              <w:t xml:space="preserve">Yale School </w:t>
+            </w:r>
+            <w:r>
+              <w:rPr>
+                <w:rFonts w:ascii="Garamond" w:hAnsi="Garamond"/>
+                <w:lang w:val="en-CA"/>
+              </w:rPr>
+              <w:t>of the Environment</w:t>
+            </w:r>
+            <w:r>
+              <w:rPr>
+                <w:rFonts w:ascii="Garamond" w:hAnsi="Garamond"/>
+                <w:lang w:val="en-CA"/>
+              </w:rPr>
+              <w:t xml:space="preserve"> *</w:t>
             </w:r>
           </w:p>
         </w:tc>
@@ -521,7 +581,7 @@
       <w:tr>
         <w:tc>
           <w:tcPr>
-            <w:tcW w:w="1350" w:type="dxa"/>
+            <w:tcW w:w="1619" w:type="dxa"/>
           </w:tcPr>
           <w:p>
             <w:pPr>
@@ -541,7 +601,7 @@
         </w:tc>
         <w:tc>
           <w:tcPr>
-            <w:tcW w:w="2340" w:type="dxa"/>
+            <w:tcW w:w="2265" w:type="dxa"/>
             <w:vAlign w:val="center"/>
           </w:tcPr>
           <w:p>
@@ -553,6 +613,7 @@
                 <w:lang w:val="en-CA"/>
               </w:rPr>
             </w:pPr>
+            <w:proofErr w:type="spellStart"/>
             <w:r>
               <w:rPr>
                 <w:rFonts w:ascii="Garamond" w:hAnsi="Garamond"/>
@@ -560,11 +621,12 @@
               </w:rPr>
               <w:t>HBSc</w:t>
             </w:r>
+            <w:proofErr w:type="spellEnd"/>
           </w:p>
         </w:tc>
         <w:tc>
           <w:tcPr>
-            <w:tcW w:w="5665" w:type="dxa"/>
+            <w:tcW w:w="5471" w:type="dxa"/>
             <w:vAlign w:val="center"/>
           </w:tcPr>
           <w:p>
@@ -581,6 +643,43 @@
                 <w:lang w:val="en-CA"/>
               </w:rPr>
               <w:t>Lakehead University</w:t>
+            </w:r>
+          </w:p>
+        </w:tc>
+      </w:tr>
+      <w:tr>
+        <w:tc>
+          <w:tcPr>
+            <w:tcW w:w="9355" w:type="dxa"/>
+            <w:gridSpan w:val="3"/>
+          </w:tcPr>
+          <w:p>
+            <w:pPr>
+              <w:rPr>
+                <w:rFonts w:ascii="Garamond" w:hAnsi="Garamond"/>
+                <w:lang w:val="en-CA"/>
+              </w:rPr>
+            </w:pPr>
+            <w:r>
+              <w:rPr>
+                <w:rFonts w:ascii="Garamond" w:hAnsi="Garamond"/>
+                <w:lang w:val="en-CA"/>
+              </w:rPr>
+              <w:t xml:space="preserve">* then </w:t>
+            </w:r>
+            <w:r>
+              <w:rPr>
+                <w:rFonts w:ascii="Garamond" w:hAnsi="Garamond"/>
+                <w:lang w:val="en-CA"/>
+              </w:rPr>
+              <w:t xml:space="preserve">School of </w:t>
+            </w:r>
+            <w:r>
+              <w:rPr>
+                <w:rFonts w:ascii="Garamond" w:hAnsi="Garamond"/>
+                <w:lang w:val="en-CA"/>
+              </w:rPr>
+              <w:t>Forestry &amp; Environmental Studies</w:t>
             </w:r>
           </w:p>
         </w:tc>
@@ -725,6 +824,8 @@
         </w:rPr>
         <w:t>:</w:t>
       </w:r>
+      <w:bookmarkStart w:id="0" w:name="_GoBack"/>
+      <w:bookmarkEnd w:id="0"/>
     </w:p>
     <w:p>
       <w:pPr>
@@ -770,12 +871,21 @@
           <w:lang w:val="en-CA"/>
         </w:rPr>
       </w:pPr>
-      <w:r>
-        <w:rPr>
-          <w:rFonts w:ascii="Garamond" w:hAnsi="Garamond"/>
-          <w:lang w:val="en-CA"/>
-        </w:rPr>
-        <w:t xml:space="preserve">Guiliano, S.*, Karr, C.*, Sommer, N.*, </w:t>
+      <w:proofErr w:type="spellStart"/>
+      <w:r>
+        <w:rPr>
+          <w:rFonts w:ascii="Garamond" w:hAnsi="Garamond"/>
+          <w:lang w:val="en-CA"/>
+        </w:rPr>
+        <w:t>Guiliano</w:t>
+      </w:r>
+      <w:proofErr w:type="spellEnd"/>
+      <w:r>
+        <w:rPr>
+          <w:rFonts w:ascii="Garamond" w:hAnsi="Garamond"/>
+          <w:lang w:val="en-CA"/>
+        </w:rPr>
+        <w:t xml:space="preserve">, S.*, Karr, C.*, Sommer, N.*, </w:t>
       </w:r>
       <w:r>
         <w:rPr>
@@ -844,12 +954,69 @@
           <w:lang w:val="en-CA"/>
         </w:rPr>
       </w:pPr>
+      <w:proofErr w:type="spellStart"/>
       <w:r>
         <w:rPr>
           <w:rFonts w:ascii="Garamond" w:hAnsi="Garamond" w:cstheme="minorHAnsi"/>
           <w:lang w:val="en-CA"/>
         </w:rPr>
-        <w:t xml:space="preserve">Donihue, C.M., Kowaleski, A., Algar, A., Baeckens, S., </w:t>
+        <w:t>Donihue</w:t>
+      </w:r>
+      <w:proofErr w:type="spellEnd"/>
+      <w:r>
+        <w:rPr>
+          <w:rFonts w:ascii="Garamond" w:hAnsi="Garamond" w:cstheme="minorHAnsi"/>
+          <w:lang w:val="en-CA"/>
+        </w:rPr>
+        <w:t xml:space="preserve">, C.M., </w:t>
+      </w:r>
+      <w:proofErr w:type="spellStart"/>
+      <w:r>
+        <w:rPr>
+          <w:rFonts w:ascii="Garamond" w:hAnsi="Garamond" w:cstheme="minorHAnsi"/>
+          <w:lang w:val="en-CA"/>
+        </w:rPr>
+        <w:t>Kowaleski</w:t>
+      </w:r>
+      <w:proofErr w:type="spellEnd"/>
+      <w:r>
+        <w:rPr>
+          <w:rFonts w:ascii="Garamond" w:hAnsi="Garamond" w:cstheme="minorHAnsi"/>
+          <w:lang w:val="en-CA"/>
+        </w:rPr>
+        <w:t xml:space="preserve">, A., </w:t>
+      </w:r>
+      <w:proofErr w:type="spellStart"/>
+      <w:r>
+        <w:rPr>
+          <w:rFonts w:ascii="Garamond" w:hAnsi="Garamond" w:cstheme="minorHAnsi"/>
+          <w:lang w:val="en-CA"/>
+        </w:rPr>
+        <w:t>Algar</w:t>
+      </w:r>
+      <w:proofErr w:type="spellEnd"/>
+      <w:r>
+        <w:rPr>
+          <w:rFonts w:ascii="Garamond" w:hAnsi="Garamond" w:cstheme="minorHAnsi"/>
+          <w:lang w:val="en-CA"/>
+        </w:rPr>
+        <w:t xml:space="preserve">, A., </w:t>
+      </w:r>
+      <w:proofErr w:type="spellStart"/>
+      <w:r>
+        <w:rPr>
+          <w:rFonts w:ascii="Garamond" w:hAnsi="Garamond" w:cstheme="minorHAnsi"/>
+          <w:lang w:val="en-CA"/>
+        </w:rPr>
+        <w:t>Baeckens</w:t>
+      </w:r>
+      <w:proofErr w:type="spellEnd"/>
+      <w:r>
+        <w:rPr>
+          <w:rFonts w:ascii="Garamond" w:hAnsi="Garamond" w:cstheme="minorHAnsi"/>
+          <w:lang w:val="en-CA"/>
+        </w:rPr>
+        <w:t xml:space="preserve">, S., </w:t>
       </w:r>
       <w:r>
         <w:rPr>
@@ -864,7 +1031,39 @@
           <w:rFonts w:ascii="Garamond" w:hAnsi="Garamond" w:cstheme="minorHAnsi"/>
           <w:lang w:val="en-CA"/>
         </w:rPr>
-        <w:t xml:space="preserve">, Fabre, A.-C., Frank, H.K., Geneva, A.J., Mahler, D.L., Reynolds, R.G., Stroud, J.T., Velasco, J.A., Kolbe, J.J., Losos, J.B., Herrel, A. 2020. Hurricane effects on neotropical lizards span geographic and phylogenetic scales. </w:t>
+        <w:t xml:space="preserve">, Fabre, A.-C., Frank, H.K., Geneva, A.J., Mahler, D.L., Reynolds, R.G., Stroud, J.T., Velasco, J.A., Kolbe, J.J., </w:t>
+      </w:r>
+      <w:proofErr w:type="spellStart"/>
+      <w:r>
+        <w:rPr>
+          <w:rFonts w:ascii="Garamond" w:hAnsi="Garamond" w:cstheme="minorHAnsi"/>
+          <w:lang w:val="en-CA"/>
+        </w:rPr>
+        <w:t>Losos</w:t>
+      </w:r>
+      <w:proofErr w:type="spellEnd"/>
+      <w:r>
+        <w:rPr>
+          <w:rFonts w:ascii="Garamond" w:hAnsi="Garamond" w:cstheme="minorHAnsi"/>
+          <w:lang w:val="en-CA"/>
+        </w:rPr>
+        <w:t xml:space="preserve">, J.B., </w:t>
+      </w:r>
+      <w:proofErr w:type="spellStart"/>
+      <w:r>
+        <w:rPr>
+          <w:rFonts w:ascii="Garamond" w:hAnsi="Garamond" w:cstheme="minorHAnsi"/>
+          <w:lang w:val="en-CA"/>
+        </w:rPr>
+        <w:t>Herrel</w:t>
+      </w:r>
+      <w:proofErr w:type="spellEnd"/>
+      <w:r>
+        <w:rPr>
+          <w:rFonts w:ascii="Garamond" w:hAnsi="Garamond" w:cstheme="minorHAnsi"/>
+          <w:lang w:val="en-CA"/>
+        </w:rPr>
+        <w:t xml:space="preserve">, A. 2020. Hurricane effects on neotropical lizards span geographic and phylogenetic scales. </w:t>
       </w:r>
       <w:r>
         <w:rPr>
@@ -1084,7 +1283,23 @@
           <w:rFonts w:ascii="Garamond" w:hAnsi="Garamond"/>
           <w:lang w:val="en-CA"/>
         </w:rPr>
-        <w:t xml:space="preserve">, Shaw, A.N., Sihi, D., Smith, G.R., Keiser, A.D. 2019. Constraining carbon and nutrient flows in soil with ecological stoichiometry. </w:t>
+        <w:t xml:space="preserve">, Shaw, A.N., </w:t>
+      </w:r>
+      <w:proofErr w:type="spellStart"/>
+      <w:r>
+        <w:rPr>
+          <w:rFonts w:ascii="Garamond" w:hAnsi="Garamond"/>
+          <w:lang w:val="en-CA"/>
+        </w:rPr>
+        <w:t>Sihi</w:t>
+      </w:r>
+      <w:proofErr w:type="spellEnd"/>
+      <w:r>
+        <w:rPr>
+          <w:rFonts w:ascii="Garamond" w:hAnsi="Garamond"/>
+          <w:lang w:val="en-CA"/>
+        </w:rPr>
+        <w:t xml:space="preserve">, D., Smith, G.R., Keiser, A.D. 2019. Constraining carbon and nutrient flows in soil with ecological stoichiometry. </w:t>
       </w:r>
       <w:r>
         <w:rPr>
@@ -1146,12 +1361,101 @@
           <w:lang w:val="en-CA"/>
         </w:rPr>
       </w:pPr>
+      <w:proofErr w:type="spellStart"/>
       <w:r>
         <w:rPr>
           <w:rFonts w:ascii="Garamond" w:eastAsia="Times New Roman" w:hAnsi="Garamond" w:cstheme="minorHAnsi"/>
           <w:lang w:val="en-CA"/>
         </w:rPr>
-        <w:t xml:space="preserve">Benedek, K., Bálint, J., Máthé, I., Mara, G., Felföldi, T., Szabó, A., Fazakas, C., Albert, C., </w:t>
+        <w:t>Benedek</w:t>
+      </w:r>
+      <w:proofErr w:type="spellEnd"/>
+      <w:r>
+        <w:rPr>
+          <w:rFonts w:ascii="Garamond" w:eastAsia="Times New Roman" w:hAnsi="Garamond" w:cstheme="minorHAnsi"/>
+          <w:lang w:val="en-CA"/>
+        </w:rPr>
+        <w:t xml:space="preserve">, K., </w:t>
+      </w:r>
+      <w:proofErr w:type="spellStart"/>
+      <w:r>
+        <w:rPr>
+          <w:rFonts w:ascii="Garamond" w:eastAsia="Times New Roman" w:hAnsi="Garamond" w:cstheme="minorHAnsi"/>
+          <w:lang w:val="en-CA"/>
+        </w:rPr>
+        <w:t>Bálint</w:t>
+      </w:r>
+      <w:proofErr w:type="spellEnd"/>
+      <w:r>
+        <w:rPr>
+          <w:rFonts w:ascii="Garamond" w:eastAsia="Times New Roman" w:hAnsi="Garamond" w:cstheme="minorHAnsi"/>
+          <w:lang w:val="en-CA"/>
+        </w:rPr>
+        <w:t xml:space="preserve">, J., </w:t>
+      </w:r>
+      <w:proofErr w:type="spellStart"/>
+      <w:r>
+        <w:rPr>
+          <w:rFonts w:ascii="Garamond" w:eastAsia="Times New Roman" w:hAnsi="Garamond" w:cstheme="minorHAnsi"/>
+          <w:lang w:val="en-CA"/>
+        </w:rPr>
+        <w:t>Máthé</w:t>
+      </w:r>
+      <w:proofErr w:type="spellEnd"/>
+      <w:r>
+        <w:rPr>
+          <w:rFonts w:ascii="Garamond" w:eastAsia="Times New Roman" w:hAnsi="Garamond" w:cstheme="minorHAnsi"/>
+          <w:lang w:val="en-CA"/>
+        </w:rPr>
+        <w:t xml:space="preserve">, I., Mara, G., </w:t>
+      </w:r>
+      <w:proofErr w:type="spellStart"/>
+      <w:r>
+        <w:rPr>
+          <w:rFonts w:ascii="Garamond" w:eastAsia="Times New Roman" w:hAnsi="Garamond" w:cstheme="minorHAnsi"/>
+          <w:lang w:val="en-CA"/>
+        </w:rPr>
+        <w:t>Felföldi</w:t>
+      </w:r>
+      <w:proofErr w:type="spellEnd"/>
+      <w:r>
+        <w:rPr>
+          <w:rFonts w:ascii="Garamond" w:eastAsia="Times New Roman" w:hAnsi="Garamond" w:cstheme="minorHAnsi"/>
+          <w:lang w:val="en-CA"/>
+        </w:rPr>
+        <w:t xml:space="preserve">, T., </w:t>
+      </w:r>
+      <w:proofErr w:type="spellStart"/>
+      <w:r>
+        <w:rPr>
+          <w:rFonts w:ascii="Garamond" w:eastAsia="Times New Roman" w:hAnsi="Garamond" w:cstheme="minorHAnsi"/>
+          <w:lang w:val="en-CA"/>
+        </w:rPr>
+        <w:t>Szabó</w:t>
+      </w:r>
+      <w:proofErr w:type="spellEnd"/>
+      <w:r>
+        <w:rPr>
+          <w:rFonts w:ascii="Garamond" w:eastAsia="Times New Roman" w:hAnsi="Garamond" w:cstheme="minorHAnsi"/>
+          <w:lang w:val="en-CA"/>
+        </w:rPr>
+        <w:t xml:space="preserve">, A., </w:t>
+      </w:r>
+      <w:proofErr w:type="spellStart"/>
+      <w:r>
+        <w:rPr>
+          <w:rFonts w:ascii="Garamond" w:eastAsia="Times New Roman" w:hAnsi="Garamond" w:cstheme="minorHAnsi"/>
+          <w:lang w:val="en-CA"/>
+        </w:rPr>
+        <w:t>Fazakas</w:t>
+      </w:r>
+      <w:proofErr w:type="spellEnd"/>
+      <w:r>
+        <w:rPr>
+          <w:rFonts w:ascii="Garamond" w:eastAsia="Times New Roman" w:hAnsi="Garamond" w:cstheme="minorHAnsi"/>
+          <w:lang w:val="en-CA"/>
+        </w:rPr>
+        <w:t xml:space="preserve">, C., Albert, C., </w:t>
       </w:r>
       <w:r>
         <w:rPr>
@@ -1439,7 +1743,23 @@
           <w:rFonts w:ascii="Garamond" w:hAnsi="Garamond" w:cs="Helvetica"/>
           <w:lang w:val="en-CA"/>
         </w:rPr>
-        <w:t xml:space="preserve">, Smith, J.R., Telthorst, M. &amp; Rosenblatt, A.E. 2017. Predator community composition is linked to soil carbon retention across a human land use gradient. </w:t>
+        <w:t xml:space="preserve">, Smith, J.R., </w:t>
+      </w:r>
+      <w:proofErr w:type="spellStart"/>
+      <w:r>
+        <w:rPr>
+          <w:rFonts w:ascii="Garamond" w:hAnsi="Garamond" w:cs="Helvetica"/>
+          <w:lang w:val="en-CA"/>
+        </w:rPr>
+        <w:t>Telthorst</w:t>
+      </w:r>
+      <w:proofErr w:type="spellEnd"/>
+      <w:r>
+        <w:rPr>
+          <w:rFonts w:ascii="Garamond" w:hAnsi="Garamond" w:cs="Helvetica"/>
+          <w:lang w:val="en-CA"/>
+        </w:rPr>
+        <w:t xml:space="preserve">, M. &amp; Rosenblatt, A.E. 2017. Predator community composition is linked to soil carbon retention across a human land use gradient. </w:t>
       </w:r>
       <w:r>
         <w:rPr>
@@ -1509,7 +1829,23 @@
           <w:rFonts w:ascii="Garamond" w:hAnsi="Garamond"/>
           <w:lang w:val="en-CA"/>
         </w:rPr>
-        <w:t xml:space="preserve"> &amp; Wieder, W.R. 2017. Applying population and community ecology theory to advance understanding of belowground biogeochemistry. </w:t>
+        <w:t xml:space="preserve"> &amp; </w:t>
+      </w:r>
+      <w:proofErr w:type="spellStart"/>
+      <w:r>
+        <w:rPr>
+          <w:rFonts w:ascii="Garamond" w:hAnsi="Garamond"/>
+          <w:lang w:val="en-CA"/>
+        </w:rPr>
+        <w:t>Wieder</w:t>
+      </w:r>
+      <w:proofErr w:type="spellEnd"/>
+      <w:r>
+        <w:rPr>
+          <w:rFonts w:ascii="Garamond" w:hAnsi="Garamond"/>
+          <w:lang w:val="en-CA"/>
+        </w:rPr>
+        <w:t xml:space="preserve">, W.R. 2017. Applying population and community ecology theory to advance understanding of belowground biogeochemistry. </w:t>
       </w:r>
       <w:r>
         <w:rPr>
@@ -1741,7 +2077,23 @@
           <w:rFonts w:ascii="Garamond" w:hAnsi="Garamond"/>
           <w:lang w:val="en-CA"/>
         </w:rPr>
-        <w:t xml:space="preserve">, Williams, C. J., Kelly, J., Veinot, J. G., </w:t>
+        <w:t xml:space="preserve">, Williams, C. J., Kelly, J., </w:t>
+      </w:r>
+      <w:proofErr w:type="spellStart"/>
+      <w:r>
+        <w:rPr>
+          <w:rFonts w:ascii="Garamond" w:hAnsi="Garamond"/>
+          <w:lang w:val="en-CA"/>
+        </w:rPr>
+        <w:t>Veinot</w:t>
+      </w:r>
+      <w:proofErr w:type="spellEnd"/>
+      <w:r>
+        <w:rPr>
+          <w:rFonts w:ascii="Garamond" w:hAnsi="Garamond"/>
+          <w:lang w:val="en-CA"/>
+        </w:rPr>
+        <w:t xml:space="preserve">, J. G., </w:t>
       </w:r>
       <w:r>
         <w:rPr>
@@ -1755,7 +2107,55 @@
           <w:rFonts w:ascii="Garamond" w:hAnsi="Garamond"/>
           <w:lang w:val="en-CA"/>
         </w:rPr>
-        <w:t xml:space="preserve"> Xenopoulos, M. A. 2016. Nanosilver and nano zero-valent iron exposure affects nutrient exchange across the sediment–water interface. </w:t>
+        <w:t xml:space="preserve"> </w:t>
+      </w:r>
+      <w:proofErr w:type="spellStart"/>
+      <w:r>
+        <w:rPr>
+          <w:rFonts w:ascii="Garamond" w:hAnsi="Garamond"/>
+          <w:lang w:val="en-CA"/>
+        </w:rPr>
+        <w:t>Xenopoulos</w:t>
+      </w:r>
+      <w:proofErr w:type="spellEnd"/>
+      <w:r>
+        <w:rPr>
+          <w:rFonts w:ascii="Garamond" w:hAnsi="Garamond"/>
+          <w:lang w:val="en-CA"/>
+        </w:rPr>
+        <w:t xml:space="preserve">, M. A. 2016. </w:t>
+      </w:r>
+      <w:proofErr w:type="spellStart"/>
+      <w:r>
+        <w:rPr>
+          <w:rFonts w:ascii="Garamond" w:hAnsi="Garamond"/>
+          <w:lang w:val="en-CA"/>
+        </w:rPr>
+        <w:t>Nanosilver</w:t>
+      </w:r>
+      <w:proofErr w:type="spellEnd"/>
+      <w:r>
+        <w:rPr>
+          <w:rFonts w:ascii="Garamond" w:hAnsi="Garamond"/>
+          <w:lang w:val="en-CA"/>
+        </w:rPr>
+        <w:t xml:space="preserve"> and </w:t>
+      </w:r>
+      <w:proofErr w:type="spellStart"/>
+      <w:r>
+        <w:rPr>
+          <w:rFonts w:ascii="Garamond" w:hAnsi="Garamond"/>
+          <w:lang w:val="en-CA"/>
+        </w:rPr>
+        <w:t>nano</w:t>
+      </w:r>
+      <w:proofErr w:type="spellEnd"/>
+      <w:r>
+        <w:rPr>
+          <w:rFonts w:ascii="Garamond" w:hAnsi="Garamond"/>
+          <w:lang w:val="en-CA"/>
+        </w:rPr>
+        <w:t xml:space="preserve"> zero-valent iron exposure affects nutrient exchange across the sediment–water interface. </w:t>
       </w:r>
       <w:r>
         <w:rPr>
@@ -2019,7 +2419,23 @@
           <w:rFonts w:ascii="Garamond" w:hAnsi="Garamond"/>
           <w:lang w:val="en-CA"/>
         </w:rPr>
-        <w:t xml:space="preserve"> Donihue, C. M. 2015. Functional traits and trait-mediated interactions: connecting community-level interactions with ecosystem functioning. </w:t>
+        <w:t xml:space="preserve"> </w:t>
+      </w:r>
+      <w:proofErr w:type="spellStart"/>
+      <w:r>
+        <w:rPr>
+          <w:rFonts w:ascii="Garamond" w:hAnsi="Garamond"/>
+          <w:lang w:val="en-CA"/>
+        </w:rPr>
+        <w:t>Donihue</w:t>
+      </w:r>
+      <w:proofErr w:type="spellEnd"/>
+      <w:r>
+        <w:rPr>
+          <w:rFonts w:ascii="Garamond" w:hAnsi="Garamond"/>
+          <w:lang w:val="en-CA"/>
+        </w:rPr>
+        <w:t xml:space="preserve">, C. M. 2015. Functional traits and trait-mediated interactions: connecting community-level interactions with ecosystem functioning. </w:t>
       </w:r>
       <w:r>
         <w:rPr>
@@ -2104,7 +2520,7 @@
         </w:rPr>
         <w:fldChar w:fldCharType="separate"/>
       </w:r>
-      <w:bookmarkStart w:id="0" w:name="_ENREF_1"/>
+      <w:bookmarkStart w:id="1" w:name="_ENREF_1"/>
       <w:r>
         <w:rPr>
           <w:rFonts w:ascii="Garamond" w:hAnsi="Garamond"/>
@@ -2213,7 +2629,7 @@
         </w:rPr>
         <w:t>274-286.</w:t>
       </w:r>
-      <w:bookmarkEnd w:id="0"/>
+      <w:bookmarkEnd w:id="1"/>
       <w:r>
         <w:rPr>
           <w:rFonts w:ascii="Garamond" w:hAnsi="Garamond"/>
@@ -2287,16 +2703,7 @@
           <w:rFonts w:ascii="Garamond" w:hAnsi="Garamond"/>
           <w:lang w:val="en-CA"/>
         </w:rPr>
-        <w:t>(returned t</w:t>
-      </w:r>
-      <w:bookmarkStart w:id="1" w:name="_GoBack"/>
-      <w:bookmarkEnd w:id="1"/>
-      <w:r>
-        <w:rPr>
-          <w:rFonts w:ascii="Garamond" w:hAnsi="Garamond"/>
-          <w:lang w:val="en-CA"/>
-        </w:rPr>
-        <w:t>o authors)</w:t>
+        <w:t>(returned to authors)</w:t>
       </w:r>
       <w:r>
         <w:rPr>
@@ -2419,7 +2826,23 @@
           <w:rFonts w:ascii="Garamond" w:hAnsi="Garamond"/>
           <w:lang w:val="en-CA"/>
         </w:rPr>
-        <w:t xml:space="preserve">, Morris, D.W., Halliday, W.D., Dupuch, A., Morrissette-Boileau, C., Boudreau, S. </w:t>
+        <w:t xml:space="preserve">, Morris, D.W., Halliday, W.D., </w:t>
+      </w:r>
+      <w:proofErr w:type="spellStart"/>
+      <w:r>
+        <w:rPr>
+          <w:rFonts w:ascii="Garamond" w:hAnsi="Garamond"/>
+          <w:lang w:val="en-CA"/>
+        </w:rPr>
+        <w:t>Dupuch</w:t>
+      </w:r>
+      <w:proofErr w:type="spellEnd"/>
+      <w:r>
+        <w:rPr>
+          <w:rFonts w:ascii="Garamond" w:hAnsi="Garamond"/>
+          <w:lang w:val="en-CA"/>
+        </w:rPr>
+        <w:t xml:space="preserve">, A., Morrissette-Boileau, C., Boudreau, S. </w:t>
       </w:r>
       <w:r>
         <w:rPr>
@@ -2510,7 +2933,39 @@
           <w:rFonts w:ascii="Garamond" w:hAnsi="Garamond" w:cs="Times New Roman"/>
           <w:lang w:val="en-CA"/>
         </w:rPr>
-        <w:t xml:space="preserve">Helton, A., Lewis, R., Hoffnagle, G., Prewo, K.M., Kane, K., Smith, W.J., Keiser D.A., Stahl, J., Klug, J.L. Tobias, C., Raymond, P.A., </w:t>
+        <w:t xml:space="preserve">Helton, A., Lewis, R., </w:t>
+      </w:r>
+      <w:proofErr w:type="spellStart"/>
+      <w:r>
+        <w:rPr>
+          <w:rFonts w:ascii="Garamond" w:hAnsi="Garamond" w:cs="Times New Roman"/>
+          <w:lang w:val="en-CA"/>
+        </w:rPr>
+        <w:t>Hoffnagle</w:t>
+      </w:r>
+      <w:proofErr w:type="spellEnd"/>
+      <w:r>
+        <w:rPr>
+          <w:rFonts w:ascii="Garamond" w:hAnsi="Garamond" w:cs="Times New Roman"/>
+          <w:lang w:val="en-CA"/>
+        </w:rPr>
+        <w:t xml:space="preserve">, G., </w:t>
+      </w:r>
+      <w:proofErr w:type="spellStart"/>
+      <w:r>
+        <w:rPr>
+          <w:rFonts w:ascii="Garamond" w:hAnsi="Garamond" w:cs="Times New Roman"/>
+          <w:lang w:val="en-CA"/>
+        </w:rPr>
+        <w:t>Prewo</w:t>
+      </w:r>
+      <w:proofErr w:type="spellEnd"/>
+      <w:r>
+        <w:rPr>
+          <w:rFonts w:ascii="Garamond" w:hAnsi="Garamond" w:cs="Times New Roman"/>
+          <w:lang w:val="en-CA"/>
+        </w:rPr>
+        <w:t xml:space="preserve">, K.M., Kane, K., Smith, W.J., Keiser D.A., Stahl, J., Klug, J.L. Tobias, C., Raymond, P.A., </w:t>
       </w:r>
       <w:r>
         <w:rPr>
@@ -2525,7 +2980,39 @@
           <w:rFonts w:ascii="Garamond" w:hAnsi="Garamond" w:cs="Times New Roman"/>
           <w:lang w:val="en-CA"/>
         </w:rPr>
-        <w:t xml:space="preserve">, Coplin, K., Weber, L., Strauss, R.H., Clark, T., Bertini, A.G. (2014) Methods to measure phosphorus and make future </w:t>
+        <w:t xml:space="preserve">, </w:t>
+      </w:r>
+      <w:proofErr w:type="spellStart"/>
+      <w:r>
+        <w:rPr>
+          <w:rFonts w:ascii="Garamond" w:hAnsi="Garamond" w:cs="Times New Roman"/>
+          <w:lang w:val="en-CA"/>
+        </w:rPr>
+        <w:t>Coplin</w:t>
+      </w:r>
+      <w:proofErr w:type="spellEnd"/>
+      <w:r>
+        <w:rPr>
+          <w:rFonts w:ascii="Garamond" w:hAnsi="Garamond" w:cs="Times New Roman"/>
+          <w:lang w:val="en-CA"/>
+        </w:rPr>
+        <w:t xml:space="preserve">, K., Weber, L., Strauss, R.H., Clark, T., </w:t>
+      </w:r>
+      <w:proofErr w:type="spellStart"/>
+      <w:r>
+        <w:rPr>
+          <w:rFonts w:ascii="Garamond" w:hAnsi="Garamond" w:cs="Times New Roman"/>
+          <w:lang w:val="en-CA"/>
+        </w:rPr>
+        <w:t>Bertini</w:t>
+      </w:r>
+      <w:proofErr w:type="spellEnd"/>
+      <w:r>
+        <w:rPr>
+          <w:rFonts w:ascii="Garamond" w:hAnsi="Garamond" w:cs="Times New Roman"/>
+          <w:lang w:val="en-CA"/>
+        </w:rPr>
+        <w:t xml:space="preserve">, A.G. (2014) Methods to measure phosphorus and make future </w:t>
       </w:r>
       <w:r>
         <w:rPr>
@@ -2658,7 +3145,23 @@
           <w:rFonts w:ascii="Garamond" w:hAnsi="Garamond"/>
           <w:lang w:val="en-CA"/>
         </w:rPr>
-        <w:t>Buchkowski, R.W. November 2018. The effects of herbivores and decomposers on plant communities and nutrient cycles. Yale Institute for Biospheric Studies; New Haven, CT, USA</w:t>
+        <w:t xml:space="preserve">Buchkowski, R.W. November 2018. The effects of herbivores and decomposers on plant communities and nutrient cycles. Yale Institute for </w:t>
+      </w:r>
+      <w:proofErr w:type="spellStart"/>
+      <w:r>
+        <w:rPr>
+          <w:rFonts w:ascii="Garamond" w:hAnsi="Garamond"/>
+          <w:lang w:val="en-CA"/>
+        </w:rPr>
+        <w:t>Biospheric</w:t>
+      </w:r>
+      <w:proofErr w:type="spellEnd"/>
+      <w:r>
+        <w:rPr>
+          <w:rFonts w:ascii="Garamond" w:hAnsi="Garamond"/>
+          <w:lang w:val="en-CA"/>
+        </w:rPr>
+        <w:t xml:space="preserve"> Studies; New Haven, CT, USA</w:t>
       </w:r>
     </w:p>
     <w:p>
@@ -2678,7 +3181,23 @@
           <w:rFonts w:ascii="Garamond" w:hAnsi="Garamond"/>
           <w:lang w:val="en-CA"/>
         </w:rPr>
-        <w:t>Buchkowski, R.W. October 2018. Insect herbivory impacts leaf-litter nitrogen with cascading effects on detritivory but not on plant growth. University of Maryland; College Park, MD, USA*</w:t>
+        <w:t xml:space="preserve">Buchkowski, R.W. October 2018. Insect herbivory impacts leaf-litter nitrogen with cascading effects on </w:t>
+      </w:r>
+      <w:proofErr w:type="spellStart"/>
+      <w:r>
+        <w:rPr>
+          <w:rFonts w:ascii="Garamond" w:hAnsi="Garamond"/>
+          <w:lang w:val="en-CA"/>
+        </w:rPr>
+        <w:t>detritivory</w:t>
+      </w:r>
+      <w:proofErr w:type="spellEnd"/>
+      <w:r>
+        <w:rPr>
+          <w:rFonts w:ascii="Garamond" w:hAnsi="Garamond"/>
+          <w:lang w:val="en-CA"/>
+        </w:rPr>
+        <w:t xml:space="preserve"> but not on plant growth. University of Maryland; College Park, MD, USA*</w:t>
       </w:r>
     </w:p>
     <w:p>
@@ -2740,13 +3259,23 @@
         </w:rPr>
         <w:t xml:space="preserve">Buchkowski, R.W. April 2018. </w:t>
       </w:r>
+      <w:proofErr w:type="spellStart"/>
       <w:r>
         <w:rPr>
           <w:rFonts w:ascii="Garamond" w:hAnsi="Garamond"/>
           <w:i/>
           <w:lang w:val="en-CA"/>
         </w:rPr>
-        <w:t>Upgoer 5</w:t>
+        <w:t>Upgoer</w:t>
+      </w:r>
+      <w:proofErr w:type="spellEnd"/>
+      <w:r>
+        <w:rPr>
+          <w:rFonts w:ascii="Garamond" w:hAnsi="Garamond"/>
+          <w:i/>
+          <w:lang w:val="en-CA"/>
+        </w:rPr>
+        <w:t xml:space="preserve"> 5</w:t>
       </w:r>
       <w:r>
         <w:rPr>
@@ -2991,7 +3520,23 @@
           <w:rFonts w:ascii="Garamond" w:hAnsi="Garamond"/>
           <w:lang w:val="en-CA"/>
         </w:rPr>
-        <w:t>2017-2019. Annual research talks. Yale-Myers Forest; Eastford, CT, USA</w:t>
+        <w:t xml:space="preserve">2017-2019. Annual research talks. Yale-Myers Forest; </w:t>
+      </w:r>
+      <w:proofErr w:type="spellStart"/>
+      <w:r>
+        <w:rPr>
+          <w:rFonts w:ascii="Garamond" w:hAnsi="Garamond"/>
+          <w:lang w:val="en-CA"/>
+        </w:rPr>
+        <w:t>Eastford</w:t>
+      </w:r>
+      <w:proofErr w:type="spellEnd"/>
+      <w:r>
+        <w:rPr>
+          <w:rFonts w:ascii="Garamond" w:hAnsi="Garamond"/>
+          <w:lang w:val="en-CA"/>
+        </w:rPr>
+        <w:t>, CT, USA</w:t>
       </w:r>
     </w:p>
     <w:p>
@@ -3019,7 +3564,23 @@
           <w:rFonts w:ascii="Garamond" w:hAnsi="Garamond"/>
           <w:lang w:val="en-CA"/>
         </w:rPr>
-        <w:t xml:space="preserve"> 2015. Isopods and how they fit into the old-field nitrogen cycle. Yale-Myers Forest Seminar Series; Eastford, CT, USA</w:t>
+        <w:t xml:space="preserve"> 2015. Isopods and how they fit into the old-field nitrogen cycle. Yale-Myers Forest Seminar Series; </w:t>
+      </w:r>
+      <w:proofErr w:type="spellStart"/>
+      <w:r>
+        <w:rPr>
+          <w:rFonts w:ascii="Garamond" w:hAnsi="Garamond"/>
+          <w:lang w:val="en-CA"/>
+        </w:rPr>
+        <w:t>Eastford</w:t>
+      </w:r>
+      <w:proofErr w:type="spellEnd"/>
+      <w:r>
+        <w:rPr>
+          <w:rFonts w:ascii="Garamond" w:hAnsi="Garamond"/>
+          <w:lang w:val="en-CA"/>
+        </w:rPr>
+        <w:t>, CT, USA</w:t>
       </w:r>
     </w:p>
     <w:p>
@@ -3062,12 +3623,37 @@
           <w:lang w:val="en-CA"/>
         </w:rPr>
       </w:pPr>
-      <w:r>
-        <w:rPr>
-          <w:rFonts w:ascii="Garamond" w:hAnsi="Garamond"/>
-          <w:lang w:val="en-CA"/>
-        </w:rPr>
-        <w:t>Grome, M., Lauridsen, H.,</w:t>
+      <w:proofErr w:type="spellStart"/>
+      <w:r>
+        <w:rPr>
+          <w:rFonts w:ascii="Garamond" w:hAnsi="Garamond"/>
+          <w:lang w:val="en-CA"/>
+        </w:rPr>
+        <w:t>Grome</w:t>
+      </w:r>
+      <w:proofErr w:type="spellEnd"/>
+      <w:r>
+        <w:rPr>
+          <w:rFonts w:ascii="Garamond" w:hAnsi="Garamond"/>
+          <w:lang w:val="en-CA"/>
+        </w:rPr>
+        <w:t xml:space="preserve">, M., </w:t>
+      </w:r>
+      <w:proofErr w:type="spellStart"/>
+      <w:r>
+        <w:rPr>
+          <w:rFonts w:ascii="Garamond" w:hAnsi="Garamond"/>
+          <w:lang w:val="en-CA"/>
+        </w:rPr>
+        <w:t>Lauridsen</w:t>
+      </w:r>
+      <w:proofErr w:type="spellEnd"/>
+      <w:r>
+        <w:rPr>
+          <w:rFonts w:ascii="Garamond" w:hAnsi="Garamond"/>
+          <w:lang w:val="en-CA"/>
+        </w:rPr>
+        <w:t>, H.,</w:t>
       </w:r>
       <w:r>
         <w:rPr>
@@ -3723,8 +4309,49 @@
           <w:rFonts w:ascii="Garamond" w:hAnsi="Garamond"/>
           <w:lang w:val="en-CA"/>
         </w:rPr>
-        <w:t>L. Mannan, D. Barak, H. Khan, A. Gilbride, J. Benedetti, C. Karr, S. Guiliano, and S. Parmet</w:t>
-      </w:r>
+        <w:t xml:space="preserve">L. Mannan, D. Barak, H. Khan, A. </w:t>
+      </w:r>
+      <w:proofErr w:type="spellStart"/>
+      <w:r>
+        <w:rPr>
+          <w:rFonts w:ascii="Garamond" w:hAnsi="Garamond"/>
+          <w:lang w:val="en-CA"/>
+        </w:rPr>
+        <w:t>Gilbride</w:t>
+      </w:r>
+      <w:proofErr w:type="spellEnd"/>
+      <w:r>
+        <w:rPr>
+          <w:rFonts w:ascii="Garamond" w:hAnsi="Garamond"/>
+          <w:lang w:val="en-CA"/>
+        </w:rPr>
+        <w:t xml:space="preserve">, J. Benedetti, C. Karr, S. </w:t>
+      </w:r>
+      <w:proofErr w:type="spellStart"/>
+      <w:r>
+        <w:rPr>
+          <w:rFonts w:ascii="Garamond" w:hAnsi="Garamond"/>
+          <w:lang w:val="en-CA"/>
+        </w:rPr>
+        <w:t>Guiliano</w:t>
+      </w:r>
+      <w:proofErr w:type="spellEnd"/>
+      <w:r>
+        <w:rPr>
+          <w:rFonts w:ascii="Garamond" w:hAnsi="Garamond"/>
+          <w:lang w:val="en-CA"/>
+        </w:rPr>
+        <w:t xml:space="preserve">, and S. </w:t>
+      </w:r>
+      <w:proofErr w:type="spellStart"/>
+      <w:r>
+        <w:rPr>
+          <w:rFonts w:ascii="Garamond" w:hAnsi="Garamond"/>
+          <w:lang w:val="en-CA"/>
+        </w:rPr>
+        <w:t>Parmet</w:t>
+      </w:r>
+      <w:proofErr w:type="spellEnd"/>
     </w:p>
     <w:p>
       <w:pPr>
@@ -4375,7 +5002,23 @@
           <w:rFonts w:ascii="Garamond" w:hAnsi="Garamond"/>
           <w:lang w:val="en-CA"/>
         </w:rPr>
-        <w:t>Queen Elizabeth II: Aim For The Top Tuition Scholarship, Ontario Student Assistance Program 2008, $500 CAN</w:t>
+        <w:t xml:space="preserve">Queen Elizabeth II: Aim </w:t>
+      </w:r>
+      <w:proofErr w:type="gramStart"/>
+      <w:r>
+        <w:rPr>
+          <w:rFonts w:ascii="Garamond" w:hAnsi="Garamond"/>
+          <w:lang w:val="en-CA"/>
+        </w:rPr>
+        <w:t>For</w:t>
+      </w:r>
+      <w:proofErr w:type="gramEnd"/>
+      <w:r>
+        <w:rPr>
+          <w:rFonts w:ascii="Garamond" w:hAnsi="Garamond"/>
+          <w:lang w:val="en-CA"/>
+        </w:rPr>
+        <w:t xml:space="preserve"> The Top Tuition Scholarship, Ontario Student Assistance Program 2008, $500 CAN</w:t>
       </w:r>
     </w:p>
     <w:p>
@@ -4524,7 +5167,23 @@
           <w:rFonts w:ascii="Garamond" w:hAnsi="Garamond"/>
           <w:lang w:val="en-CA"/>
         </w:rPr>
-        <w:t>Yale Institute for Biospheric Studies Fellowship, 2017, $1,500 USD</w:t>
+        <w:t xml:space="preserve">Yale Institute for </w:t>
+      </w:r>
+      <w:proofErr w:type="spellStart"/>
+      <w:r>
+        <w:rPr>
+          <w:rFonts w:ascii="Garamond" w:hAnsi="Garamond"/>
+          <w:lang w:val="en-CA"/>
+        </w:rPr>
+        <w:t>Biospheric</w:t>
+      </w:r>
+      <w:proofErr w:type="spellEnd"/>
+      <w:r>
+        <w:rPr>
+          <w:rFonts w:ascii="Garamond" w:hAnsi="Garamond"/>
+          <w:lang w:val="en-CA"/>
+        </w:rPr>
+        <w:t xml:space="preserve"> Studies Fellowship, 2017, $1,500 USD</w:t>
       </w:r>
     </w:p>
     <w:p>
@@ -4584,7 +5243,23 @@
           <w:rFonts w:ascii="Garamond" w:hAnsi="Garamond"/>
           <w:lang w:val="en-CA"/>
         </w:rPr>
-        <w:t>Yale Institute for Biospheric Studies Fellowship, 2015, $4,000 USD</w:t>
+        <w:t xml:space="preserve">Yale Institute for </w:t>
+      </w:r>
+      <w:proofErr w:type="spellStart"/>
+      <w:r>
+        <w:rPr>
+          <w:rFonts w:ascii="Garamond" w:hAnsi="Garamond"/>
+          <w:lang w:val="en-CA"/>
+        </w:rPr>
+        <w:t>Biospheric</w:t>
+      </w:r>
+      <w:proofErr w:type="spellEnd"/>
+      <w:r>
+        <w:rPr>
+          <w:rFonts w:ascii="Garamond" w:hAnsi="Garamond"/>
+          <w:lang w:val="en-CA"/>
+        </w:rPr>
+        <w:t xml:space="preserve"> Studies Fellowship, 2015, $4,000 USD</w:t>
       </w:r>
     </w:p>
     <w:p>
@@ -4605,7 +5280,23 @@
           <w:lang w:val="en-CA"/>
         </w:rPr>
         <w:lastRenderedPageBreak/>
-        <w:t>Yale Institute for Biospheric Studies Matching Funds, 2015, $750 USD</w:t>
+        <w:t xml:space="preserve">Yale Institute for </w:t>
+      </w:r>
+      <w:proofErr w:type="spellStart"/>
+      <w:r>
+        <w:rPr>
+          <w:rFonts w:ascii="Garamond" w:hAnsi="Garamond"/>
+          <w:lang w:val="en-CA"/>
+        </w:rPr>
+        <w:t>Biospheric</w:t>
+      </w:r>
+      <w:proofErr w:type="spellEnd"/>
+      <w:r>
+        <w:rPr>
+          <w:rFonts w:ascii="Garamond" w:hAnsi="Garamond"/>
+          <w:lang w:val="en-CA"/>
+        </w:rPr>
+        <w:t xml:space="preserve"> Studies Matching Funds, 2015, $750 USD</w:t>
       </w:r>
     </w:p>
     <w:p>
@@ -4625,7 +5316,23 @@
           <w:rFonts w:ascii="Garamond" w:hAnsi="Garamond"/>
           <w:lang w:val="en-CA"/>
         </w:rPr>
-        <w:t>Yale Institute for Biospheric Studies Fellowship, 2014, $4,500 USD</w:t>
+        <w:t xml:space="preserve">Yale Institute for </w:t>
+      </w:r>
+      <w:proofErr w:type="spellStart"/>
+      <w:r>
+        <w:rPr>
+          <w:rFonts w:ascii="Garamond" w:hAnsi="Garamond"/>
+          <w:lang w:val="en-CA"/>
+        </w:rPr>
+        <w:t>Biospheric</w:t>
+      </w:r>
+      <w:proofErr w:type="spellEnd"/>
+      <w:r>
+        <w:rPr>
+          <w:rFonts w:ascii="Garamond" w:hAnsi="Garamond"/>
+          <w:lang w:val="en-CA"/>
+        </w:rPr>
+        <w:t xml:space="preserve"> Studies Fellowship, 2014, $4,500 USD</w:t>
       </w:r>
     </w:p>
     <w:p>
@@ -4799,7 +5506,43 @@
           <w:i/>
           <w:lang w:val="en-CA"/>
         </w:rPr>
-        <w:t xml:space="preserve">Biology and Fertility of Soils, Ecological Modelling, Ecology, Ecosphere, Environmental Microbiology, Environmental Toxicology Reports, Evolution, Functional Ecology, Global Change Biology, Nature Geoscience, New Phytologist, Pedobiologia, Peer Community in Ecology, Proceedings B, </w:t>
+        <w:t xml:space="preserve">Biology and Fertility of Soils, Ecological Modelling, Ecology, Ecosphere, Environmental Microbiology, Environmental Toxicology Reports, Evolution, Functional Ecology, Global Change Biology, Nature Geoscience, New </w:t>
+      </w:r>
+      <w:proofErr w:type="spellStart"/>
+      <w:r>
+        <w:rPr>
+          <w:rFonts w:ascii="Garamond" w:hAnsi="Garamond"/>
+          <w:i/>
+          <w:lang w:val="en-CA"/>
+        </w:rPr>
+        <w:t>Phytologist</w:t>
+      </w:r>
+      <w:proofErr w:type="spellEnd"/>
+      <w:r>
+        <w:rPr>
+          <w:rFonts w:ascii="Garamond" w:hAnsi="Garamond"/>
+          <w:i/>
+          <w:lang w:val="en-CA"/>
+        </w:rPr>
+        <w:t xml:space="preserve">, </w:t>
+      </w:r>
+      <w:proofErr w:type="spellStart"/>
+      <w:r>
+        <w:rPr>
+          <w:rFonts w:ascii="Garamond" w:hAnsi="Garamond"/>
+          <w:i/>
+          <w:lang w:val="en-CA"/>
+        </w:rPr>
+        <w:t>Pedobiologia</w:t>
+      </w:r>
+      <w:proofErr w:type="spellEnd"/>
+      <w:r>
+        <w:rPr>
+          <w:rFonts w:ascii="Garamond" w:hAnsi="Garamond"/>
+          <w:i/>
+          <w:lang w:val="en-CA"/>
+        </w:rPr>
+        <w:t xml:space="preserve">, Peer Community in Ecology, Proceedings B, </w:t>
       </w:r>
       <w:r>
         <w:rPr>
@@ -4869,7 +5612,23 @@
           <w:rFonts w:ascii="Garamond" w:hAnsi="Garamond"/>
           <w:lang w:val="en-CA"/>
         </w:rPr>
-        <w:t>Group leader: Stoichiometry in emerging models of terrestrial organic matter dynamics, WoodStoich 4, 2019</w:t>
+        <w:t xml:space="preserve">Group leader: Stoichiometry in emerging models of terrestrial organic matter dynamics, </w:t>
+      </w:r>
+      <w:proofErr w:type="spellStart"/>
+      <w:r>
+        <w:rPr>
+          <w:rFonts w:ascii="Garamond" w:hAnsi="Garamond"/>
+          <w:lang w:val="en-CA"/>
+        </w:rPr>
+        <w:t>WoodStoich</w:t>
+      </w:r>
+      <w:proofErr w:type="spellEnd"/>
+      <w:r>
+        <w:rPr>
+          <w:rFonts w:ascii="Garamond" w:hAnsi="Garamond"/>
+          <w:lang w:val="en-CA"/>
+        </w:rPr>
+        <w:t xml:space="preserve"> 4, 2019</w:t>
       </w:r>
     </w:p>
     <w:p>
@@ -5165,7 +5924,23 @@
           <w:rFonts w:ascii="Garamond" w:hAnsi="Garamond"/>
           <w:lang w:val="en-CA"/>
         </w:rPr>
-        <w:t xml:space="preserve"> Presenter, Yale University Science In The News, 2013</w:t>
+        <w:t xml:space="preserve"> Presenter, Yale University Science </w:t>
+      </w:r>
+      <w:proofErr w:type="gramStart"/>
+      <w:r>
+        <w:rPr>
+          <w:rFonts w:ascii="Garamond" w:hAnsi="Garamond"/>
+          <w:lang w:val="en-CA"/>
+        </w:rPr>
+        <w:t>In</w:t>
+      </w:r>
+      <w:proofErr w:type="gramEnd"/>
+      <w:r>
+        <w:rPr>
+          <w:rFonts w:ascii="Garamond" w:hAnsi="Garamond"/>
+          <w:lang w:val="en-CA"/>
+        </w:rPr>
+        <w:t xml:space="preserve"> The News, 2013</w:t>
       </w:r>
     </w:p>
     <w:p>
@@ -8529,12 +9304,6 @@
 </file>
 
 <file path=customXml/item1.xml><?xml version="1.0" encoding="utf-8"?>
-<p:properties xmlns:p="http://schemas.microsoft.com/office/2006/metadata/properties" xmlns:xsi="http://www.w3.org/2001/XMLSchema-instance" xmlns:pc="http://schemas.microsoft.com/office/infopath/2007/PartnerControls">
-  <documentManagement/>
-</p:properties>
-</file>
-
-<file path=customXml/item2.xml><?xml version="1.0" encoding="utf-8"?>
 <ct:contentTypeSchema xmlns:ct="http://schemas.microsoft.com/office/2006/metadata/contentType" xmlns:ma="http://schemas.microsoft.com/office/2006/metadata/properties/metaAttributes" ct:_="" ma:_="" ma:contentTypeName="Document" ma:contentTypeID="0x010100518B2380AE4AED488BFF80EDA49C85B7" ma:contentTypeVersion="8" ma:contentTypeDescription="Create a new document." ma:contentTypeScope="" ma:versionID="13a62fd351e9b52915511c62ea7a8bf7">
   <xsd:schema xmlns:xsd="http://www.w3.org/2001/XMLSchema" xmlns:xs="http://www.w3.org/2001/XMLSchema" xmlns:p="http://schemas.microsoft.com/office/2006/metadata/properties" xmlns:ns3="22afc1f9-7e2b-4d73-bb4c-e4cc76cbf67b" targetNamespace="http://schemas.microsoft.com/office/2006/metadata/properties" ma:root="true" ma:fieldsID="58e749836af37b4a1ccd167c4b7bb30a" ns3:_="">
     <xsd:import namespace="22afc1f9-7e2b-4d73-bb4c-e4cc76cbf67b"/>
@@ -8706,6 +9475,12 @@
 </ct:contentTypeSchema>
 </file>
 
+<file path=customXml/item2.xml><?xml version="1.0" encoding="utf-8"?>
+<p:properties xmlns:p="http://schemas.microsoft.com/office/2006/metadata/properties" xmlns:xsi="http://www.w3.org/2001/XMLSchema-instance" xmlns:pc="http://schemas.microsoft.com/office/infopath/2007/PartnerControls">
+  <documentManagement/>
+</p:properties>
+</file>
+
 <file path=customXml/item3.xml><?xml version="1.0" encoding="utf-8"?>
 <?mso-contentType ?>
 <FormTemplates xmlns="http://schemas.microsoft.com/sharepoint/v3/contenttype/forms">
@@ -8720,15 +9495,6 @@
 </file>
 
 <file path=customXml/itemProps1.xml><?xml version="1.0" encoding="utf-8"?>
-<ds:datastoreItem xmlns:ds="http://schemas.openxmlformats.org/officeDocument/2006/customXml" ds:itemID="{5C2D79CE-9275-49C2-AD59-008EFD1BBF69}">
-  <ds:schemaRefs>
-    <ds:schemaRef ds:uri="http://schemas.microsoft.com/office/2006/metadata/properties"/>
-    <ds:schemaRef ds:uri="http://schemas.microsoft.com/office/infopath/2007/PartnerControls"/>
-  </ds:schemaRefs>
-</ds:datastoreItem>
-</file>
-
-<file path=customXml/itemProps2.xml><?xml version="1.0" encoding="utf-8"?>
 <ds:datastoreItem xmlns:ds="http://schemas.openxmlformats.org/officeDocument/2006/customXml" ds:itemID="{0FB567E1-5BBF-4344-942E-0EC2629F959C}">
   <ds:schemaRefs>
     <ds:schemaRef ds:uri="http://schemas.microsoft.com/office/2006/metadata/contentType"/>
@@ -8746,6 +9512,15 @@
 </ds:datastoreItem>
 </file>
 
+<file path=customXml/itemProps2.xml><?xml version="1.0" encoding="utf-8"?>
+<ds:datastoreItem xmlns:ds="http://schemas.openxmlformats.org/officeDocument/2006/customXml" ds:itemID="{5C2D79CE-9275-49C2-AD59-008EFD1BBF69}">
+  <ds:schemaRefs>
+    <ds:schemaRef ds:uri="http://schemas.microsoft.com/office/2006/metadata/properties"/>
+    <ds:schemaRef ds:uri="http://schemas.microsoft.com/office/infopath/2007/PartnerControls"/>
+  </ds:schemaRefs>
+</ds:datastoreItem>
+</file>
+
 <file path=customXml/itemProps3.xml><?xml version="1.0" encoding="utf-8"?>
 <ds:datastoreItem xmlns:ds="http://schemas.openxmlformats.org/officeDocument/2006/customXml" ds:itemID="{530C8AD0-35D8-4013-8B0B-329F869BB54C}">
   <ds:schemaRefs>
@@ -8755,7 +9530,7 @@
 </file>
 
 <file path=customXml/itemProps4.xml><?xml version="1.0" encoding="utf-8"?>
-<ds:datastoreItem xmlns:ds="http://schemas.openxmlformats.org/officeDocument/2006/customXml" ds:itemID="{B5401FB4-0C51-8A4F-A614-224454685F78}">
+<ds:datastoreItem xmlns:ds="http://schemas.openxmlformats.org/officeDocument/2006/customXml" ds:itemID="{2D90E2A9-8E1B-B749-B2EB-1C96278FFBF0}">
   <ds:schemaRefs>
     <ds:schemaRef ds:uri="http://schemas.openxmlformats.org/officeDocument/2006/bibliography"/>
   </ds:schemaRefs>

</xml_diff>

<commit_message>
Added new CV and updated PeerJ Pub
</commit_message>
<xml_diff>
--- a/CV_Buchkowski.docx
+++ b/CV_Buchkowski.docx
@@ -665,14 +665,7 @@
                 <w:rFonts w:ascii="Garamond" w:hAnsi="Garamond"/>
                 <w:lang w:val="en-CA"/>
               </w:rPr>
-              <w:t xml:space="preserve">* then </w:t>
-            </w:r>
-            <w:r>
-              <w:rPr>
-                <w:rFonts w:ascii="Garamond" w:hAnsi="Garamond"/>
-                <w:lang w:val="en-CA"/>
-              </w:rPr>
-              <w:t xml:space="preserve">School of </w:t>
+              <w:t xml:space="preserve">* then School of </w:t>
             </w:r>
             <w:r>
               <w:rPr>
@@ -824,8 +817,6 @@
         </w:rPr>
         <w:t>:</w:t>
       </w:r>
-      <w:bookmarkStart w:id="0" w:name="_GoBack"/>
-      <w:bookmarkEnd w:id="0"/>
     </w:p>
     <w:p>
       <w:pPr>
@@ -2520,7 +2511,7 @@
         </w:rPr>
         <w:fldChar w:fldCharType="separate"/>
       </w:r>
-      <w:bookmarkStart w:id="1" w:name="_ENREF_1"/>
+      <w:bookmarkStart w:id="0" w:name="_ENREF_1"/>
       <w:r>
         <w:rPr>
           <w:rFonts w:ascii="Garamond" w:hAnsi="Garamond"/>
@@ -2629,7 +2620,7 @@
         </w:rPr>
         <w:t>274-286.</w:t>
       </w:r>
-      <w:bookmarkEnd w:id="1"/>
+      <w:bookmarkEnd w:id="0"/>
       <w:r>
         <w:rPr>
           <w:rFonts w:ascii="Garamond" w:hAnsi="Garamond"/>
@@ -3022,6 +3013,57 @@
         <w:lastRenderedPageBreak/>
         <w:t>projections. The Connecticut Academy of Science and Engineering. Reported Dec. 17/2014: 1-66.</w:t>
       </w:r>
+      <w:r>
+        <w:rPr>
+          <w:rFonts w:ascii="Garamond" w:hAnsi="Garamond" w:cs="Times New Roman"/>
+          <w:lang w:val="en-CA"/>
+        </w:rPr>
+        <w:t xml:space="preserve"> </w:t>
+      </w:r>
+      <w:r>
+        <w:rPr>
+          <w:rFonts w:ascii="Garamond" w:hAnsi="Garamond" w:cs="Times New Roman"/>
+          <w:lang w:val="en-CA"/>
+        </w:rPr>
+        <w:fldChar w:fldCharType="begin"/>
+      </w:r>
+      <w:r>
+        <w:rPr>
+          <w:rFonts w:ascii="Garamond" w:hAnsi="Garamond" w:cs="Times New Roman"/>
+          <w:lang w:val="en-CA"/>
+        </w:rPr>
+        <w:instrText xml:space="preserve"> HYPERLINK "http://ctcase.org/reports/phosphorus.pdf" </w:instrText>
+      </w:r>
+      <w:r>
+        <w:rPr>
+          <w:rFonts w:ascii="Garamond" w:hAnsi="Garamond" w:cs="Times New Roman"/>
+          <w:lang w:val="en-CA"/>
+        </w:rPr>
+      </w:r>
+      <w:r>
+        <w:rPr>
+          <w:rFonts w:ascii="Garamond" w:hAnsi="Garamond" w:cs="Times New Roman"/>
+          <w:lang w:val="en-CA"/>
+        </w:rPr>
+        <w:fldChar w:fldCharType="separate"/>
+      </w:r>
+      <w:r>
+        <w:rPr>
+          <w:rStyle w:val="Hyperlink"/>
+          <w:rFonts w:ascii="Garamond" w:hAnsi="Garamond" w:cs="Times New Roman"/>
+          <w:lang w:val="en-CA"/>
+        </w:rPr>
+        <w:t>here</w:t>
+      </w:r>
+      <w:r>
+        <w:rPr>
+          <w:rFonts w:ascii="Garamond" w:hAnsi="Garamond" w:cs="Times New Roman"/>
+          <w:lang w:val="en-CA"/>
+        </w:rPr>
+        <w:fldChar w:fldCharType="end"/>
+      </w:r>
+      <w:bookmarkStart w:id="1" w:name="_GoBack"/>
+      <w:bookmarkEnd w:id="1"/>
     </w:p>
     <w:p>
       <w:pPr>
@@ -9005,6 +9047,16 @@
       <w:rFonts w:asciiTheme="minorHAnsi" w:hAnsiTheme="minorHAnsi" w:cstheme="minorBidi"/>
     </w:rPr>
   </w:style>
+  <w:style w:type="character" w:styleId="UnresolvedMention">
+    <w:name w:val="Unresolved Mention"/>
+    <w:basedOn w:val="DefaultParagraphFont"/>
+    <w:uiPriority w:val="99"/>
+    <w:rsid w:val="009D37E0"/>
+    <w:rPr>
+      <w:color w:val="605E5C"/>
+      <w:shd w:val="clear" w:color="auto" w:fill="E1DFDD"/>
+    </w:rPr>
+  </w:style>
 </w:styles>
 </file>
 
@@ -9304,6 +9356,12 @@
 </file>
 
 <file path=customXml/item1.xml><?xml version="1.0" encoding="utf-8"?>
+<p:properties xmlns:p="http://schemas.microsoft.com/office/2006/metadata/properties" xmlns:xsi="http://www.w3.org/2001/XMLSchema-instance" xmlns:pc="http://schemas.microsoft.com/office/infopath/2007/PartnerControls">
+  <documentManagement/>
+</p:properties>
+</file>
+
+<file path=customXml/item2.xml><?xml version="1.0" encoding="utf-8"?>
 <ct:contentTypeSchema xmlns:ct="http://schemas.microsoft.com/office/2006/metadata/contentType" xmlns:ma="http://schemas.microsoft.com/office/2006/metadata/properties/metaAttributes" ct:_="" ma:_="" ma:contentTypeName="Document" ma:contentTypeID="0x010100518B2380AE4AED488BFF80EDA49C85B7" ma:contentTypeVersion="8" ma:contentTypeDescription="Create a new document." ma:contentTypeScope="" ma:versionID="13a62fd351e9b52915511c62ea7a8bf7">
   <xsd:schema xmlns:xsd="http://www.w3.org/2001/XMLSchema" xmlns:xs="http://www.w3.org/2001/XMLSchema" xmlns:p="http://schemas.microsoft.com/office/2006/metadata/properties" xmlns:ns3="22afc1f9-7e2b-4d73-bb4c-e4cc76cbf67b" targetNamespace="http://schemas.microsoft.com/office/2006/metadata/properties" ma:root="true" ma:fieldsID="58e749836af37b4a1ccd167c4b7bb30a" ns3:_="">
     <xsd:import namespace="22afc1f9-7e2b-4d73-bb4c-e4cc76cbf67b"/>
@@ -9475,12 +9533,6 @@
 </ct:contentTypeSchema>
 </file>
 
-<file path=customXml/item2.xml><?xml version="1.0" encoding="utf-8"?>
-<p:properties xmlns:p="http://schemas.microsoft.com/office/2006/metadata/properties" xmlns:xsi="http://www.w3.org/2001/XMLSchema-instance" xmlns:pc="http://schemas.microsoft.com/office/infopath/2007/PartnerControls">
-  <documentManagement/>
-</p:properties>
-</file>
-
 <file path=customXml/item3.xml><?xml version="1.0" encoding="utf-8"?>
 <?mso-contentType ?>
 <FormTemplates xmlns="http://schemas.microsoft.com/sharepoint/v3/contenttype/forms">
@@ -9495,6 +9547,15 @@
 </file>
 
 <file path=customXml/itemProps1.xml><?xml version="1.0" encoding="utf-8"?>
+<ds:datastoreItem xmlns:ds="http://schemas.openxmlformats.org/officeDocument/2006/customXml" ds:itemID="{5C2D79CE-9275-49C2-AD59-008EFD1BBF69}">
+  <ds:schemaRefs>
+    <ds:schemaRef ds:uri="http://schemas.microsoft.com/office/2006/metadata/properties"/>
+    <ds:schemaRef ds:uri="http://schemas.microsoft.com/office/infopath/2007/PartnerControls"/>
+  </ds:schemaRefs>
+</ds:datastoreItem>
+</file>
+
+<file path=customXml/itemProps2.xml><?xml version="1.0" encoding="utf-8"?>
 <ds:datastoreItem xmlns:ds="http://schemas.openxmlformats.org/officeDocument/2006/customXml" ds:itemID="{0FB567E1-5BBF-4344-942E-0EC2629F959C}">
   <ds:schemaRefs>
     <ds:schemaRef ds:uri="http://schemas.microsoft.com/office/2006/metadata/contentType"/>
@@ -9512,15 +9573,6 @@
 </ds:datastoreItem>
 </file>
 
-<file path=customXml/itemProps2.xml><?xml version="1.0" encoding="utf-8"?>
-<ds:datastoreItem xmlns:ds="http://schemas.openxmlformats.org/officeDocument/2006/customXml" ds:itemID="{5C2D79CE-9275-49C2-AD59-008EFD1BBF69}">
-  <ds:schemaRefs>
-    <ds:schemaRef ds:uri="http://schemas.microsoft.com/office/2006/metadata/properties"/>
-    <ds:schemaRef ds:uri="http://schemas.microsoft.com/office/infopath/2007/PartnerControls"/>
-  </ds:schemaRefs>
-</ds:datastoreItem>
-</file>
-
 <file path=customXml/itemProps3.xml><?xml version="1.0" encoding="utf-8"?>
 <ds:datastoreItem xmlns:ds="http://schemas.openxmlformats.org/officeDocument/2006/customXml" ds:itemID="{530C8AD0-35D8-4013-8B0B-329F869BB54C}">
   <ds:schemaRefs>
@@ -9530,7 +9582,7 @@
 </file>
 
 <file path=customXml/itemProps4.xml><?xml version="1.0" encoding="utf-8"?>
-<ds:datastoreItem xmlns:ds="http://schemas.openxmlformats.org/officeDocument/2006/customXml" ds:itemID="{2D90E2A9-8E1B-B749-B2EB-1C96278FFBF0}">
+<ds:datastoreItem xmlns:ds="http://schemas.openxmlformats.org/officeDocument/2006/customXml" ds:itemID="{CD485B96-F3F5-1E4D-8734-7226AE902549}">
   <ds:schemaRefs>
     <ds:schemaRef ds:uri="http://schemas.openxmlformats.org/officeDocument/2006/bibliography"/>
   </ds:schemaRefs>

</xml_diff>